<commit_message>
Translate small part and define weak model
Read some literature, and got an idea for modeling the weak model in python.
</commit_message>
<xml_diff>
--- a/hozzá irodalom/SYNASC2020_submission_77_v20_fordítás.docx
+++ b/hozzá irodalom/SYNASC2020_submission_77_v20_fordítás.docx
@@ -865,13 +865,7 @@
           <w:rPr>
             <w:rFonts w:ascii="Cambria Math" w:hAnsi="Cambria Math"/>
           </w:rPr>
-          <m:t>A&gt;</m:t>
-        </m:r>
-        <m:r>
-          <w:rPr>
-            <w:rFonts w:ascii="Cambria Math" w:hAnsi="Cambria Math"/>
-          </w:rPr>
-          <m:t>B</m:t>
+          <m:t>A&gt;B</m:t>
         </m:r>
       </m:oMath>
       <w:r>
@@ -1288,19 +1282,7 @@
           <w:rPr>
             <w:rFonts w:ascii="Cambria Math" w:eastAsiaTheme="minorEastAsia" w:hAnsi="Cambria Math"/>
           </w:rPr>
-          <m:t>,</m:t>
-        </m:r>
-        <m:r>
-          <w:rPr>
-            <w:rFonts w:ascii="Cambria Math" w:eastAsiaTheme="minorEastAsia" w:hAnsi="Cambria Math"/>
-          </w:rPr>
-          <m:t>…</m:t>
-        </m:r>
-        <m:r>
-          <w:rPr>
-            <w:rFonts w:ascii="Cambria Math" w:eastAsiaTheme="minorEastAsia" w:hAnsi="Cambria Math"/>
-          </w:rPr>
-          <m:t xml:space="preserve">, </m:t>
+          <m:t xml:space="preserve">,…, </m:t>
         </m:r>
         <m:sSub>
           <m:sSubPr>
@@ -1410,13 +1392,7 @@
               <w:rPr>
                 <w:rFonts w:ascii="Cambria Math" w:eastAsiaTheme="minorEastAsia" w:hAnsi="Cambria Math"/>
               </w:rPr>
-              <m:t>i+</m:t>
-            </m:r>
-            <m:r>
-              <w:rPr>
-                <w:rFonts w:ascii="Cambria Math" w:eastAsiaTheme="minorEastAsia" w:hAnsi="Cambria Math"/>
-              </w:rPr>
-              <m:t>1</m:t>
+              <m:t>i+1</m:t>
             </m:r>
           </m:sub>
         </m:sSub>
@@ -2068,13 +2044,7 @@
           <w:rPr>
             <w:rFonts w:ascii="Cambria Math" w:eastAsiaTheme="minorEastAsia" w:hAnsi="Cambria Math"/>
           </w:rPr>
-          <m:t>b∉</m:t>
-        </m:r>
-        <m:r>
-          <w:rPr>
-            <w:rFonts w:ascii="Cambria Math" w:eastAsiaTheme="minorEastAsia" w:hAnsi="Cambria Math"/>
-          </w:rPr>
-          <m:t>{</m:t>
+          <m:t>b∉{</m:t>
         </m:r>
         <m:sSub>
           <m:sSubPr>
@@ -2188,7 +2158,1681 @@
         <w:t xml:space="preserve"> külön álló csúcsokból össze van kötve egy pár egyedi éllel (eggyel minden irányba). Egy irányított gráf erősen összetett, vagy erősen irányított gráf, akkor és csak akkor, ha van út minden csúcsból minden más csúcsba. Vegyük figyelembe, hogy a teljes gráf egyben erős is. És </w:t>
       </w:r>
       <w:r>
-        <w:t>azt is hogy az erősen irányított gráf tartalmaz egy kört, ami tartalmaz minden csúcsot.</w:t>
+        <w:t>azt is</w:t>
+      </w:r>
+      <w:r>
+        <w:t>,</w:t>
+      </w:r>
+      <w:r>
+        <w:t xml:space="preserve"> hogy az erősen irányított gráf tartalmaz egy kört, ami tartalmaz minden csúcsot.</w:t>
+      </w:r>
+    </w:p>
+    <w:p>
+      <w:r>
+        <w:rPr>
+          <w:b/>
+        </w:rPr>
+        <w:t>IV. weak model</w:t>
+      </w:r>
+      <w:r>
+        <w:t>:</w:t>
+      </w:r>
+    </w:p>
+    <w:p>
+      <w:r>
+        <w:t xml:space="preserve">Ebben a </w:t>
+      </w:r>
+      <w:r>
+        <w:t>részben a kommunikációs gráfok gyenge modelljét definiáljuk.</w:t>
+      </w:r>
+    </w:p>
+    <w:p>
+      <w:pPr>
+        <w:rPr>
+          <w:rFonts w:eastAsiaTheme="minorEastAsia" w:cstheme="minorHAnsi"/>
+        </w:rPr>
+      </w:pPr>
+      <w:r>
+        <w:t>Tegyü</w:t>
+      </w:r>
+      <w:r>
+        <w:rPr>
+          <w:rFonts w:cstheme="minorHAnsi"/>
+        </w:rPr>
+        <w:t xml:space="preserve">k fel, hogy </w:t>
+      </w:r>
+      <m:oMath>
+        <m:r>
+          <w:rPr>
+            <w:rFonts w:ascii="Cambria Math" w:hAnsi="Cambria Math" w:cstheme="minorHAnsi"/>
+          </w:rPr>
+          <m:t>D=</m:t>
+        </m:r>
+        <m:d>
+          <m:dPr>
+            <m:ctrlPr>
+              <w:rPr>
+                <w:rFonts w:ascii="Cambria Math" w:hAnsi="Cambria Math" w:cstheme="minorHAnsi"/>
+                <w:i/>
+              </w:rPr>
+            </m:ctrlPr>
+          </m:dPr>
+          <m:e>
+            <m:d>
+              <m:dPr>
+                <m:begChr m:val="{"/>
+                <m:endChr m:val="}"/>
+                <m:ctrlPr>
+                  <w:rPr>
+                    <w:rFonts w:ascii="Cambria Math" w:hAnsi="Cambria Math" w:cstheme="minorHAnsi"/>
+                    <w:i/>
+                  </w:rPr>
+                </m:ctrlPr>
+              </m:dPr>
+              <m:e>
+                <m:r>
+                  <w:rPr>
+                    <w:rFonts w:ascii="Cambria Math" w:hAnsi="Cambria Math" w:cstheme="minorHAnsi"/>
+                  </w:rPr>
+                  <m:t>a,b,c</m:t>
+                </m:r>
+              </m:e>
+            </m:d>
+            <m:r>
+              <w:rPr>
+                <w:rFonts w:ascii="Cambria Math" w:hAnsi="Cambria Math" w:cstheme="minorHAnsi"/>
+              </w:rPr>
+              <m:t>,</m:t>
+            </m:r>
+            <m:d>
+              <m:dPr>
+                <m:begChr m:val="{"/>
+                <m:endChr m:val="}"/>
+                <m:ctrlPr>
+                  <w:rPr>
+                    <w:rFonts w:ascii="Cambria Math" w:hAnsi="Cambria Math" w:cstheme="minorHAnsi"/>
+                    <w:i/>
+                  </w:rPr>
+                </m:ctrlPr>
+              </m:dPr>
+              <m:e>
+                <m:d>
+                  <m:dPr>
+                    <m:ctrlPr>
+                      <w:rPr>
+                        <w:rFonts w:ascii="Cambria Math" w:hAnsi="Cambria Math" w:cstheme="minorHAnsi"/>
+                        <w:i/>
+                      </w:rPr>
+                    </m:ctrlPr>
+                  </m:dPr>
+                  <m:e>
+                    <m:r>
+                      <w:rPr>
+                        <w:rFonts w:ascii="Cambria Math" w:hAnsi="Cambria Math" w:cstheme="minorHAnsi"/>
+                      </w:rPr>
+                      <m:t>a,b</m:t>
+                    </m:r>
+                  </m:e>
+                </m:d>
+                <m:r>
+                  <w:rPr>
+                    <w:rFonts w:ascii="Cambria Math" w:hAnsi="Cambria Math" w:cstheme="minorHAnsi"/>
+                  </w:rPr>
+                  <m:t>,</m:t>
+                </m:r>
+                <m:d>
+                  <m:dPr>
+                    <m:ctrlPr>
+                      <w:rPr>
+                        <w:rFonts w:ascii="Cambria Math" w:hAnsi="Cambria Math" w:cstheme="minorHAnsi"/>
+                        <w:i/>
+                      </w:rPr>
+                    </m:ctrlPr>
+                  </m:dPr>
+                  <m:e>
+                    <m:r>
+                      <w:rPr>
+                        <w:rFonts w:ascii="Cambria Math" w:hAnsi="Cambria Math" w:cstheme="minorHAnsi"/>
+                      </w:rPr>
+                      <m:t>a,c</m:t>
+                    </m:r>
+                  </m:e>
+                </m:d>
+              </m:e>
+            </m:d>
+          </m:e>
+        </m:d>
+      </m:oMath>
+      <w:r>
+        <w:rPr>
+          <w:rFonts w:eastAsiaTheme="minorEastAsia" w:cstheme="minorHAnsi"/>
+        </w:rPr>
+        <w:t xml:space="preserve">, csak úgy, mint az előző részben. A </w:t>
+      </w:r>
+      <m:oMath>
+        <m:r>
+          <w:rPr>
+            <w:rFonts w:ascii="Cambria Math" w:eastAsiaTheme="minorEastAsia" w:hAnsi="Cambria Math" w:cstheme="minorHAnsi"/>
+          </w:rPr>
+          <m:t>D</m:t>
+        </m:r>
+      </m:oMath>
+      <w:r>
+        <w:rPr>
+          <w:rFonts w:eastAsiaTheme="minorEastAsia" w:cstheme="minorHAnsi"/>
+        </w:rPr>
+        <w:t xml:space="preserve"> gyenge modelljének a képlete: </w:t>
+      </w:r>
+      <m:oMath>
+        <m:d>
+          <m:dPr>
+            <m:ctrlPr>
+              <w:rPr>
+                <w:rFonts w:ascii="Cambria Math" w:eastAsiaTheme="minorEastAsia" w:hAnsi="Cambria Math" w:cstheme="minorHAnsi"/>
+                <w:i/>
+              </w:rPr>
+            </m:ctrlPr>
+          </m:dPr>
+          <m:e>
+            <m:r>
+              <w:rPr>
+                <w:rFonts w:ascii="Cambria Math" w:eastAsiaTheme="minorEastAsia" w:hAnsi="Cambria Math" w:cstheme="minorHAnsi"/>
+              </w:rPr>
+              <m:t>a⇒b</m:t>
+            </m:r>
+          </m:e>
+        </m:d>
+        <m:r>
+          <w:rPr>
+            <w:rFonts w:ascii="Cambria Math" w:eastAsiaTheme="minorEastAsia" w:hAnsi="Cambria Math" w:cstheme="minorHAnsi"/>
+          </w:rPr>
+          <m:t>⋁(a⇒c)</m:t>
+        </m:r>
+      </m:oMath>
+      <w:r>
+        <w:rPr>
+          <w:rFonts w:eastAsiaTheme="minorEastAsia" w:cstheme="minorHAnsi"/>
+        </w:rPr>
+        <w:t xml:space="preserve">, ami azt jelenti, hogy </w:t>
+      </w:r>
+      <w:r>
+        <w:rPr>
+          <w:rFonts w:eastAsiaTheme="minorEastAsia" w:cstheme="minorHAnsi"/>
+        </w:rPr>
+        <w:t xml:space="preserve">ha egy csomópont tud üzenetet küldeni több mint egy csomópontnak, akkor csak az egyiknek küld, és ha visszakapja az üzenetet, akkor a következő csomópontnak küldi. Vegyük figyelembe, hogy </w:t>
+      </w:r>
+      <m:oMath>
+        <m:d>
+          <m:dPr>
+            <m:ctrlPr>
+              <w:rPr>
+                <w:rFonts w:ascii="Cambria Math" w:eastAsiaTheme="minorEastAsia" w:hAnsi="Cambria Math" w:cstheme="minorHAnsi"/>
+                <w:i/>
+              </w:rPr>
+            </m:ctrlPr>
+          </m:dPr>
+          <m:e>
+            <m:r>
+              <w:rPr>
+                <w:rFonts w:ascii="Cambria Math" w:eastAsiaTheme="minorEastAsia" w:hAnsi="Cambria Math" w:cstheme="minorHAnsi"/>
+              </w:rPr>
+              <m:t>a⇒b</m:t>
+            </m:r>
+          </m:e>
+        </m:d>
+        <m:r>
+          <w:rPr>
+            <w:rFonts w:ascii="Cambria Math" w:eastAsiaTheme="minorEastAsia" w:hAnsi="Cambria Math" w:cstheme="minorHAnsi"/>
+          </w:rPr>
+          <m:t>∨(a⇒c)</m:t>
+        </m:r>
+      </m:oMath>
+      <w:r>
+        <w:rPr>
+          <w:rFonts w:eastAsiaTheme="minorEastAsia" w:cstheme="minorHAnsi"/>
+        </w:rPr>
+        <w:t xml:space="preserve"> egyenlő a  </w:t>
+      </w:r>
+      <m:oMath>
+        <m:r>
+          <w:rPr>
+            <w:rFonts w:ascii="Cambria Math" w:eastAsiaTheme="minorEastAsia" w:hAnsi="Cambria Math" w:cstheme="minorHAnsi"/>
+          </w:rPr>
+          <m:t>(¬a∨b∨c)</m:t>
+        </m:r>
+      </m:oMath>
+      <w:r>
+        <w:rPr>
+          <w:rFonts w:eastAsiaTheme="minorEastAsia" w:cstheme="minorHAnsi"/>
+        </w:rPr>
+        <w:t xml:space="preserve"> klózzal.</w:t>
+      </w:r>
+    </w:p>
+    <w:p>
+      <w:pPr>
+        <w:rPr>
+          <w:rFonts w:eastAsiaTheme="minorEastAsia" w:cstheme="minorHAnsi"/>
+        </w:rPr>
+      </w:pPr>
+      <w:r>
+        <w:rPr>
+          <w:rFonts w:eastAsiaTheme="minorEastAsia" w:cstheme="minorHAnsi"/>
+        </w:rPr>
+        <w:t xml:space="preserve">Az egyetlen baj ezzel a reprezentációval, hogy az üzenet beszorulhat, ha a gráf tartalmaz köröket. Feltételezzük, hogy </w:t>
+      </w:r>
+      <w:r>
+        <w:rPr>
+          <w:rFonts w:eastAsiaTheme="minorEastAsia" w:cstheme="minorHAnsi"/>
+        </w:rPr>
+        <w:t>van egy körünk</w:t>
+      </w:r>
+      <w:r>
+        <w:rPr>
+          <w:rFonts w:eastAsiaTheme="minorEastAsia" w:cstheme="minorHAnsi"/>
+        </w:rPr>
+        <w:t xml:space="preserve"> </w:t>
+      </w:r>
+      <m:oMath>
+        <m:sSub>
+          <m:sSubPr>
+            <m:ctrlPr>
+              <w:rPr>
+                <w:rFonts w:ascii="Cambria Math" w:eastAsiaTheme="minorEastAsia" w:hAnsi="Cambria Math" w:cstheme="minorHAnsi"/>
+                <w:i/>
+              </w:rPr>
+            </m:ctrlPr>
+          </m:sSubPr>
+          <m:e>
+            <m:r>
+              <w:rPr>
+                <w:rFonts w:ascii="Cambria Math" w:eastAsiaTheme="minorEastAsia" w:hAnsi="Cambria Math" w:cstheme="minorHAnsi"/>
+              </w:rPr>
+              <m:t>n</m:t>
+            </m:r>
+          </m:e>
+          <m:sub>
+            <m:r>
+              <w:rPr>
+                <w:rFonts w:ascii="Cambria Math" w:eastAsiaTheme="minorEastAsia" w:hAnsi="Cambria Math" w:cstheme="minorHAnsi"/>
+              </w:rPr>
+              <m:t>1</m:t>
+            </m:r>
+          </m:sub>
+        </m:sSub>
+      </m:oMath>
+      <w:r>
+        <w:rPr>
+          <w:rFonts w:eastAsiaTheme="minorEastAsia" w:cstheme="minorHAnsi"/>
+        </w:rPr>
+        <w:t xml:space="preserve"> és </w:t>
+      </w:r>
+      <m:oMath>
+        <m:sSub>
+          <m:sSubPr>
+            <m:ctrlPr>
+              <w:rPr>
+                <w:rFonts w:ascii="Cambria Math" w:eastAsiaTheme="minorEastAsia" w:hAnsi="Cambria Math" w:cstheme="minorHAnsi"/>
+                <w:i/>
+              </w:rPr>
+            </m:ctrlPr>
+          </m:sSubPr>
+          <m:e>
+            <m:r>
+              <w:rPr>
+                <w:rFonts w:ascii="Cambria Math" w:eastAsiaTheme="minorEastAsia" w:hAnsi="Cambria Math" w:cstheme="minorHAnsi"/>
+              </w:rPr>
+              <m:t>n</m:t>
+            </m:r>
+          </m:e>
+          <m:sub>
+            <m:r>
+              <w:rPr>
+                <w:rFonts w:ascii="Cambria Math" w:eastAsiaTheme="minorEastAsia" w:hAnsi="Cambria Math" w:cstheme="minorHAnsi"/>
+              </w:rPr>
+              <m:t>2</m:t>
+            </m:r>
+          </m:sub>
+        </m:sSub>
+      </m:oMath>
+      <w:r>
+        <w:rPr>
+          <w:rFonts w:eastAsiaTheme="minorEastAsia" w:cstheme="minorHAnsi"/>
+        </w:rPr>
+        <w:t xml:space="preserve"> két csomópontból. Azután </w:t>
+      </w:r>
+      <m:oMath>
+        <m:sSub>
+          <m:sSubPr>
+            <m:ctrlPr>
+              <w:rPr>
+                <w:rFonts w:ascii="Cambria Math" w:eastAsiaTheme="minorEastAsia" w:hAnsi="Cambria Math" w:cstheme="minorHAnsi"/>
+                <w:i/>
+              </w:rPr>
+            </m:ctrlPr>
+          </m:sSubPr>
+          <m:e>
+            <m:r>
+              <w:rPr>
+                <w:rFonts w:ascii="Cambria Math" w:eastAsiaTheme="minorEastAsia" w:hAnsi="Cambria Math" w:cstheme="minorHAnsi"/>
+              </w:rPr>
+              <m:t>n</m:t>
+            </m:r>
+          </m:e>
+          <m:sub>
+            <m:r>
+              <w:rPr>
+                <w:rFonts w:ascii="Cambria Math" w:eastAsiaTheme="minorEastAsia" w:hAnsi="Cambria Math" w:cstheme="minorHAnsi"/>
+              </w:rPr>
+              <m:t>1</m:t>
+            </m:r>
+          </m:sub>
+        </m:sSub>
+      </m:oMath>
+      <w:r>
+        <w:rPr>
+          <w:rFonts w:eastAsiaTheme="minorEastAsia" w:cstheme="minorHAnsi"/>
+        </w:rPr>
+        <w:t xml:space="preserve"> küldjön üzenetet </w:t>
+      </w:r>
+      <m:oMath>
+        <m:sSub>
+          <m:sSubPr>
+            <m:ctrlPr>
+              <w:rPr>
+                <w:rFonts w:ascii="Cambria Math" w:eastAsiaTheme="minorEastAsia" w:hAnsi="Cambria Math" w:cstheme="minorHAnsi"/>
+                <w:i/>
+              </w:rPr>
+            </m:ctrlPr>
+          </m:sSubPr>
+          <m:e>
+            <m:r>
+              <w:rPr>
+                <w:rFonts w:ascii="Cambria Math" w:eastAsiaTheme="minorEastAsia" w:hAnsi="Cambria Math" w:cstheme="minorHAnsi"/>
+              </w:rPr>
+              <m:t>n</m:t>
+            </m:r>
+          </m:e>
+          <m:sub>
+            <m:r>
+              <w:rPr>
+                <w:rFonts w:ascii="Cambria Math" w:eastAsiaTheme="minorEastAsia" w:hAnsi="Cambria Math" w:cstheme="minorHAnsi"/>
+              </w:rPr>
+              <m:t>2</m:t>
+            </m:r>
+          </m:sub>
+        </m:sSub>
+      </m:oMath>
+      <w:r>
+        <w:rPr>
+          <w:rFonts w:eastAsiaTheme="minorEastAsia" w:cstheme="minorHAnsi"/>
+        </w:rPr>
+        <w:t xml:space="preserve">-nek, </w:t>
+      </w:r>
+      <m:oMath>
+        <m:sSub>
+          <m:sSubPr>
+            <m:ctrlPr>
+              <w:rPr>
+                <w:rFonts w:ascii="Cambria Math" w:eastAsiaTheme="minorEastAsia" w:hAnsi="Cambria Math" w:cstheme="minorHAnsi"/>
+                <w:i/>
+              </w:rPr>
+            </m:ctrlPr>
+          </m:sSubPr>
+          <m:e>
+            <m:r>
+              <w:rPr>
+                <w:rFonts w:ascii="Cambria Math" w:eastAsiaTheme="minorEastAsia" w:hAnsi="Cambria Math" w:cstheme="minorHAnsi"/>
+              </w:rPr>
+              <m:t>n</m:t>
+            </m:r>
+          </m:e>
+          <m:sub>
+            <m:r>
+              <w:rPr>
+                <w:rFonts w:ascii="Cambria Math" w:eastAsiaTheme="minorEastAsia" w:hAnsi="Cambria Math" w:cstheme="minorHAnsi"/>
+              </w:rPr>
+              <m:t>2</m:t>
+            </m:r>
+          </m:sub>
+        </m:sSub>
+      </m:oMath>
+      <w:r>
+        <w:rPr>
+          <w:rFonts w:eastAsiaTheme="minorEastAsia" w:cstheme="minorHAnsi"/>
+        </w:rPr>
+        <w:t xml:space="preserve"> pedig </w:t>
+      </w:r>
+      <m:oMath>
+        <m:sSub>
+          <m:sSubPr>
+            <m:ctrlPr>
+              <w:rPr>
+                <w:rFonts w:ascii="Cambria Math" w:eastAsiaTheme="minorEastAsia" w:hAnsi="Cambria Math" w:cstheme="minorHAnsi"/>
+                <w:i/>
+              </w:rPr>
+            </m:ctrlPr>
+          </m:sSubPr>
+          <m:e>
+            <m:r>
+              <w:rPr>
+                <w:rFonts w:ascii="Cambria Math" w:eastAsiaTheme="minorEastAsia" w:hAnsi="Cambria Math" w:cstheme="minorHAnsi"/>
+              </w:rPr>
+              <m:t>n</m:t>
+            </m:r>
+          </m:e>
+          <m:sub>
+            <m:r>
+              <w:rPr>
+                <w:rFonts w:ascii="Cambria Math" w:eastAsiaTheme="minorEastAsia" w:hAnsi="Cambria Math" w:cstheme="minorHAnsi"/>
+              </w:rPr>
+              <m:t>1</m:t>
+            </m:r>
+          </m:sub>
+        </m:sSub>
+      </m:oMath>
+      <w:r>
+        <w:rPr>
+          <w:rFonts w:eastAsiaTheme="minorEastAsia" w:cstheme="minorHAnsi"/>
+        </w:rPr>
+        <w:t>-nek</w:t>
+      </w:r>
+      <w:r>
+        <w:rPr>
+          <w:rFonts w:eastAsiaTheme="minorEastAsia" w:cstheme="minorHAnsi"/>
+        </w:rPr>
+        <w:t>, és így tovább, ami azt jelenti, hogy más csomópontok soha nem kapják meg az üzenetet. Ez nem jó, hiszen a célunk, hogy minden csomópont tudjon üzenetet küldeni bármelyik másiknak, ha lehetséges.</w:t>
+      </w:r>
+    </w:p>
+    <w:p>
+      <w:pPr>
+        <w:rPr>
+          <w:rFonts w:eastAsiaTheme="minorEastAsia" w:cstheme="minorHAnsi"/>
+        </w:rPr>
+      </w:pPr>
+      <w:r>
+        <w:rPr>
+          <w:rFonts w:eastAsiaTheme="minorEastAsia" w:cstheme="minorHAnsi"/>
+        </w:rPr>
+        <w:t xml:space="preserve">Adjunk hozzá egy új élet a </w:t>
+      </w:r>
+      <m:oMath>
+        <m:d>
+          <m:dPr>
+            <m:ctrlPr>
+              <w:rPr>
+                <w:rFonts w:ascii="Cambria Math" w:hAnsi="Cambria Math" w:cstheme="minorHAnsi"/>
+                <w:i/>
+              </w:rPr>
+            </m:ctrlPr>
+          </m:dPr>
+          <m:e>
+            <m:d>
+              <m:dPr>
+                <m:begChr m:val="{"/>
+                <m:endChr m:val="}"/>
+                <m:ctrlPr>
+                  <w:rPr>
+                    <w:rFonts w:ascii="Cambria Math" w:hAnsi="Cambria Math" w:cstheme="minorHAnsi"/>
+                    <w:i/>
+                  </w:rPr>
+                </m:ctrlPr>
+              </m:dPr>
+              <m:e>
+                <m:r>
+                  <w:rPr>
+                    <w:rFonts w:ascii="Cambria Math" w:hAnsi="Cambria Math" w:cstheme="minorHAnsi"/>
+                  </w:rPr>
+                  <m:t>a,b,c</m:t>
+                </m:r>
+              </m:e>
+            </m:d>
+            <m:r>
+              <w:rPr>
+                <w:rFonts w:ascii="Cambria Math" w:hAnsi="Cambria Math" w:cstheme="minorHAnsi"/>
+              </w:rPr>
+              <m:t>,</m:t>
+            </m:r>
+            <m:d>
+              <m:dPr>
+                <m:begChr m:val="{"/>
+                <m:endChr m:val="}"/>
+                <m:ctrlPr>
+                  <w:rPr>
+                    <w:rFonts w:ascii="Cambria Math" w:hAnsi="Cambria Math" w:cstheme="minorHAnsi"/>
+                    <w:i/>
+                  </w:rPr>
+                </m:ctrlPr>
+              </m:dPr>
+              <m:e>
+                <m:d>
+                  <m:dPr>
+                    <m:ctrlPr>
+                      <w:rPr>
+                        <w:rFonts w:ascii="Cambria Math" w:hAnsi="Cambria Math" w:cstheme="minorHAnsi"/>
+                        <w:i/>
+                      </w:rPr>
+                    </m:ctrlPr>
+                  </m:dPr>
+                  <m:e>
+                    <m:r>
+                      <w:rPr>
+                        <w:rFonts w:ascii="Cambria Math" w:hAnsi="Cambria Math" w:cstheme="minorHAnsi"/>
+                      </w:rPr>
+                      <m:t>a,b</m:t>
+                    </m:r>
+                  </m:e>
+                </m:d>
+                <m:r>
+                  <w:rPr>
+                    <w:rFonts w:ascii="Cambria Math" w:hAnsi="Cambria Math" w:cstheme="minorHAnsi"/>
+                  </w:rPr>
+                  <m:t>,</m:t>
+                </m:r>
+                <m:d>
+                  <m:dPr>
+                    <m:ctrlPr>
+                      <w:rPr>
+                        <w:rFonts w:ascii="Cambria Math" w:hAnsi="Cambria Math" w:cstheme="minorHAnsi"/>
+                        <w:i/>
+                      </w:rPr>
+                    </m:ctrlPr>
+                  </m:dPr>
+                  <m:e>
+                    <m:r>
+                      <w:rPr>
+                        <w:rFonts w:ascii="Cambria Math" w:hAnsi="Cambria Math" w:cstheme="minorHAnsi"/>
+                      </w:rPr>
+                      <m:t>a,c</m:t>
+                    </m:r>
+                  </m:e>
+                </m:d>
+              </m:e>
+            </m:d>
+          </m:e>
+        </m:d>
+      </m:oMath>
+      <w:r>
+        <w:rPr>
+          <w:rFonts w:eastAsiaTheme="minorEastAsia" w:cstheme="minorHAnsi"/>
+        </w:rPr>
+        <w:t xml:space="preserve"> gráfhoz. Az új élnek b-től a-ba kellene mennie, úgy hogy </w:t>
+      </w:r>
+      <m:oMath>
+        <m:d>
+          <m:dPr>
+            <m:ctrlPr>
+              <w:rPr>
+                <w:rFonts w:ascii="Cambria Math" w:hAnsi="Cambria Math" w:cstheme="minorHAnsi"/>
+                <w:i/>
+              </w:rPr>
+            </m:ctrlPr>
+          </m:dPr>
+          <m:e>
+            <m:d>
+              <m:dPr>
+                <m:begChr m:val="{"/>
+                <m:endChr m:val="}"/>
+                <m:ctrlPr>
+                  <w:rPr>
+                    <w:rFonts w:ascii="Cambria Math" w:hAnsi="Cambria Math" w:cstheme="minorHAnsi"/>
+                    <w:i/>
+                  </w:rPr>
+                </m:ctrlPr>
+              </m:dPr>
+              <m:e>
+                <m:r>
+                  <w:rPr>
+                    <w:rFonts w:ascii="Cambria Math" w:hAnsi="Cambria Math" w:cstheme="minorHAnsi"/>
+                  </w:rPr>
+                  <m:t>a,b,c</m:t>
+                </m:r>
+              </m:e>
+            </m:d>
+            <m:r>
+              <w:rPr>
+                <w:rFonts w:ascii="Cambria Math" w:hAnsi="Cambria Math" w:cstheme="minorHAnsi"/>
+              </w:rPr>
+              <m:t>,</m:t>
+            </m:r>
+            <m:d>
+              <m:dPr>
+                <m:begChr m:val="{"/>
+                <m:endChr m:val="}"/>
+                <m:ctrlPr>
+                  <w:rPr>
+                    <w:rFonts w:ascii="Cambria Math" w:hAnsi="Cambria Math" w:cstheme="minorHAnsi"/>
+                    <w:i/>
+                  </w:rPr>
+                </m:ctrlPr>
+              </m:dPr>
+              <m:e>
+                <m:d>
+                  <m:dPr>
+                    <m:ctrlPr>
+                      <w:rPr>
+                        <w:rFonts w:ascii="Cambria Math" w:hAnsi="Cambria Math" w:cstheme="minorHAnsi"/>
+                        <w:i/>
+                      </w:rPr>
+                    </m:ctrlPr>
+                  </m:dPr>
+                  <m:e>
+                    <m:r>
+                      <w:rPr>
+                        <w:rFonts w:ascii="Cambria Math" w:hAnsi="Cambria Math" w:cstheme="minorHAnsi"/>
+                      </w:rPr>
+                      <m:t>a,b</m:t>
+                    </m:r>
+                  </m:e>
+                </m:d>
+                <m:r>
+                  <w:rPr>
+                    <w:rFonts w:ascii="Cambria Math" w:hAnsi="Cambria Math" w:cstheme="minorHAnsi"/>
+                  </w:rPr>
+                  <m:t>,</m:t>
+                </m:r>
+                <m:d>
+                  <m:dPr>
+                    <m:ctrlPr>
+                      <w:rPr>
+                        <w:rFonts w:ascii="Cambria Math" w:hAnsi="Cambria Math" w:cstheme="minorHAnsi"/>
+                        <w:i/>
+                      </w:rPr>
+                    </m:ctrlPr>
+                  </m:dPr>
+                  <m:e>
+                    <m:r>
+                      <w:rPr>
+                        <w:rFonts w:ascii="Cambria Math" w:hAnsi="Cambria Math" w:cstheme="minorHAnsi"/>
+                      </w:rPr>
+                      <m:t>a,c</m:t>
+                    </m:r>
+                  </m:e>
+                </m:d>
+                <m:r>
+                  <w:rPr>
+                    <w:rFonts w:ascii="Cambria Math" w:hAnsi="Cambria Math" w:cstheme="minorHAnsi"/>
+                  </w:rPr>
+                  <m:t>, (b,a)</m:t>
+                </m:r>
+              </m:e>
+            </m:d>
+          </m:e>
+        </m:d>
+      </m:oMath>
+      <w:r>
+        <w:rPr>
+          <w:rFonts w:eastAsiaTheme="minorEastAsia" w:cstheme="minorHAnsi"/>
+        </w:rPr>
+        <w:t xml:space="preserve"> legyen az új gráf.</w:t>
+      </w:r>
+      <w:r>
+        <w:rPr>
+          <w:rFonts w:eastAsiaTheme="minorEastAsia" w:cstheme="minorHAnsi"/>
+        </w:rPr>
+        <w:t xml:space="preserve"> Most már </w:t>
+      </w:r>
+      <w:r>
+        <w:rPr>
+          <w:rFonts w:eastAsiaTheme="minorEastAsia" w:cstheme="minorHAnsi"/>
+        </w:rPr>
+        <w:t xml:space="preserve">van egy körünk a és b </w:t>
+      </w:r>
+      <w:r>
+        <w:rPr>
+          <w:rFonts w:eastAsiaTheme="minorEastAsia" w:cstheme="minorHAnsi"/>
+        </w:rPr>
+        <w:t xml:space="preserve">csomópontokkal. </w:t>
+      </w:r>
+      <w:r>
+        <w:rPr>
+          <w:rFonts w:eastAsiaTheme="minorEastAsia" w:cstheme="minorHAnsi"/>
+        </w:rPr>
+        <w:t xml:space="preserve">Most hozzá kell adnunk egy klózt a modellünkhöz, ami biztosítja ha b küld egy </w:t>
+      </w:r>
+      <w:r>
+        <w:rPr>
+          <w:rFonts w:eastAsiaTheme="minorEastAsia" w:cstheme="minorHAnsi"/>
+        </w:rPr>
+        <w:lastRenderedPageBreak/>
+        <w:t xml:space="preserve">üzenetet a-nak, akkor </w:t>
+      </w:r>
+      <w:r>
+        <w:rPr>
+          <w:rFonts w:eastAsiaTheme="minorEastAsia" w:cstheme="minorHAnsi"/>
+        </w:rPr>
+        <w:t xml:space="preserve">és a tud üzenetet küldeni b-nek és c-nek, akkor a ne küldje vissza b-nek, hanem muszáj c-nek küldenie, amit így </w:t>
+      </w:r>
+      <m:oMath>
+        <m:r>
+          <w:rPr>
+            <w:rFonts w:ascii="Cambria Math" w:eastAsiaTheme="minorEastAsia" w:hAnsi="Cambria Math" w:cstheme="minorHAnsi"/>
+          </w:rPr>
+          <m:t>(</m:t>
+        </m:r>
+        <m:d>
+          <m:dPr>
+            <m:ctrlPr>
+              <w:rPr>
+                <w:rFonts w:ascii="Cambria Math" w:eastAsiaTheme="minorEastAsia" w:hAnsi="Cambria Math"/>
+                <w:i/>
+              </w:rPr>
+            </m:ctrlPr>
+          </m:dPr>
+          <m:e>
+            <m:r>
+              <w:rPr>
+                <w:rFonts w:ascii="Cambria Math" w:eastAsiaTheme="minorEastAsia" w:hAnsi="Cambria Math"/>
+              </w:rPr>
+              <m:t>a⇒b</m:t>
+            </m:r>
+          </m:e>
+        </m:d>
+        <m:r>
+          <w:rPr>
+            <w:rFonts w:ascii="Cambria Math" w:eastAsiaTheme="minorEastAsia" w:hAnsi="Cambria Math"/>
+          </w:rPr>
+          <m:t>∧(a</m:t>
+        </m:r>
+        <m:r>
+          <w:rPr>
+            <w:rFonts w:ascii="Cambria Math" w:eastAsiaTheme="minorEastAsia" w:hAnsi="Cambria Math" w:cs="Cambria Math"/>
+          </w:rPr>
+          <m:t>⇒(b∨c)))⇒(a⇒c)</m:t>
+        </m:r>
+      </m:oMath>
+      <w:r>
+        <w:rPr>
+          <w:rFonts w:eastAsiaTheme="minorEastAsia" w:cstheme="minorHAnsi"/>
+        </w:rPr>
+        <w:t xml:space="preserve"> </w:t>
+      </w:r>
+      <w:r>
+        <w:rPr>
+          <w:rFonts w:eastAsiaTheme="minorEastAsia" w:cstheme="minorHAnsi"/>
+        </w:rPr>
+        <w:t xml:space="preserve">formalizálhatunk. Vegyük figyelembe, hogy ez ekvivalens </w:t>
+      </w:r>
+      <m:oMath>
+        <m:d>
+          <m:dPr>
+            <m:ctrlPr>
+              <w:rPr>
+                <w:rFonts w:ascii="Cambria Math" w:eastAsiaTheme="minorEastAsia" w:hAnsi="Cambria Math" w:cstheme="minorHAnsi"/>
+                <w:i/>
+              </w:rPr>
+            </m:ctrlPr>
+          </m:dPr>
+          <m:e>
+            <m:r>
+              <w:rPr>
+                <w:rFonts w:ascii="Cambria Math" w:eastAsiaTheme="minorEastAsia" w:hAnsi="Cambria Math" w:cstheme="minorHAnsi"/>
+              </w:rPr>
+              <m:t>¬a∨¬b∨c</m:t>
+            </m:r>
+          </m:e>
+        </m:d>
+      </m:oMath>
+      <w:r>
+        <w:rPr>
+          <w:rFonts w:eastAsiaTheme="minorEastAsia" w:cstheme="minorHAnsi"/>
+        </w:rPr>
+        <w:t>klózzal.</w:t>
+      </w:r>
+    </w:p>
+    <w:p>
+      <w:pPr>
+        <w:rPr>
+          <w:rFonts w:eastAsiaTheme="minorEastAsia" w:cstheme="minorHAnsi"/>
+          <w:sz w:val="24"/>
+          <w:szCs w:val="24"/>
+        </w:rPr>
+      </w:pPr>
+      <w:r>
+        <w:rPr>
+          <w:rFonts w:eastAsiaTheme="minorEastAsia" w:cstheme="minorHAnsi"/>
+        </w:rPr>
+        <w:t>Egy általánosabb módon az a csomópontnak, aminek kimenő élei van</w:t>
+      </w:r>
+      <w:r>
+        <w:rPr>
+          <w:rFonts w:eastAsiaTheme="minorEastAsia" w:cstheme="minorHAnsi"/>
+        </w:rPr>
+        <w:t>nak</w:t>
+      </w:r>
+      <w:r>
+        <w:rPr>
+          <w:rFonts w:eastAsiaTheme="minorEastAsia" w:cstheme="minorHAnsi"/>
+        </w:rPr>
+        <w:t xml:space="preserve"> </w:t>
+      </w:r>
+      <m:oMath>
+        <m:sSub>
+          <m:sSubPr>
+            <m:ctrlPr>
+              <w:rPr>
+                <w:rFonts w:ascii="Cambria Math" w:eastAsiaTheme="minorEastAsia" w:hAnsi="Cambria Math" w:cs="Cambria Math"/>
+                <w:i/>
+                <w:sz w:val="24"/>
+                <w:szCs w:val="24"/>
+              </w:rPr>
+            </m:ctrlPr>
+          </m:sSubPr>
+          <m:e>
+            <m:r>
+              <w:rPr>
+                <w:rFonts w:ascii="Cambria Math" w:eastAsiaTheme="minorEastAsia" w:hAnsi="Cambria Math" w:cs="Cambria Math"/>
+              </w:rPr>
+              <m:t>b</m:t>
+            </m:r>
+          </m:e>
+          <m:sub>
+            <m:r>
+              <w:rPr>
+                <w:rFonts w:ascii="Cambria Math" w:eastAsiaTheme="minorEastAsia" w:hAnsi="Cambria Math" w:cs="Cambria Math"/>
+              </w:rPr>
+              <m:t>1</m:t>
+            </m:r>
+          </m:sub>
+        </m:sSub>
+        <m:r>
+          <w:rPr>
+            <w:rFonts w:ascii="Cambria Math" w:eastAsiaTheme="minorEastAsia" w:hAnsi="Cambria Math" w:cs="Cambria Math"/>
+            <w:sz w:val="24"/>
+            <w:szCs w:val="24"/>
+          </w:rPr>
+          <m:t>,</m:t>
+        </m:r>
+        <m:sSub>
+          <m:sSubPr>
+            <m:ctrlPr>
+              <w:rPr>
+                <w:rFonts w:ascii="Cambria Math" w:eastAsiaTheme="minorEastAsia" w:hAnsi="Cambria Math" w:cs="Cambria Math"/>
+                <w:i/>
+                <w:sz w:val="24"/>
+                <w:szCs w:val="24"/>
+              </w:rPr>
+            </m:ctrlPr>
+          </m:sSubPr>
+          <m:e>
+            <m:r>
+              <w:rPr>
+                <w:rFonts w:ascii="Cambria Math" w:eastAsiaTheme="minorEastAsia" w:hAnsi="Cambria Math" w:cs="Cambria Math"/>
+              </w:rPr>
+              <m:t>b</m:t>
+            </m:r>
+          </m:e>
+          <m:sub>
+            <m:r>
+              <w:rPr>
+                <w:rFonts w:ascii="Cambria Math" w:eastAsiaTheme="minorEastAsia" w:hAnsi="Cambria Math" w:cs="Cambria Math"/>
+              </w:rPr>
+              <m:t>2</m:t>
+            </m:r>
+          </m:sub>
+        </m:sSub>
+        <m:r>
+          <w:rPr>
+            <w:rFonts w:ascii="Cambria Math" w:eastAsiaTheme="minorEastAsia" w:hAnsi="Cambria Math" w:cs="Cambria Math"/>
+            <w:sz w:val="24"/>
+            <w:szCs w:val="24"/>
+          </w:rPr>
+          <m:t>,…,</m:t>
+        </m:r>
+        <m:sSub>
+          <m:sSubPr>
+            <m:ctrlPr>
+              <w:rPr>
+                <w:rFonts w:ascii="Cambria Math" w:eastAsiaTheme="minorEastAsia" w:hAnsi="Cambria Math" w:cs="Cambria Math"/>
+                <w:i/>
+                <w:sz w:val="24"/>
+                <w:szCs w:val="24"/>
+              </w:rPr>
+            </m:ctrlPr>
+          </m:sSubPr>
+          <m:e>
+            <m:r>
+              <w:rPr>
+                <w:rFonts w:ascii="Cambria Math" w:eastAsiaTheme="minorEastAsia" w:hAnsi="Cambria Math" w:cs="Cambria Math"/>
+              </w:rPr>
+              <m:t>b</m:t>
+            </m:r>
+          </m:e>
+          <m:sub>
+            <m:r>
+              <w:rPr>
+                <w:rFonts w:ascii="Cambria Math" w:eastAsiaTheme="minorEastAsia" w:hAnsi="Cambria Math" w:cs="Cambria Math"/>
+              </w:rPr>
+              <m:t>k</m:t>
+            </m:r>
+          </m:sub>
+        </m:sSub>
+      </m:oMath>
+      <w:r>
+        <w:rPr>
+          <w:rFonts w:eastAsiaTheme="minorEastAsia" w:cstheme="minorHAnsi"/>
+          <w:sz w:val="24"/>
+          <w:szCs w:val="24"/>
+        </w:rPr>
+        <w:t xml:space="preserve"> csomópontok irányába, azt a </w:t>
+      </w:r>
+      <m:oMath>
+        <m:r>
+          <w:rPr>
+            <w:rFonts w:ascii="Cambria Math" w:eastAsiaTheme="minorEastAsia" w:hAnsi="Cambria Math" w:cstheme="minorHAnsi"/>
+            <w:sz w:val="24"/>
+            <w:szCs w:val="24"/>
+          </w:rPr>
+          <m:t>(¬a∨</m:t>
+        </m:r>
+        <m:sSub>
+          <m:sSubPr>
+            <m:ctrlPr>
+              <w:rPr>
+                <w:rFonts w:ascii="Cambria Math" w:eastAsiaTheme="minorEastAsia" w:hAnsi="Cambria Math" w:cs="Cambria Math"/>
+                <w:i/>
+                <w:sz w:val="24"/>
+                <w:szCs w:val="24"/>
+              </w:rPr>
+            </m:ctrlPr>
+          </m:sSubPr>
+          <m:e>
+            <m:r>
+              <w:rPr>
+                <w:rFonts w:ascii="Cambria Math" w:eastAsiaTheme="minorEastAsia" w:hAnsi="Cambria Math" w:cs="Cambria Math"/>
+              </w:rPr>
+              <m:t>b</m:t>
+            </m:r>
+          </m:e>
+          <m:sub>
+            <m:r>
+              <w:rPr>
+                <w:rFonts w:ascii="Cambria Math" w:eastAsiaTheme="minorEastAsia" w:hAnsi="Cambria Math" w:cs="Cambria Math"/>
+              </w:rPr>
+              <m:t>1</m:t>
+            </m:r>
+          </m:sub>
+        </m:sSub>
+        <m:r>
+          <w:rPr>
+            <w:rFonts w:ascii="Cambria Math" w:eastAsiaTheme="minorEastAsia" w:hAnsi="Cambria Math" w:cstheme="minorHAnsi"/>
+            <w:sz w:val="24"/>
+            <w:szCs w:val="24"/>
+          </w:rPr>
+          <m:t>∨</m:t>
+        </m:r>
+        <m:sSub>
+          <m:sSubPr>
+            <m:ctrlPr>
+              <w:rPr>
+                <w:rFonts w:ascii="Cambria Math" w:eastAsiaTheme="minorEastAsia" w:hAnsi="Cambria Math" w:cs="Cambria Math"/>
+                <w:i/>
+                <w:sz w:val="24"/>
+                <w:szCs w:val="24"/>
+              </w:rPr>
+            </m:ctrlPr>
+          </m:sSubPr>
+          <m:e>
+            <m:r>
+              <w:rPr>
+                <w:rFonts w:ascii="Cambria Math" w:eastAsiaTheme="minorEastAsia" w:hAnsi="Cambria Math" w:cs="Cambria Math"/>
+              </w:rPr>
+              <m:t>b</m:t>
+            </m:r>
+          </m:e>
+          <m:sub>
+            <m:r>
+              <w:rPr>
+                <w:rFonts w:ascii="Cambria Math" w:eastAsiaTheme="minorEastAsia" w:hAnsi="Cambria Math" w:cs="Cambria Math"/>
+              </w:rPr>
+              <m:t>2</m:t>
+            </m:r>
+          </m:sub>
+        </m:sSub>
+        <m:r>
+          <w:rPr>
+            <w:rFonts w:ascii="Cambria Math" w:eastAsiaTheme="minorEastAsia" w:hAnsi="Cambria Math" w:cstheme="minorHAnsi"/>
+            <w:sz w:val="24"/>
+            <w:szCs w:val="24"/>
+          </w:rPr>
+          <m:t>∨…∨</m:t>
+        </m:r>
+        <m:sSub>
+          <m:sSubPr>
+            <m:ctrlPr>
+              <w:rPr>
+                <w:rFonts w:ascii="Cambria Math" w:eastAsiaTheme="minorEastAsia" w:hAnsi="Cambria Math" w:cs="Cambria Math"/>
+                <w:i/>
+                <w:sz w:val="24"/>
+                <w:szCs w:val="24"/>
+              </w:rPr>
+            </m:ctrlPr>
+          </m:sSubPr>
+          <m:e>
+            <m:r>
+              <w:rPr>
+                <w:rFonts w:ascii="Cambria Math" w:eastAsiaTheme="minorEastAsia" w:hAnsi="Cambria Math" w:cs="Cambria Math"/>
+              </w:rPr>
+              <m:t>b</m:t>
+            </m:r>
+          </m:e>
+          <m:sub>
+            <m:r>
+              <w:rPr>
+                <w:rFonts w:ascii="Cambria Math" w:eastAsiaTheme="minorEastAsia" w:hAnsi="Cambria Math" w:cs="Cambria Math"/>
+              </w:rPr>
+              <m:t>k</m:t>
+            </m:r>
+          </m:sub>
+        </m:sSub>
+        <m:r>
+          <w:rPr>
+            <w:rFonts w:ascii="Cambria Math" w:eastAsiaTheme="minorEastAsia" w:hAnsi="Cambria Math" w:cs="Cambria Math"/>
+            <w:sz w:val="24"/>
+            <w:szCs w:val="24"/>
+          </w:rPr>
+          <m:t>)</m:t>
+        </m:r>
+      </m:oMath>
+      <w:r>
+        <w:rPr>
+          <w:rFonts w:eastAsiaTheme="minorEastAsia" w:cstheme="minorHAnsi"/>
+          <w:sz w:val="24"/>
+          <w:szCs w:val="24"/>
+        </w:rPr>
+        <w:t xml:space="preserve"> klóz mutatja be; és az </w:t>
+      </w:r>
+      <m:oMath>
+        <m:sSub>
+          <m:sSubPr>
+            <m:ctrlPr>
+              <w:rPr>
+                <w:rFonts w:ascii="Cambria Math" w:eastAsiaTheme="minorEastAsia" w:hAnsi="Cambria Math" w:cs="Cambria Math"/>
+                <w:i/>
+                <w:sz w:val="24"/>
+                <w:szCs w:val="24"/>
+              </w:rPr>
+            </m:ctrlPr>
+          </m:sSubPr>
+          <m:e>
+            <m:r>
+              <w:rPr>
+                <w:rFonts w:ascii="Cambria Math" w:eastAsiaTheme="minorEastAsia" w:hAnsi="Cambria Math" w:cs="Cambria Math"/>
+              </w:rPr>
+              <m:t>a</m:t>
+            </m:r>
+          </m:e>
+          <m:sub>
+            <m:r>
+              <w:rPr>
+                <w:rFonts w:ascii="Cambria Math" w:eastAsiaTheme="minorEastAsia" w:hAnsi="Cambria Math" w:cs="Cambria Math"/>
+              </w:rPr>
+              <m:t>1</m:t>
+            </m:r>
+          </m:sub>
+        </m:sSub>
+        <m:r>
+          <w:rPr>
+            <w:rFonts w:ascii="Cambria Math" w:eastAsiaTheme="minorEastAsia" w:hAnsi="Cambria Math" w:cs="Cambria Math"/>
+            <w:sz w:val="24"/>
+            <w:szCs w:val="24"/>
+          </w:rPr>
+          <m:t>,</m:t>
+        </m:r>
+        <m:sSub>
+          <m:sSubPr>
+            <m:ctrlPr>
+              <w:rPr>
+                <w:rFonts w:ascii="Cambria Math" w:eastAsiaTheme="minorEastAsia" w:hAnsi="Cambria Math" w:cs="Cambria Math"/>
+                <w:i/>
+                <w:sz w:val="24"/>
+                <w:szCs w:val="24"/>
+              </w:rPr>
+            </m:ctrlPr>
+          </m:sSubPr>
+          <m:e>
+            <m:r>
+              <w:rPr>
+                <w:rFonts w:ascii="Cambria Math" w:eastAsiaTheme="minorEastAsia" w:hAnsi="Cambria Math" w:cs="Cambria Math"/>
+              </w:rPr>
+              <m:t>a</m:t>
+            </m:r>
+          </m:e>
+          <m:sub>
+            <m:r>
+              <w:rPr>
+                <w:rFonts w:ascii="Cambria Math" w:eastAsiaTheme="minorEastAsia" w:hAnsi="Cambria Math" w:cs="Cambria Math"/>
+              </w:rPr>
+              <m:t>2</m:t>
+            </m:r>
+          </m:sub>
+        </m:sSub>
+        <m:r>
+          <w:rPr>
+            <w:rFonts w:ascii="Cambria Math" w:eastAsiaTheme="minorEastAsia" w:hAnsi="Cambria Math" w:cs="Cambria Math"/>
+            <w:sz w:val="24"/>
+            <w:szCs w:val="24"/>
+          </w:rPr>
+          <m:t>,…,</m:t>
+        </m:r>
+        <m:sSub>
+          <m:sSubPr>
+            <m:ctrlPr>
+              <w:rPr>
+                <w:rFonts w:ascii="Cambria Math" w:eastAsiaTheme="minorEastAsia" w:hAnsi="Cambria Math" w:cs="Cambria Math"/>
+                <w:i/>
+                <w:sz w:val="24"/>
+                <w:szCs w:val="24"/>
+              </w:rPr>
+            </m:ctrlPr>
+          </m:sSubPr>
+          <m:e>
+            <m:r>
+              <w:rPr>
+                <w:rFonts w:ascii="Cambria Math" w:eastAsiaTheme="minorEastAsia" w:hAnsi="Cambria Math" w:cs="Cambria Math"/>
+              </w:rPr>
+              <m:t>a</m:t>
+            </m:r>
+          </m:e>
+          <m:sub>
+            <m:r>
+              <w:rPr>
+                <w:rFonts w:ascii="Cambria Math" w:eastAsiaTheme="minorEastAsia" w:hAnsi="Cambria Math" w:cs="Cambria Math"/>
+              </w:rPr>
+              <m:t>n</m:t>
+            </m:r>
+          </m:sub>
+        </m:sSub>
+        <m:r>
+          <w:rPr>
+            <w:rFonts w:ascii="Cambria Math" w:eastAsiaTheme="minorEastAsia" w:hAnsi="Cambria Math" w:cs="Cambria Math"/>
+            <w:sz w:val="24"/>
+            <w:szCs w:val="24"/>
+          </w:rPr>
+          <m:t>,</m:t>
+        </m:r>
+        <m:sSub>
+          <m:sSubPr>
+            <m:ctrlPr>
+              <w:rPr>
+                <w:rFonts w:ascii="Cambria Math" w:eastAsiaTheme="minorEastAsia" w:hAnsi="Cambria Math" w:cs="Cambria Math"/>
+                <w:i/>
+                <w:sz w:val="24"/>
+                <w:szCs w:val="24"/>
+              </w:rPr>
+            </m:ctrlPr>
+          </m:sSubPr>
+          <m:e>
+            <m:r>
+              <w:rPr>
+                <w:rFonts w:ascii="Cambria Math" w:eastAsiaTheme="minorEastAsia" w:hAnsi="Cambria Math" w:cs="Cambria Math"/>
+              </w:rPr>
+              <m:t>a</m:t>
+            </m:r>
+          </m:e>
+          <m:sub>
+            <m:r>
+              <w:rPr>
+                <w:rFonts w:ascii="Cambria Math" w:eastAsiaTheme="minorEastAsia" w:hAnsi="Cambria Math" w:cs="Cambria Math"/>
+              </w:rPr>
+              <m:t>1</m:t>
+            </m:r>
+          </m:sub>
+        </m:sSub>
+      </m:oMath>
+      <w:r>
+        <w:rPr>
+          <w:rFonts w:eastAsiaTheme="minorEastAsia" w:cstheme="minorHAnsi"/>
+          <w:sz w:val="24"/>
+          <w:szCs w:val="24"/>
+        </w:rPr>
+        <w:t xml:space="preserve"> kört a </w:t>
+      </w:r>
+      <m:oMath>
+        <m:sSub>
+          <m:sSubPr>
+            <m:ctrlPr>
+              <w:rPr>
+                <w:rFonts w:ascii="Cambria Math" w:eastAsiaTheme="minorEastAsia" w:hAnsi="Cambria Math" w:cs="Cambria Math"/>
+                <w:i/>
+                <w:sz w:val="24"/>
+                <w:szCs w:val="24"/>
+              </w:rPr>
+            </m:ctrlPr>
+          </m:sSubPr>
+          <m:e>
+            <m:r>
+              <w:rPr>
+                <w:rFonts w:ascii="Cambria Math" w:eastAsiaTheme="minorEastAsia" w:hAnsi="Cambria Math" w:cs="Cambria Math"/>
+              </w:rPr>
+              <m:t>b</m:t>
+            </m:r>
+          </m:e>
+          <m:sub>
+            <m:r>
+              <w:rPr>
+                <w:rFonts w:ascii="Cambria Math" w:eastAsiaTheme="minorEastAsia" w:hAnsi="Cambria Math" w:cs="Cambria Math"/>
+              </w:rPr>
+              <m:t>1</m:t>
+            </m:r>
+          </m:sub>
+        </m:sSub>
+        <m:r>
+          <w:rPr>
+            <w:rFonts w:ascii="Cambria Math" w:eastAsiaTheme="minorEastAsia" w:hAnsi="Cambria Math" w:cs="Cambria Math"/>
+            <w:sz w:val="24"/>
+            <w:szCs w:val="24"/>
+          </w:rPr>
+          <m:t>,</m:t>
+        </m:r>
+        <m:sSub>
+          <m:sSubPr>
+            <m:ctrlPr>
+              <w:rPr>
+                <w:rFonts w:ascii="Cambria Math" w:eastAsiaTheme="minorEastAsia" w:hAnsi="Cambria Math" w:cs="Cambria Math"/>
+                <w:i/>
+                <w:sz w:val="24"/>
+                <w:szCs w:val="24"/>
+              </w:rPr>
+            </m:ctrlPr>
+          </m:sSubPr>
+          <m:e>
+            <m:r>
+              <w:rPr>
+                <w:rFonts w:ascii="Cambria Math" w:eastAsiaTheme="minorEastAsia" w:hAnsi="Cambria Math" w:cs="Cambria Math"/>
+              </w:rPr>
+              <m:t>b</m:t>
+            </m:r>
+          </m:e>
+          <m:sub>
+            <m:r>
+              <w:rPr>
+                <w:rFonts w:ascii="Cambria Math" w:eastAsiaTheme="minorEastAsia" w:hAnsi="Cambria Math" w:cs="Cambria Math"/>
+              </w:rPr>
+              <m:t>2</m:t>
+            </m:r>
+          </m:sub>
+        </m:sSub>
+        <m:r>
+          <w:rPr>
+            <w:rFonts w:ascii="Cambria Math" w:eastAsiaTheme="minorEastAsia" w:hAnsi="Cambria Math" w:cs="Cambria Math"/>
+            <w:sz w:val="24"/>
+            <w:szCs w:val="24"/>
+          </w:rPr>
+          <m:t>,…,</m:t>
+        </m:r>
+        <m:sSub>
+          <m:sSubPr>
+            <m:ctrlPr>
+              <w:rPr>
+                <w:rFonts w:ascii="Cambria Math" w:eastAsiaTheme="minorEastAsia" w:hAnsi="Cambria Math" w:cs="Cambria Math"/>
+                <w:i/>
+                <w:sz w:val="24"/>
+                <w:szCs w:val="24"/>
+              </w:rPr>
+            </m:ctrlPr>
+          </m:sSubPr>
+          <m:e>
+            <m:r>
+              <w:rPr>
+                <w:rFonts w:ascii="Cambria Math" w:eastAsiaTheme="minorEastAsia" w:hAnsi="Cambria Math" w:cs="Cambria Math"/>
+              </w:rPr>
+              <m:t>b</m:t>
+            </m:r>
+          </m:e>
+          <m:sub>
+            <m:r>
+              <w:rPr>
+                <w:rFonts w:ascii="Cambria Math" w:eastAsiaTheme="minorEastAsia" w:hAnsi="Cambria Math" w:cs="Cambria Math"/>
+              </w:rPr>
+              <m:t>m</m:t>
+            </m:r>
+          </m:sub>
+        </m:sSub>
+      </m:oMath>
+      <w:r>
+        <w:rPr>
+          <w:rFonts w:eastAsiaTheme="minorEastAsia" w:cstheme="minorHAnsi"/>
+          <w:sz w:val="24"/>
+          <w:szCs w:val="24"/>
+        </w:rPr>
+        <w:t xml:space="preserve"> kilépési pontokkal a </w:t>
+      </w:r>
+      <m:oMath>
+        <m:d>
+          <m:dPr>
+            <m:ctrlPr>
+              <w:rPr>
+                <w:rFonts w:ascii="Cambria Math" w:eastAsiaTheme="minorEastAsia" w:hAnsi="Cambria Math" w:cstheme="minorHAnsi"/>
+                <w:i/>
+                <w:sz w:val="24"/>
+                <w:szCs w:val="24"/>
+              </w:rPr>
+            </m:ctrlPr>
+          </m:dPr>
+          <m:e>
+            <m:r>
+              <w:rPr>
+                <w:rFonts w:ascii="Cambria Math" w:eastAsiaTheme="minorEastAsia" w:hAnsi="Cambria Math" w:cstheme="minorHAnsi"/>
+                <w:sz w:val="24"/>
+                <w:szCs w:val="24"/>
+              </w:rPr>
+              <m:t>¬</m:t>
+            </m:r>
+            <m:sSub>
+              <m:sSubPr>
+                <m:ctrlPr>
+                  <w:rPr>
+                    <w:rFonts w:ascii="Cambria Math" w:eastAsiaTheme="minorEastAsia" w:hAnsi="Cambria Math" w:cs="Cambria Math"/>
+                    <w:i/>
+                    <w:sz w:val="24"/>
+                    <w:szCs w:val="24"/>
+                  </w:rPr>
+                </m:ctrlPr>
+              </m:sSubPr>
+              <m:e>
+                <m:r>
+                  <w:rPr>
+                    <w:rFonts w:ascii="Cambria Math" w:eastAsiaTheme="minorEastAsia" w:hAnsi="Cambria Math" w:cs="Cambria Math"/>
+                  </w:rPr>
+                  <m:t>a</m:t>
+                </m:r>
+              </m:e>
+              <m:sub>
+                <m:r>
+                  <w:rPr>
+                    <w:rFonts w:ascii="Cambria Math" w:eastAsiaTheme="minorEastAsia" w:hAnsi="Cambria Math" w:cs="Cambria Math"/>
+                  </w:rPr>
+                  <m:t>1</m:t>
+                </m:r>
+              </m:sub>
+            </m:sSub>
+            <m:r>
+              <w:rPr>
+                <w:rFonts w:ascii="Cambria Math" w:eastAsiaTheme="minorEastAsia" w:hAnsi="Cambria Math" w:cstheme="minorHAnsi"/>
+                <w:sz w:val="24"/>
+                <w:szCs w:val="24"/>
+              </w:rPr>
+              <m:t>∨</m:t>
+            </m:r>
+            <m:sSub>
+              <m:sSubPr>
+                <m:ctrlPr>
+                  <w:rPr>
+                    <w:rFonts w:ascii="Cambria Math" w:eastAsiaTheme="minorEastAsia" w:hAnsi="Cambria Math" w:cs="Cambria Math"/>
+                    <w:i/>
+                    <w:sz w:val="24"/>
+                    <w:szCs w:val="24"/>
+                  </w:rPr>
+                </m:ctrlPr>
+              </m:sSubPr>
+              <m:e>
+                <m:r>
+                  <w:rPr>
+                    <w:rFonts w:ascii="Cambria Math" w:eastAsiaTheme="minorEastAsia" w:hAnsi="Cambria Math" w:cs="Cambria Math"/>
+                  </w:rPr>
+                  <m:t>¬a</m:t>
+                </m:r>
+              </m:e>
+              <m:sub>
+                <m:r>
+                  <w:rPr>
+                    <w:rFonts w:ascii="Cambria Math" w:eastAsiaTheme="minorEastAsia" w:hAnsi="Cambria Math" w:cs="Cambria Math"/>
+                    <w:sz w:val="24"/>
+                    <w:szCs w:val="24"/>
+                  </w:rPr>
+                  <m:t>2</m:t>
+                </m:r>
+              </m:sub>
+            </m:sSub>
+            <m:r>
+              <w:rPr>
+                <w:rFonts w:ascii="Cambria Math" w:eastAsiaTheme="minorEastAsia" w:hAnsi="Cambria Math" w:cstheme="minorHAnsi"/>
+                <w:sz w:val="24"/>
+                <w:szCs w:val="24"/>
+              </w:rPr>
+              <m:t>∨…∨</m:t>
+            </m:r>
+            <m:sSub>
+              <m:sSubPr>
+                <m:ctrlPr>
+                  <w:rPr>
+                    <w:rFonts w:ascii="Cambria Math" w:eastAsiaTheme="minorEastAsia" w:hAnsi="Cambria Math" w:cs="Cambria Math"/>
+                    <w:i/>
+                    <w:sz w:val="24"/>
+                    <w:szCs w:val="24"/>
+                  </w:rPr>
+                </m:ctrlPr>
+              </m:sSubPr>
+              <m:e>
+                <m:r>
+                  <w:rPr>
+                    <w:rFonts w:ascii="Cambria Math" w:eastAsiaTheme="minorEastAsia" w:hAnsi="Cambria Math" w:cs="Cambria Math"/>
+                  </w:rPr>
+                  <m:t>¬a</m:t>
+                </m:r>
+              </m:e>
+              <m:sub>
+                <m:r>
+                  <w:rPr>
+                    <w:rFonts w:ascii="Cambria Math" w:eastAsiaTheme="minorEastAsia" w:hAnsi="Cambria Math" w:cs="Cambria Math"/>
+                  </w:rPr>
+                  <m:t>n</m:t>
+                </m:r>
+              </m:sub>
+            </m:sSub>
+            <m:r>
+              <w:rPr>
+                <w:rFonts w:ascii="Cambria Math" w:eastAsiaTheme="minorEastAsia" w:hAnsi="Cambria Math" w:cstheme="minorHAnsi"/>
+                <w:sz w:val="24"/>
+                <w:szCs w:val="24"/>
+              </w:rPr>
+              <m:t>∨</m:t>
+            </m:r>
+            <m:sSub>
+              <m:sSubPr>
+                <m:ctrlPr>
+                  <w:rPr>
+                    <w:rFonts w:ascii="Cambria Math" w:eastAsiaTheme="minorEastAsia" w:hAnsi="Cambria Math" w:cs="Cambria Math"/>
+                    <w:i/>
+                    <w:sz w:val="24"/>
+                    <w:szCs w:val="24"/>
+                  </w:rPr>
+                </m:ctrlPr>
+              </m:sSubPr>
+              <m:e>
+                <m:r>
+                  <w:rPr>
+                    <w:rFonts w:ascii="Cambria Math" w:eastAsiaTheme="minorEastAsia" w:hAnsi="Cambria Math" w:cs="Cambria Math"/>
+                  </w:rPr>
+                  <m:t>b</m:t>
+                </m:r>
+              </m:e>
+              <m:sub>
+                <m:r>
+                  <w:rPr>
+                    <w:rFonts w:ascii="Cambria Math" w:eastAsiaTheme="minorEastAsia" w:hAnsi="Cambria Math" w:cs="Cambria Math"/>
+                  </w:rPr>
+                  <m:t>1</m:t>
+                </m:r>
+              </m:sub>
+            </m:sSub>
+            <m:r>
+              <w:rPr>
+                <w:rFonts w:ascii="Cambria Math" w:eastAsiaTheme="minorEastAsia" w:hAnsi="Cambria Math" w:cstheme="minorHAnsi"/>
+                <w:sz w:val="24"/>
+                <w:szCs w:val="24"/>
+              </w:rPr>
+              <m:t>∨</m:t>
+            </m:r>
+            <m:sSub>
+              <m:sSubPr>
+                <m:ctrlPr>
+                  <w:rPr>
+                    <w:rFonts w:ascii="Cambria Math" w:eastAsiaTheme="minorEastAsia" w:hAnsi="Cambria Math" w:cs="Cambria Math"/>
+                    <w:i/>
+                    <w:sz w:val="24"/>
+                    <w:szCs w:val="24"/>
+                  </w:rPr>
+                </m:ctrlPr>
+              </m:sSubPr>
+              <m:e>
+                <m:r>
+                  <w:rPr>
+                    <w:rFonts w:ascii="Cambria Math" w:eastAsiaTheme="minorEastAsia" w:hAnsi="Cambria Math" w:cs="Cambria Math"/>
+                  </w:rPr>
+                  <m:t>b</m:t>
+                </m:r>
+              </m:e>
+              <m:sub>
+                <m:r>
+                  <w:rPr>
+                    <w:rFonts w:ascii="Cambria Math" w:eastAsiaTheme="minorEastAsia" w:hAnsi="Cambria Math" w:cs="Cambria Math"/>
+                  </w:rPr>
+                  <m:t>2</m:t>
+                </m:r>
+              </m:sub>
+            </m:sSub>
+            <m:r>
+              <w:rPr>
+                <w:rFonts w:ascii="Cambria Math" w:eastAsiaTheme="minorEastAsia" w:hAnsi="Cambria Math" w:cstheme="minorHAnsi"/>
+                <w:sz w:val="24"/>
+                <w:szCs w:val="24"/>
+              </w:rPr>
+              <m:t>∨…∨</m:t>
+            </m:r>
+            <m:sSub>
+              <m:sSubPr>
+                <m:ctrlPr>
+                  <w:rPr>
+                    <w:rFonts w:ascii="Cambria Math" w:eastAsiaTheme="minorEastAsia" w:hAnsi="Cambria Math" w:cs="Cambria Math"/>
+                    <w:i/>
+                    <w:sz w:val="24"/>
+                    <w:szCs w:val="24"/>
+                  </w:rPr>
+                </m:ctrlPr>
+              </m:sSubPr>
+              <m:e>
+                <m:r>
+                  <w:rPr>
+                    <w:rFonts w:ascii="Cambria Math" w:eastAsiaTheme="minorEastAsia" w:hAnsi="Cambria Math" w:cs="Cambria Math"/>
+                  </w:rPr>
+                  <m:t>b</m:t>
+                </m:r>
+              </m:e>
+              <m:sub>
+                <m:r>
+                  <w:rPr>
+                    <w:rFonts w:ascii="Cambria Math" w:eastAsiaTheme="minorEastAsia" w:hAnsi="Cambria Math" w:cs="Cambria Math"/>
+                    <w:sz w:val="24"/>
+                    <w:szCs w:val="24"/>
+                  </w:rPr>
+                  <m:t>m</m:t>
+                </m:r>
+              </m:sub>
+            </m:sSub>
+            <m:ctrlPr>
+              <w:rPr>
+                <w:rFonts w:ascii="Cambria Math" w:eastAsiaTheme="minorEastAsia" w:hAnsi="Cambria Math" w:cs="Cambria Math"/>
+                <w:i/>
+                <w:sz w:val="24"/>
+                <w:szCs w:val="24"/>
+              </w:rPr>
+            </m:ctrlPr>
+          </m:e>
+        </m:d>
+      </m:oMath>
+      <w:r>
+        <w:rPr>
+          <w:rFonts w:eastAsiaTheme="minorEastAsia" w:cstheme="minorHAnsi"/>
+          <w:sz w:val="24"/>
+          <w:szCs w:val="24"/>
+        </w:rPr>
+        <w:t xml:space="preserve"> klóz mutatja be.</w:t>
+      </w:r>
+      <w:r>
+        <w:rPr>
+          <w:rFonts w:eastAsiaTheme="minorEastAsia" w:cstheme="minorHAnsi"/>
+          <w:sz w:val="24"/>
+          <w:szCs w:val="24"/>
+        </w:rPr>
+        <w:t xml:space="preserve"> Ezt a mo</w:t>
+      </w:r>
+      <w:r>
+        <w:rPr>
+          <w:rFonts w:eastAsiaTheme="minorEastAsia" w:cstheme="minorHAnsi"/>
+          <w:sz w:val="24"/>
+          <w:szCs w:val="24"/>
+        </w:rPr>
+        <w:t>dellt hívjuk a kommunikációs gráfok gyenge modelljének.</w:t>
+      </w:r>
+    </w:p>
+    <w:p>
+      <w:pPr>
+        <w:rPr>
+          <w:rFonts w:eastAsiaTheme="minorEastAsia" w:cstheme="minorHAnsi"/>
+        </w:rPr>
+      </w:pPr>
+      <w:r>
+        <w:rPr>
+          <w:rFonts w:eastAsiaTheme="minorEastAsia" w:cstheme="minorHAnsi"/>
+        </w:rPr>
+        <w:t>Alakian is definiáljuk. Legyen…</w:t>
+      </w:r>
+    </w:p>
+    <w:p>
+      <w:pPr>
+        <w:rPr>
+          <w:rFonts w:ascii="Cambria Math" w:eastAsiaTheme="minorEastAsia" w:hAnsi="Cambria Math" w:cs="Cambria Math"/>
+        </w:rPr>
+      </w:pPr>
+      <m:oMath>
+        <m:r>
+          <w:rPr>
+            <w:rFonts w:ascii="Cambria Math" w:eastAsiaTheme="minorEastAsia" w:hAnsi="Cambria Math" w:cstheme="minorHAnsi"/>
+          </w:rPr>
+          <m:t>OutE(a):={b|(a,b)</m:t>
+        </m:r>
+        <m:r>
+          <m:rPr>
+            <m:scr m:val="script"/>
+          </m:rPr>
+          <w:rPr>
+            <w:rFonts w:ascii="Cambria Math" w:eastAsiaTheme="minorEastAsia" w:hAnsi="Cambria Math" w:cs="Cambria Math"/>
+          </w:rPr>
+          <m:t>∈E}</m:t>
+        </m:r>
+      </m:oMath>
+      <w:r>
+        <w:rPr>
+          <w:rFonts w:ascii="Cambria Math" w:eastAsiaTheme="minorEastAsia" w:hAnsi="Cambria Math" w:cs="Cambria Math"/>
+        </w:rPr>
+        <w:t>.</w:t>
+      </w:r>
+    </w:p>
+    <w:p>
+      <w:pPr>
+        <w:rPr>
+          <w:rFonts w:ascii="Cambria Math" w:eastAsiaTheme="minorEastAsia" w:hAnsi="Cambria Math" w:cs="Cambria Math"/>
+        </w:rPr>
+      </w:pPr>
+      <w:r>
+        <w:rPr>
+          <w:rFonts w:ascii="Cambria Math" w:eastAsiaTheme="minorEastAsia" w:hAnsi="Cambria Math" w:cs="Cambria Math"/>
+        </w:rPr>
+        <w:t>…</w:t>
+      </w:r>
+    </w:p>
+    <w:p>
+      <w:pPr>
+        <w:rPr>
+          <w:rFonts w:eastAsiaTheme="minorEastAsia" w:cstheme="minorHAnsi"/>
+        </w:rPr>
+      </w:pPr>
+      <w:r>
+        <w:rPr>
+          <w:rFonts w:ascii="Cambria Math" w:eastAsiaTheme="minorEastAsia" w:hAnsi="Cambria Math" w:cs="Cambria Math"/>
+        </w:rPr>
+        <w:t>i moduló k</w:t>
       </w:r>
       <w:bookmarkStart w:id="0" w:name="_GoBack"/>
       <w:bookmarkEnd w:id="0"/>

</xml_diff>

<commit_message>
Translate small part, correct input and output. Second version of wm.cnf
Section IV. translation finished. Realised that 0 can not be negated, so corrected it on the input side. Also the output list is better, now the literals are not in a list, they are in cnf format.
</commit_message>
<xml_diff>
--- a/hozzá irodalom/SYNASC2020_submission_77_v20_fordítás.docx
+++ b/hozzá irodalom/SYNASC2020_submission_77_v20_fordítás.docx
@@ -800,10 +800,13 @@
       </w:pPr>
       <w:r>
         <w:lastRenderedPageBreak/>
-        <w:t xml:space="preserve">Azt mondjuk, hogy A és B klóz halmazok egyenlőek, akkor és csak akkor, ha mindkettőnek az a megoldás halmaza. Azt mondjuk, hogy A klóz halmazzal jár B klóz halmaz, akkor és csak akkor, ha A-hoz tartozó megoldások halmaza tartalmazza a B-hez tartozó megoldás halmazt. </w:t>
-      </w:r>
-      <w:r>
-        <w:t xml:space="preserve">Azaz A-nak nem lehet más megoldása, csak B. Ez a fogalom így van jelölve </w:t>
+        <w:t>Azt mondjuk, hogy A és B klóz halmazok egyenlőek, akkor és csak akkor, ha mindkettőnek az a megoldás halmaza. Azt mondjuk, hogy A klóz halmazzal jár B klóz halmaz, akkor és csak akkor, ha A-hoz tartozó megoldások halmaza tartalmazza a B-hez tartozó megoldá</w:t>
+      </w:r>
+      <w:r>
+        <w:t>s halmazt, a</w:t>
+      </w:r>
+      <w:r>
+        <w:t xml:space="preserve">zaz A-nak nem lehet más megoldása, csak B. Ez a fogalom így van jelölve </w:t>
       </w:r>
       <m:oMath>
         <m:r>
@@ -3776,7 +3779,20 @@
         <w:rPr>
           <w:rFonts w:eastAsiaTheme="minorEastAsia" w:cstheme="minorHAnsi"/>
         </w:rPr>
-        <w:t>Alakian is definiáljuk. Legyen…</w:t>
+        <w:t>Alakian is definiáljuk. Legyen D a kommunikációs gráf. Legyen D csúcsainak halmaza V</w:t>
+      </w:r>
+    </w:p>
+    <w:p>
+      <w:pPr>
+        <w:rPr>
+          <w:rFonts w:eastAsiaTheme="minorEastAsia" w:cstheme="minorHAnsi"/>
+        </w:rPr>
+      </w:pPr>
+      <w:r>
+        <w:rPr>
+          <w:rFonts w:eastAsiaTheme="minorEastAsia" w:cstheme="minorHAnsi"/>
+        </w:rPr>
+        <w:t xml:space="preserve"> és D éleinek halmaza E. Mivel D egy kommunikációs gráf, tudjuk, hogy V elemei pozitív literálokként használhatóak. Ezek után definiáljuk a következő fogalmakat:</w:t>
       </w:r>
     </w:p>
     <w:p>
@@ -3815,24 +3831,2639 @@
           <w:rFonts w:ascii="Cambria Math" w:eastAsiaTheme="minorEastAsia" w:hAnsi="Cambria Math" w:cs="Cambria Math"/>
         </w:rPr>
       </w:pPr>
-      <w:r>
-        <w:rPr>
-          <w:rFonts w:ascii="Cambria Math" w:eastAsiaTheme="minorEastAsia" w:hAnsi="Cambria Math" w:cs="Cambria Math"/>
-        </w:rPr>
-        <w:t>…</w:t>
-      </w:r>
-    </w:p>
-    <w:p>
-      <w:pPr>
-        <w:rPr>
-          <w:rFonts w:eastAsiaTheme="minorEastAsia" w:cstheme="minorHAnsi"/>
-        </w:rPr>
-      </w:pPr>
-      <w:r>
-        <w:rPr>
-          <w:rFonts w:ascii="Cambria Math" w:eastAsiaTheme="minorEastAsia" w:hAnsi="Cambria Math" w:cs="Cambria Math"/>
-        </w:rPr>
-        <w:t>i moduló k</w:t>
+      <m:oMath>
+        <m:r>
+          <w:rPr>
+            <w:rFonts w:ascii="Cambria Math" w:eastAsiaTheme="minorEastAsia" w:hAnsi="Cambria Math" w:cs="Cambria Math"/>
+          </w:rPr>
+          <m:t>NodeRep</m:t>
+        </m:r>
+        <m:d>
+          <m:dPr>
+            <m:ctrlPr>
+              <w:rPr>
+                <w:rFonts w:ascii="Cambria Math" w:eastAsiaTheme="minorEastAsia" w:hAnsi="Cambria Math" w:cs="Cambria Math"/>
+                <w:i/>
+              </w:rPr>
+            </m:ctrlPr>
+          </m:dPr>
+          <m:e>
+            <m:r>
+              <w:rPr>
+                <w:rFonts w:ascii="Cambria Math" w:eastAsiaTheme="minorEastAsia" w:hAnsi="Cambria Math" w:cs="Cambria Math"/>
+              </w:rPr>
+              <m:t>a</m:t>
+            </m:r>
+          </m:e>
+        </m:d>
+        <m:r>
+          <w:rPr>
+            <w:rFonts w:ascii="Cambria Math" w:eastAsiaTheme="minorEastAsia" w:hAnsi="Cambria Math" w:cs="Cambria Math"/>
+          </w:rPr>
+          <m:t>:=</m:t>
+        </m:r>
+        <m:d>
+          <m:dPr>
+            <m:begChr m:val="{"/>
+            <m:endChr m:val="}"/>
+            <m:ctrlPr>
+              <w:rPr>
+                <w:rFonts w:ascii="Cambria Math" w:eastAsiaTheme="minorEastAsia" w:hAnsi="Cambria Math" w:cs="Cambria Math"/>
+                <w:i/>
+              </w:rPr>
+            </m:ctrlPr>
+          </m:dPr>
+          <m:e>
+            <m:r>
+              <w:rPr>
+                <w:rFonts w:ascii="Cambria Math" w:eastAsiaTheme="minorEastAsia" w:hAnsi="Cambria Math" w:cs="Cambria Math"/>
+              </w:rPr>
+              <m:t>¬a</m:t>
+            </m:r>
+          </m:e>
+        </m:d>
+        <m:r>
+          <w:rPr>
+            <w:rFonts w:ascii="Cambria Math" w:eastAsiaTheme="minorEastAsia" w:hAnsi="Cambria Math" w:cs="Cambria Math"/>
+          </w:rPr>
+          <m:t>∪PutE(a)</m:t>
+        </m:r>
+      </m:oMath>
+      <w:r>
+        <w:rPr>
+          <w:rFonts w:ascii="Cambria Math" w:eastAsiaTheme="minorEastAsia" w:hAnsi="Cambria Math" w:cs="Cambria Math"/>
+        </w:rPr>
+        <w:t>.</w:t>
+      </w:r>
+    </w:p>
+    <w:p>
+      <w:pPr>
+        <w:rPr>
+          <w:rFonts w:ascii="Cambria Math" w:eastAsiaTheme="minorEastAsia" w:hAnsi="Cambria Math" w:cs="Cambria Math"/>
+        </w:rPr>
+      </w:pPr>
+      <m:oMath>
+        <m:r>
+          <w:rPr>
+            <w:rFonts w:ascii="Cambria Math" w:eastAsiaTheme="minorEastAsia" w:hAnsi="Cambria Math" w:cs="Cambria Math"/>
+          </w:rPr>
+          <m:t>NodeRep:={NodeRep(a)|a∈V∧OutE</m:t>
+        </m:r>
+        <m:d>
+          <m:dPr>
+            <m:ctrlPr>
+              <w:rPr>
+                <w:rFonts w:ascii="Cambria Math" w:eastAsiaTheme="minorEastAsia" w:hAnsi="Cambria Math" w:cs="Cambria Math"/>
+                <w:i/>
+              </w:rPr>
+            </m:ctrlPr>
+          </m:dPr>
+          <m:e>
+            <m:r>
+              <w:rPr>
+                <w:rFonts w:ascii="Cambria Math" w:eastAsiaTheme="minorEastAsia" w:hAnsi="Cambria Math" w:cs="Cambria Math"/>
+              </w:rPr>
+              <m:t>a</m:t>
+            </m:r>
+          </m:e>
+        </m:d>
+        <m:r>
+          <w:rPr>
+            <w:rFonts w:ascii="Cambria Math" w:eastAsiaTheme="minorEastAsia" w:hAnsi="Cambria Math" w:cs="Cambria Math"/>
+          </w:rPr>
+          <m:t>≠∅</m:t>
+        </m:r>
+      </m:oMath>
+      <w:r>
+        <w:rPr>
+          <w:rFonts w:ascii="Cambria Math" w:eastAsiaTheme="minorEastAsia" w:hAnsi="Cambria Math" w:cs="Cambria Math"/>
+        </w:rPr>
+        <w:t>.</w:t>
+      </w:r>
+    </w:p>
+    <w:p>
+      <w:pPr>
+        <w:rPr>
+          <w:rFonts w:ascii="Cambria Math" w:eastAsiaTheme="minorEastAsia" w:hAnsi="Cambria Math" w:cs="Cambria Math"/>
+        </w:rPr>
+      </w:pPr>
+      <m:oMath>
+        <m:r>
+          <w:rPr>
+            <w:rFonts w:ascii="Cambria Math" w:eastAsiaTheme="minorEastAsia" w:hAnsi="Cambria Math" w:cs="Cambria Math"/>
+          </w:rPr>
+          <m:t>Cycles:={(</m:t>
+        </m:r>
+        <m:sSub>
+          <m:sSubPr>
+            <m:ctrlPr>
+              <w:rPr>
+                <w:rFonts w:ascii="Cambria Math" w:eastAsiaTheme="minorEastAsia" w:hAnsi="Cambria Math" w:cs="Cambria Math"/>
+                <w:i/>
+              </w:rPr>
+            </m:ctrlPr>
+          </m:sSubPr>
+          <m:e>
+            <m:r>
+              <w:rPr>
+                <w:rFonts w:ascii="Cambria Math" w:eastAsiaTheme="minorEastAsia" w:hAnsi="Cambria Math" w:cs="Cambria Math"/>
+              </w:rPr>
+              <m:t>a</m:t>
+            </m:r>
+          </m:e>
+          <m:sub>
+            <m:r>
+              <w:rPr>
+                <w:rFonts w:ascii="Cambria Math" w:eastAsiaTheme="minorEastAsia" w:hAnsi="Cambria Math" w:cs="Cambria Math"/>
+              </w:rPr>
+              <m:t>1</m:t>
+            </m:r>
+          </m:sub>
+        </m:sSub>
+        <m:r>
+          <w:rPr>
+            <w:rFonts w:ascii="Cambria Math" w:eastAsiaTheme="minorEastAsia" w:hAnsi="Cambria Math" w:cs="Cambria Math"/>
+          </w:rPr>
+          <m:t>,</m:t>
+        </m:r>
+        <m:sSub>
+          <m:sSubPr>
+            <m:ctrlPr>
+              <w:rPr>
+                <w:rFonts w:ascii="Cambria Math" w:eastAsiaTheme="minorEastAsia" w:hAnsi="Cambria Math" w:cs="Cambria Math"/>
+                <w:i/>
+                <w:sz w:val="24"/>
+                <w:szCs w:val="24"/>
+              </w:rPr>
+            </m:ctrlPr>
+          </m:sSubPr>
+          <m:e>
+            <m:r>
+              <w:rPr>
+                <w:rFonts w:ascii="Cambria Math" w:eastAsiaTheme="minorEastAsia" w:hAnsi="Cambria Math" w:cs="Cambria Math"/>
+                <w:sz w:val="24"/>
+                <w:szCs w:val="24"/>
+              </w:rPr>
+              <m:t>a</m:t>
+            </m:r>
+          </m:e>
+          <m:sub>
+            <m:r>
+              <w:rPr>
+                <w:rFonts w:ascii="Cambria Math" w:eastAsiaTheme="minorEastAsia" w:hAnsi="Cambria Math" w:cs="Cambria Math"/>
+                <w:sz w:val="24"/>
+                <w:szCs w:val="24"/>
+              </w:rPr>
+              <m:t>2</m:t>
+            </m:r>
+          </m:sub>
+        </m:sSub>
+        <m:r>
+          <w:rPr>
+            <w:rFonts w:ascii="Cambria Math" w:eastAsiaTheme="minorEastAsia" w:hAnsi="Cambria Math" w:cs="Cambria Math"/>
+          </w:rPr>
+          <m:t>,…,</m:t>
+        </m:r>
+        <m:sSub>
+          <m:sSubPr>
+            <m:ctrlPr>
+              <w:rPr>
+                <w:rFonts w:ascii="Cambria Math" w:eastAsiaTheme="minorEastAsia" w:hAnsi="Cambria Math" w:cs="Cambria Math"/>
+                <w:i/>
+                <w:sz w:val="24"/>
+                <w:szCs w:val="24"/>
+              </w:rPr>
+            </m:ctrlPr>
+          </m:sSubPr>
+          <m:e>
+            <m:r>
+              <w:rPr>
+                <w:rFonts w:ascii="Cambria Math" w:eastAsiaTheme="minorEastAsia" w:hAnsi="Cambria Math" w:cs="Cambria Math"/>
+                <w:sz w:val="24"/>
+                <w:szCs w:val="24"/>
+              </w:rPr>
+              <m:t>a</m:t>
+            </m:r>
+          </m:e>
+          <m:sub>
+            <m:r>
+              <w:rPr>
+                <w:rFonts w:ascii="Cambria Math" w:eastAsiaTheme="minorEastAsia" w:hAnsi="Cambria Math" w:cs="Cambria Math"/>
+                <w:sz w:val="24"/>
+                <w:szCs w:val="24"/>
+              </w:rPr>
+              <m:t>k</m:t>
+            </m:r>
+          </m:sub>
+        </m:sSub>
+        <m:r>
+          <w:rPr>
+            <w:rFonts w:ascii="Cambria Math" w:eastAsiaTheme="minorEastAsia" w:hAnsi="Cambria Math" w:cs="Cambria Math"/>
+          </w:rPr>
+          <m:t>) |k=1 ∨∀ i(i=1…k⇒</m:t>
+        </m:r>
+        <m:sSub>
+          <m:sSubPr>
+            <m:ctrlPr>
+              <w:rPr>
+                <w:rFonts w:ascii="Cambria Math" w:eastAsiaTheme="minorEastAsia" w:hAnsi="Cambria Math" w:cs="Cambria Math"/>
+                <w:i/>
+              </w:rPr>
+            </m:ctrlPr>
+          </m:sSubPr>
+          <m:e>
+            <m:r>
+              <w:rPr>
+                <w:rFonts w:ascii="Cambria Math" w:eastAsiaTheme="minorEastAsia" w:hAnsi="Cambria Math" w:cs="Cambria Math"/>
+              </w:rPr>
+              <m:t>a</m:t>
+            </m:r>
+          </m:e>
+          <m:sub>
+            <m:d>
+              <m:dPr>
+                <m:ctrlPr>
+                  <w:rPr>
+                    <w:rFonts w:ascii="Cambria Math" w:eastAsiaTheme="minorEastAsia" w:hAnsi="Cambria Math" w:cs="Cambria Math"/>
+                    <w:i/>
+                  </w:rPr>
+                </m:ctrlPr>
+              </m:dPr>
+              <m:e>
+                <m:r>
+                  <w:rPr>
+                    <w:rFonts w:ascii="Cambria Math" w:eastAsiaTheme="minorEastAsia" w:hAnsi="Cambria Math" w:cs="Cambria Math"/>
+                  </w:rPr>
+                  <m:t>i moduló k</m:t>
+                </m:r>
+              </m:e>
+            </m:d>
+            <m:r>
+              <w:rPr>
+                <w:rFonts w:ascii="Cambria Math" w:eastAsiaTheme="minorEastAsia" w:hAnsi="Cambria Math" w:cs="Cambria Math"/>
+              </w:rPr>
+              <m:t>+1</m:t>
+            </m:r>
+          </m:sub>
+        </m:sSub>
+        <m:r>
+          <w:rPr>
+            <w:rFonts w:ascii="Cambria Math" w:eastAsiaTheme="minorEastAsia" w:hAnsi="Cambria Math" w:cs="Cambria Math"/>
+          </w:rPr>
+          <m:t>∈OutE(</m:t>
+        </m:r>
+        <m:sSub>
+          <m:sSubPr>
+            <m:ctrlPr>
+              <w:rPr>
+                <w:rFonts w:ascii="Cambria Math" w:eastAsiaTheme="minorEastAsia" w:hAnsi="Cambria Math" w:cs="Cambria Math"/>
+                <w:i/>
+                <w:sz w:val="24"/>
+                <w:szCs w:val="24"/>
+              </w:rPr>
+            </m:ctrlPr>
+          </m:sSubPr>
+          <m:e>
+            <m:r>
+              <w:rPr>
+                <w:rFonts w:ascii="Cambria Math" w:eastAsiaTheme="minorEastAsia" w:hAnsi="Cambria Math" w:cs="Cambria Math"/>
+                <w:sz w:val="24"/>
+                <w:szCs w:val="24"/>
+              </w:rPr>
+              <m:t>a</m:t>
+            </m:r>
+          </m:e>
+          <m:sub>
+            <m:r>
+              <w:rPr>
+                <w:rFonts w:ascii="Cambria Math" w:eastAsiaTheme="minorEastAsia" w:hAnsi="Cambria Math" w:cs="Cambria Math"/>
+                <w:sz w:val="24"/>
+                <w:szCs w:val="24"/>
+              </w:rPr>
+              <m:t>i</m:t>
+            </m:r>
+          </m:sub>
+        </m:sSub>
+        <m:r>
+          <w:rPr>
+            <w:rFonts w:ascii="Cambria Math" w:eastAsiaTheme="minorEastAsia" w:hAnsi="Cambria Math" w:cs="Cambria Math"/>
+          </w:rPr>
+          <m:t>))}</m:t>
+        </m:r>
+      </m:oMath>
+      <w:r>
+        <w:rPr>
+          <w:rFonts w:ascii="Cambria Math" w:eastAsiaTheme="minorEastAsia" w:hAnsi="Cambria Math" w:cs="Cambria Math"/>
+        </w:rPr>
+        <w:t>, és bármely két eleme egy körnek nem lehet egyenlő, mivel egy halmaz.</w:t>
+      </w:r>
+    </w:p>
+    <w:p>
+      <w:pPr>
+        <w:rPr>
+          <w:rFonts w:ascii="Cambria Math" w:eastAsiaTheme="minorEastAsia" w:hAnsi="Cambria Math" w:cs="Cambria Math"/>
+        </w:rPr>
+      </w:pPr>
+      <m:oMath>
+        <m:r>
+          <w:rPr>
+            <w:rFonts w:ascii="Cambria Math" w:eastAsiaTheme="minorEastAsia" w:hAnsi="Cambria Math" w:cs="Cambria Math"/>
+          </w:rPr>
+          <m:t>ExitPoints((</m:t>
+        </m:r>
+        <m:sSub>
+          <m:sSubPr>
+            <m:ctrlPr>
+              <w:rPr>
+                <w:rFonts w:ascii="Cambria Math" w:eastAsiaTheme="minorEastAsia" w:hAnsi="Cambria Math" w:cs="Cambria Math"/>
+                <w:i/>
+                <w:sz w:val="24"/>
+                <w:szCs w:val="24"/>
+              </w:rPr>
+            </m:ctrlPr>
+          </m:sSubPr>
+          <m:e>
+            <m:r>
+              <w:rPr>
+                <w:rFonts w:ascii="Cambria Math" w:eastAsiaTheme="minorEastAsia" w:hAnsi="Cambria Math" w:cs="Cambria Math"/>
+                <w:sz w:val="24"/>
+                <w:szCs w:val="24"/>
+              </w:rPr>
+              <m:t>a</m:t>
+            </m:r>
+          </m:e>
+          <m:sub>
+            <m:r>
+              <w:rPr>
+                <w:rFonts w:ascii="Cambria Math" w:eastAsiaTheme="minorEastAsia" w:hAnsi="Cambria Math" w:cs="Cambria Math"/>
+                <w:sz w:val="24"/>
+                <w:szCs w:val="24"/>
+              </w:rPr>
+              <m:t>1</m:t>
+            </m:r>
+          </m:sub>
+        </m:sSub>
+        <m:r>
+          <w:rPr>
+            <w:rFonts w:ascii="Cambria Math" w:eastAsiaTheme="minorEastAsia" w:hAnsi="Cambria Math" w:cs="Cambria Math"/>
+          </w:rPr>
+          <m:t>,</m:t>
+        </m:r>
+        <m:sSub>
+          <m:sSubPr>
+            <m:ctrlPr>
+              <w:rPr>
+                <w:rFonts w:ascii="Cambria Math" w:eastAsiaTheme="minorEastAsia" w:hAnsi="Cambria Math" w:cs="Cambria Math"/>
+                <w:i/>
+                <w:sz w:val="24"/>
+                <w:szCs w:val="24"/>
+              </w:rPr>
+            </m:ctrlPr>
+          </m:sSubPr>
+          <m:e>
+            <m:r>
+              <w:rPr>
+                <w:rFonts w:ascii="Cambria Math" w:eastAsiaTheme="minorEastAsia" w:hAnsi="Cambria Math" w:cs="Cambria Math"/>
+                <w:sz w:val="24"/>
+                <w:szCs w:val="24"/>
+              </w:rPr>
+              <m:t>a</m:t>
+            </m:r>
+          </m:e>
+          <m:sub>
+            <m:r>
+              <w:rPr>
+                <w:rFonts w:ascii="Cambria Math" w:eastAsiaTheme="minorEastAsia" w:hAnsi="Cambria Math" w:cs="Cambria Math"/>
+                <w:sz w:val="24"/>
+                <w:szCs w:val="24"/>
+              </w:rPr>
+              <m:t>2</m:t>
+            </m:r>
+          </m:sub>
+        </m:sSub>
+        <m:r>
+          <w:rPr>
+            <w:rFonts w:ascii="Cambria Math" w:eastAsiaTheme="minorEastAsia" w:hAnsi="Cambria Math" w:cs="Cambria Math"/>
+          </w:rPr>
+          <m:t>,…,</m:t>
+        </m:r>
+        <m:sSub>
+          <m:sSubPr>
+            <m:ctrlPr>
+              <w:rPr>
+                <w:rFonts w:ascii="Cambria Math" w:eastAsiaTheme="minorEastAsia" w:hAnsi="Cambria Math" w:cs="Cambria Math"/>
+                <w:i/>
+                <w:sz w:val="24"/>
+                <w:szCs w:val="24"/>
+              </w:rPr>
+            </m:ctrlPr>
+          </m:sSubPr>
+          <m:e>
+            <m:r>
+              <w:rPr>
+                <w:rFonts w:ascii="Cambria Math" w:eastAsiaTheme="minorEastAsia" w:hAnsi="Cambria Math" w:cs="Cambria Math"/>
+                <w:sz w:val="24"/>
+                <w:szCs w:val="24"/>
+              </w:rPr>
+              <m:t>a</m:t>
+            </m:r>
+          </m:e>
+          <m:sub>
+            <m:r>
+              <w:rPr>
+                <w:rFonts w:ascii="Cambria Math" w:eastAsiaTheme="minorEastAsia" w:hAnsi="Cambria Math" w:cs="Cambria Math"/>
+                <w:sz w:val="24"/>
+                <w:szCs w:val="24"/>
+              </w:rPr>
+              <m:t>k</m:t>
+            </m:r>
+          </m:sub>
+        </m:sSub>
+        <m:r>
+          <w:rPr>
+            <w:rFonts w:ascii="Cambria Math" w:eastAsiaTheme="minorEastAsia" w:hAnsi="Cambria Math" w:cs="Cambria Math"/>
+          </w:rPr>
+          <m:t>)):={b|∃ i(i=1…k∧b∈OutE(</m:t>
+        </m:r>
+        <m:sSub>
+          <m:sSubPr>
+            <m:ctrlPr>
+              <w:rPr>
+                <w:rFonts w:ascii="Cambria Math" w:eastAsiaTheme="minorEastAsia" w:hAnsi="Cambria Math" w:cs="Cambria Math"/>
+                <w:i/>
+                <w:sz w:val="24"/>
+                <w:szCs w:val="24"/>
+              </w:rPr>
+            </m:ctrlPr>
+          </m:sSubPr>
+          <m:e>
+            <m:r>
+              <w:rPr>
+                <w:rFonts w:ascii="Cambria Math" w:eastAsiaTheme="minorEastAsia" w:hAnsi="Cambria Math" w:cs="Cambria Math"/>
+                <w:sz w:val="24"/>
+                <w:szCs w:val="24"/>
+              </w:rPr>
+              <m:t>a</m:t>
+            </m:r>
+          </m:e>
+          <m:sub>
+            <m:r>
+              <w:rPr>
+                <w:rFonts w:ascii="Cambria Math" w:eastAsiaTheme="minorEastAsia" w:hAnsi="Cambria Math" w:cs="Cambria Math"/>
+                <w:sz w:val="24"/>
+                <w:szCs w:val="24"/>
+              </w:rPr>
+              <m:t>i</m:t>
+            </m:r>
+          </m:sub>
+        </m:sSub>
+        <m:r>
+          <w:rPr>
+            <w:rFonts w:ascii="Cambria Math" w:eastAsiaTheme="minorEastAsia" w:hAnsi="Cambria Math" w:cs="Cambria Math"/>
+          </w:rPr>
+          <m:t>))∧¬∃j(j=1…k∧b=</m:t>
+        </m:r>
+        <m:sSub>
+          <m:sSubPr>
+            <m:ctrlPr>
+              <w:rPr>
+                <w:rFonts w:ascii="Cambria Math" w:eastAsiaTheme="minorEastAsia" w:hAnsi="Cambria Math" w:cs="Cambria Math"/>
+                <w:i/>
+                <w:sz w:val="24"/>
+                <w:szCs w:val="24"/>
+              </w:rPr>
+            </m:ctrlPr>
+          </m:sSubPr>
+          <m:e>
+            <m:r>
+              <w:rPr>
+                <w:rFonts w:ascii="Cambria Math" w:eastAsiaTheme="minorEastAsia" w:hAnsi="Cambria Math" w:cs="Cambria Math"/>
+                <w:sz w:val="24"/>
+                <w:szCs w:val="24"/>
+              </w:rPr>
+              <m:t>a</m:t>
+            </m:r>
+          </m:e>
+          <m:sub>
+            <m:r>
+              <w:rPr>
+                <w:rFonts w:ascii="Cambria Math" w:eastAsiaTheme="minorEastAsia" w:hAnsi="Cambria Math" w:cs="Cambria Math"/>
+                <w:sz w:val="24"/>
+                <w:szCs w:val="24"/>
+              </w:rPr>
+              <m:t>j</m:t>
+            </m:r>
+          </m:sub>
+        </m:sSub>
+        <m:r>
+          <w:rPr>
+            <w:rFonts w:ascii="Cambria Math" w:eastAsiaTheme="minorEastAsia" w:hAnsi="Cambria Math" w:cs="Cambria Math"/>
+          </w:rPr>
+          <m:t>)}</m:t>
+        </m:r>
+      </m:oMath>
+      <w:r>
+        <w:rPr>
+          <w:rFonts w:ascii="Cambria Math" w:eastAsiaTheme="minorEastAsia" w:hAnsi="Cambria Math" w:cs="Cambria Math"/>
+        </w:rPr>
+        <w:t>.</w:t>
+      </w:r>
+    </w:p>
+    <w:p>
+      <w:pPr>
+        <w:rPr>
+          <w:rFonts w:ascii="Cambria Math" w:eastAsiaTheme="minorEastAsia" w:hAnsi="Cambria Math" w:cs="Cambria Math"/>
+        </w:rPr>
+      </w:pPr>
+      <m:oMath>
+        <m:r>
+          <w:rPr>
+            <w:rFonts w:ascii="Cambria Math" w:eastAsiaTheme="minorEastAsia" w:hAnsi="Cambria Math" w:cs="Cambria Math"/>
+          </w:rPr>
+          <m:t>CycleRep:={¬C∪ExitPoints(C)|C∈Cycles∧ExitPonts(C)≠∅}</m:t>
+        </m:r>
+      </m:oMath>
+      <w:r>
+        <w:rPr>
+          <w:rFonts w:ascii="Cambria Math" w:eastAsiaTheme="minorEastAsia" w:hAnsi="Cambria Math" w:cs="Cambria Math"/>
+        </w:rPr>
+        <w:t>.</w:t>
+      </w:r>
+    </w:p>
+    <w:p>
+      <w:pPr>
+        <w:rPr>
+          <w:rFonts w:ascii="Cambria Math" w:eastAsiaTheme="minorEastAsia" w:hAnsi="Cambria Math" w:cs="Cambria Math"/>
+        </w:rPr>
+      </w:pPr>
+      <m:oMath>
+        <m:r>
+          <w:rPr>
+            <w:rFonts w:ascii="Cambria Math" w:eastAsiaTheme="minorEastAsia" w:hAnsi="Cambria Math" w:cs="Cambria Math"/>
+          </w:rPr>
+          <m:t>WM:=NodeRep∪CycleRep</m:t>
+        </m:r>
+      </m:oMath>
+      <w:r>
+        <w:rPr>
+          <w:rFonts w:ascii="Cambria Math" w:eastAsiaTheme="minorEastAsia" w:hAnsi="Cambria Math" w:cs="Cambria Math"/>
+        </w:rPr>
+        <w:t>.</w:t>
+      </w:r>
+    </w:p>
+    <w:p>
+      <w:pPr>
+        <w:rPr>
+          <w:rFonts w:ascii="Cambria Math" w:eastAsiaTheme="minorEastAsia" w:hAnsi="Cambria Math" w:cs="Cambria Math"/>
+        </w:rPr>
+      </w:pPr>
+      <w:r>
+        <w:rPr>
+          <w:rFonts w:ascii="Cambria Math" w:eastAsiaTheme="minorEastAsia" w:hAnsi="Cambria Math" w:cs="Cambria Math"/>
+        </w:rPr>
+        <w:t>D-nek a gyenge modellje WM.</w:t>
+      </w:r>
+    </w:p>
+    <w:p>
+      <w:pPr>
+        <w:rPr>
+          <w:rFonts w:ascii="Cambria Math" w:eastAsiaTheme="minorEastAsia" w:hAnsi="Cambria Math" w:cs="Cambria Math"/>
+        </w:rPr>
+      </w:pPr>
+      <w:r>
+        <w:rPr>
+          <w:rFonts w:ascii="Cambria Math" w:eastAsiaTheme="minorEastAsia" w:hAnsi="Cambria Math" w:cs="Cambria Math"/>
+        </w:rPr>
+        <w:t xml:space="preserve">Vegyük figyelembe, hogy NodeRep egy részhalmaza a CycleRep-nek, mert minden csomópontot önmagában is körnek tekintjük, lásd a k=1 megszorítást a Cycles definíciójában, amit </w:t>
+      </w:r>
+      <w:r>
+        <w:rPr>
+          <w:rFonts w:ascii="Cambria Math" w:eastAsiaTheme="minorEastAsia" w:hAnsi="Cambria Math" w:cs="Cambria Math"/>
+        </w:rPr>
+        <w:t xml:space="preserve">a maradék megszorítások diszjunkciójával kötöttünk össze. Tehát egy alternatív módon, így </w:t>
+      </w:r>
+      <m:oMath>
+        <m:r>
+          <w:rPr>
+            <w:rFonts w:ascii="Cambria Math" w:eastAsiaTheme="minorEastAsia" w:hAnsi="Cambria Math" w:cs="Cambria Math"/>
+          </w:rPr>
+          <m:t>WM≔CycleRep</m:t>
+        </m:r>
+      </m:oMath>
+      <w:r>
+        <w:rPr>
+          <w:rFonts w:ascii="Cambria Math" w:eastAsiaTheme="minorEastAsia" w:hAnsi="Cambria Math" w:cs="Cambria Math"/>
+        </w:rPr>
+        <w:t xml:space="preserve"> definiálhatjuk a WM-et. Nem használjuk ezt a megfigyelést ebben a munkában, habár néhány bizonyítás rövidebb lenne.</w:t>
+      </w:r>
+    </w:p>
+    <w:p>
+      <w:pPr>
+        <w:rPr>
+          <w:rFonts w:ascii="Cambria Math" w:eastAsiaTheme="minorEastAsia" w:hAnsi="Cambria Math" w:cs="Cambria Math"/>
+        </w:rPr>
+      </w:pPr>
+      <w:r>
+        <w:rPr>
+          <w:rFonts w:ascii="Cambria Math" w:eastAsiaTheme="minorEastAsia" w:hAnsi="Cambria Math" w:cs="Cambria Math"/>
+        </w:rPr>
+        <w:t>Kérem vegyük figyelembe, hogy WM-ben minden klóz tartalmaz legalább egy pozitív literált,</w:t>
+      </w:r>
+      <w:r>
+        <w:rPr>
+          <w:rFonts w:ascii="Cambria Math" w:eastAsiaTheme="minorEastAsia" w:hAnsi="Cambria Math" w:cs="Cambria Math"/>
+        </w:rPr>
+        <w:t xml:space="preserve"> és egy negatív literált, mert egy csomópont csak akkor van képviselve, ha van egy kimenő éle; és egy kör csak akkor van képviselve, ha van egy kilépési pontja, azaz WM kielégíthető bármilyen D komunikációs gráfra.</w:t>
+      </w:r>
+    </w:p>
+    <w:p>
+      <w:pPr>
+        <w:rPr>
+          <w:rFonts w:ascii="Cambria Math" w:eastAsiaTheme="minorEastAsia" w:hAnsi="Cambria Math" w:cs="Cambria Math"/>
+        </w:rPr>
+      </w:pPr>
+      <w:r>
+        <w:rPr>
+          <w:rFonts w:ascii="Cambria Math" w:eastAsiaTheme="minorEastAsia" w:hAnsi="Cambria Math" w:cs="Cambria Math"/>
+        </w:rPr>
+        <w:t xml:space="preserve">Nézzünk pár példát. Nem egyszerű leellenőrizni, hogy ez a SAT probléma valóban egy Fekete Fehér SAT probléma. Ezért először a teljes hosszú klóz halmazokat megmutatjuk, az </w:t>
+      </w:r>
+      <m:oMath>
+        <m:r>
+          <w:rPr>
+            <w:rFonts w:ascii="Cambria Math" w:eastAsiaTheme="minorEastAsia" w:hAnsi="Cambria Math" w:cs="Cambria Math"/>
+          </w:rPr>
+          <m:t>{a,b,c,d}</m:t>
+        </m:r>
+      </m:oMath>
+      <w:r>
+        <w:rPr>
+          <w:rFonts w:ascii="Cambria Math" w:eastAsiaTheme="minorEastAsia" w:hAnsi="Cambria Math" w:cs="Cambria Math"/>
+        </w:rPr>
+        <w:t xml:space="preserve"> változókon, egy index számmal (minden belépésnek a formája: index száma, teljes hosszú klóz):</w:t>
+      </w:r>
+    </w:p>
+    <w:p>
+      <w:pPr>
+        <w:ind w:right="1134"/>
+        <w:rPr>
+          <w:rFonts w:ascii="Cambria Math" w:eastAsiaTheme="minorEastAsia" w:hAnsi="Cambria Math" w:cs="Cambria Math"/>
+        </w:rPr>
+      </w:pPr>
+      <m:oMathPara>
+        <m:oMathParaPr>
+          <m:jc m:val="right"/>
+        </m:oMathParaPr>
+        <m:oMath>
+          <m:r>
+            <w:rPr>
+              <w:rFonts w:ascii="Cambria Math" w:eastAsiaTheme="minorEastAsia" w:hAnsi="Cambria Math" w:cs="Cambria Math"/>
+            </w:rPr>
+            <m:t>{0:</m:t>
+          </m:r>
+          <m:d>
+            <m:dPr>
+              <m:begChr m:val="{"/>
+              <m:endChr m:val="}"/>
+              <m:ctrlPr>
+                <w:rPr>
+                  <w:rFonts w:ascii="Cambria Math" w:eastAsiaTheme="minorEastAsia" w:hAnsi="Cambria Math" w:cs="Cambria Math"/>
+                  <w:i/>
+                </w:rPr>
+              </m:ctrlPr>
+            </m:dPr>
+            <m:e>
+              <m:r>
+                <w:rPr>
+                  <w:rFonts w:ascii="Cambria Math" w:eastAsiaTheme="minorEastAsia" w:hAnsi="Cambria Math" w:cs="Cambria Math"/>
+                </w:rPr>
+                <m:t>¬a,¬b,¬c,¬d</m:t>
+              </m:r>
+            </m:e>
+          </m:d>
+          <m:r>
+            <w:rPr>
+              <w:rFonts w:ascii="Cambria Math" w:eastAsiaTheme="minorEastAsia" w:hAnsi="Cambria Math" w:cs="Cambria Math"/>
+            </w:rPr>
+            <m:t>,1:</m:t>
+          </m:r>
+          <m:d>
+            <m:dPr>
+              <m:begChr m:val="{"/>
+              <m:endChr m:val="}"/>
+              <m:ctrlPr>
+                <w:rPr>
+                  <w:rFonts w:ascii="Cambria Math" w:eastAsiaTheme="minorEastAsia" w:hAnsi="Cambria Math" w:cs="Cambria Math"/>
+                  <w:i/>
+                </w:rPr>
+              </m:ctrlPr>
+            </m:dPr>
+            <m:e>
+              <m:r>
+                <w:rPr>
+                  <w:rFonts w:ascii="Cambria Math" w:eastAsiaTheme="minorEastAsia" w:hAnsi="Cambria Math" w:cs="Cambria Math"/>
+                </w:rPr>
+                <m:t>¬a,¬b,¬c,d</m:t>
+              </m:r>
+            </m:e>
+          </m:d>
+          <m:r>
+            <w:rPr>
+              <w:rFonts w:ascii="Cambria Math" w:eastAsiaTheme="minorEastAsia" w:hAnsi="Cambria Math" w:cs="Cambria Math"/>
+            </w:rPr>
+            <m:t>,</m:t>
+          </m:r>
+        </m:oMath>
+      </m:oMathPara>
+    </w:p>
+    <w:p>
+      <w:pPr>
+        <w:ind w:right="1134"/>
+        <w:rPr>
+          <w:rFonts w:ascii="Cambria Math" w:eastAsiaTheme="minorEastAsia" w:hAnsi="Cambria Math" w:cs="Cambria Math"/>
+        </w:rPr>
+      </w:pPr>
+      <m:oMathPara>
+        <m:oMathParaPr>
+          <m:jc m:val="right"/>
+        </m:oMathParaPr>
+        <m:oMath>
+          <m:r>
+            <w:rPr>
+              <w:rFonts w:ascii="Cambria Math" w:eastAsiaTheme="minorEastAsia" w:hAnsi="Cambria Math" w:cs="Cambria Math"/>
+            </w:rPr>
+            <m:t>2:</m:t>
+          </m:r>
+          <m:d>
+            <m:dPr>
+              <m:begChr m:val="{"/>
+              <m:endChr m:val="}"/>
+              <m:ctrlPr>
+                <w:rPr>
+                  <w:rFonts w:ascii="Cambria Math" w:eastAsiaTheme="minorEastAsia" w:hAnsi="Cambria Math" w:cs="Cambria Math"/>
+                  <w:i/>
+                </w:rPr>
+              </m:ctrlPr>
+            </m:dPr>
+            <m:e>
+              <m:r>
+                <w:rPr>
+                  <w:rFonts w:ascii="Cambria Math" w:eastAsiaTheme="minorEastAsia" w:hAnsi="Cambria Math" w:cs="Cambria Math"/>
+                </w:rPr>
+                <m:t>¬a,¬b,c,¬d</m:t>
+              </m:r>
+            </m:e>
+          </m:d>
+          <m:r>
+            <w:rPr>
+              <w:rFonts w:ascii="Cambria Math" w:eastAsiaTheme="minorEastAsia" w:hAnsi="Cambria Math" w:cs="Cambria Math"/>
+            </w:rPr>
+            <m:t>,3:</m:t>
+          </m:r>
+          <m:d>
+            <m:dPr>
+              <m:begChr m:val="{"/>
+              <m:endChr m:val="}"/>
+              <m:ctrlPr>
+                <w:rPr>
+                  <w:rFonts w:ascii="Cambria Math" w:eastAsiaTheme="minorEastAsia" w:hAnsi="Cambria Math" w:cs="Cambria Math"/>
+                  <w:i/>
+                </w:rPr>
+              </m:ctrlPr>
+            </m:dPr>
+            <m:e>
+              <m:r>
+                <w:rPr>
+                  <w:rFonts w:ascii="Cambria Math" w:eastAsiaTheme="minorEastAsia" w:hAnsi="Cambria Math" w:cs="Cambria Math"/>
+                </w:rPr>
+                <m:t>¬a,¬b,c,d</m:t>
+              </m:r>
+            </m:e>
+          </m:d>
+          <m:r>
+            <w:rPr>
+              <w:rFonts w:ascii="Cambria Math" w:eastAsiaTheme="minorEastAsia" w:hAnsi="Cambria Math" w:cs="Cambria Math"/>
+            </w:rPr>
+            <m:t>,</m:t>
+          </m:r>
+        </m:oMath>
+      </m:oMathPara>
+    </w:p>
+    <w:p>
+      <w:pPr>
+        <w:ind w:right="1134"/>
+        <w:rPr>
+          <w:rFonts w:ascii="Cambria Math" w:eastAsiaTheme="minorEastAsia" w:hAnsi="Cambria Math" w:cs="Cambria Math"/>
+        </w:rPr>
+      </w:pPr>
+      <m:oMathPara>
+        <m:oMathParaPr>
+          <m:jc m:val="right"/>
+        </m:oMathParaPr>
+        <m:oMath>
+          <m:r>
+            <w:rPr>
+              <w:rFonts w:ascii="Cambria Math" w:eastAsiaTheme="minorEastAsia" w:hAnsi="Cambria Math" w:cs="Cambria Math"/>
+            </w:rPr>
+            <m:t>4:</m:t>
+          </m:r>
+          <m:d>
+            <m:dPr>
+              <m:begChr m:val="{"/>
+              <m:endChr m:val="}"/>
+              <m:ctrlPr>
+                <w:rPr>
+                  <w:rFonts w:ascii="Cambria Math" w:eastAsiaTheme="minorEastAsia" w:hAnsi="Cambria Math" w:cs="Cambria Math"/>
+                  <w:i/>
+                </w:rPr>
+              </m:ctrlPr>
+            </m:dPr>
+            <m:e>
+              <m:r>
+                <w:rPr>
+                  <w:rFonts w:ascii="Cambria Math" w:eastAsiaTheme="minorEastAsia" w:hAnsi="Cambria Math" w:cs="Cambria Math"/>
+                </w:rPr>
+                <m:t>¬a,b,¬c,¬d</m:t>
+              </m:r>
+            </m:e>
+          </m:d>
+          <m:r>
+            <w:rPr>
+              <w:rFonts w:ascii="Cambria Math" w:eastAsiaTheme="minorEastAsia" w:hAnsi="Cambria Math" w:cs="Cambria Math"/>
+            </w:rPr>
+            <m:t>,5:</m:t>
+          </m:r>
+          <m:d>
+            <m:dPr>
+              <m:begChr m:val="{"/>
+              <m:endChr m:val="}"/>
+              <m:ctrlPr>
+                <w:rPr>
+                  <w:rFonts w:ascii="Cambria Math" w:eastAsiaTheme="minorEastAsia" w:hAnsi="Cambria Math" w:cs="Cambria Math"/>
+                  <w:i/>
+                </w:rPr>
+              </m:ctrlPr>
+            </m:dPr>
+            <m:e>
+              <m:r>
+                <w:rPr>
+                  <w:rFonts w:ascii="Cambria Math" w:eastAsiaTheme="minorEastAsia" w:hAnsi="Cambria Math" w:cs="Cambria Math"/>
+                </w:rPr>
+                <m:t>¬a,b,¬c,d</m:t>
+              </m:r>
+            </m:e>
+          </m:d>
+          <m:r>
+            <w:rPr>
+              <w:rFonts w:ascii="Cambria Math" w:eastAsiaTheme="minorEastAsia" w:hAnsi="Cambria Math" w:cs="Cambria Math"/>
+            </w:rPr>
+            <m:t>,</m:t>
+          </m:r>
+        </m:oMath>
+      </m:oMathPara>
+    </w:p>
+    <w:p>
+      <w:pPr>
+        <w:ind w:right="1134"/>
+        <w:rPr>
+          <w:rFonts w:ascii="Cambria Math" w:eastAsiaTheme="minorEastAsia" w:hAnsi="Cambria Math" w:cs="Cambria Math"/>
+        </w:rPr>
+      </w:pPr>
+      <m:oMathPara>
+        <m:oMathParaPr>
+          <m:jc m:val="right"/>
+        </m:oMathParaPr>
+        <m:oMath>
+          <m:r>
+            <w:rPr>
+              <w:rFonts w:ascii="Cambria Math" w:eastAsiaTheme="minorEastAsia" w:hAnsi="Cambria Math" w:cs="Cambria Math"/>
+            </w:rPr>
+            <m:t>6:</m:t>
+          </m:r>
+          <m:d>
+            <m:dPr>
+              <m:begChr m:val="{"/>
+              <m:endChr m:val="}"/>
+              <m:ctrlPr>
+                <w:rPr>
+                  <w:rFonts w:ascii="Cambria Math" w:eastAsiaTheme="minorEastAsia" w:hAnsi="Cambria Math" w:cs="Cambria Math"/>
+                  <w:i/>
+                </w:rPr>
+              </m:ctrlPr>
+            </m:dPr>
+            <m:e>
+              <m:r>
+                <w:rPr>
+                  <w:rFonts w:ascii="Cambria Math" w:eastAsiaTheme="minorEastAsia" w:hAnsi="Cambria Math" w:cs="Cambria Math"/>
+                </w:rPr>
+                <m:t>¬a,b,c,¬d</m:t>
+              </m:r>
+            </m:e>
+          </m:d>
+          <m:r>
+            <w:rPr>
+              <w:rFonts w:ascii="Cambria Math" w:eastAsiaTheme="minorEastAsia" w:hAnsi="Cambria Math" w:cs="Cambria Math"/>
+            </w:rPr>
+            <m:t>,7:</m:t>
+          </m:r>
+          <m:d>
+            <m:dPr>
+              <m:begChr m:val="{"/>
+              <m:endChr m:val="}"/>
+              <m:ctrlPr>
+                <w:rPr>
+                  <w:rFonts w:ascii="Cambria Math" w:eastAsiaTheme="minorEastAsia" w:hAnsi="Cambria Math" w:cs="Cambria Math"/>
+                  <w:i/>
+                </w:rPr>
+              </m:ctrlPr>
+            </m:dPr>
+            <m:e>
+              <m:r>
+                <w:rPr>
+                  <w:rFonts w:ascii="Cambria Math" w:eastAsiaTheme="minorEastAsia" w:hAnsi="Cambria Math" w:cs="Cambria Math"/>
+                </w:rPr>
+                <m:t>¬a,b,c,d</m:t>
+              </m:r>
+            </m:e>
+          </m:d>
+          <m:r>
+            <w:rPr>
+              <w:rFonts w:ascii="Cambria Math" w:eastAsiaTheme="minorEastAsia" w:hAnsi="Cambria Math" w:cs="Cambria Math"/>
+            </w:rPr>
+            <m:t>,</m:t>
+          </m:r>
+        </m:oMath>
+      </m:oMathPara>
+    </w:p>
+    <w:p>
+      <w:pPr>
+        <w:ind w:right="1134"/>
+        <w:rPr>
+          <w:rFonts w:ascii="Cambria Math" w:eastAsiaTheme="minorEastAsia" w:hAnsi="Cambria Math" w:cs="Cambria Math"/>
+        </w:rPr>
+      </w:pPr>
+      <m:oMathPara>
+        <m:oMathParaPr>
+          <m:jc m:val="right"/>
+        </m:oMathParaPr>
+        <m:oMath>
+          <m:r>
+            <w:rPr>
+              <w:rFonts w:ascii="Cambria Math" w:eastAsiaTheme="minorEastAsia" w:hAnsi="Cambria Math" w:cs="Cambria Math"/>
+            </w:rPr>
+            <m:t>8:</m:t>
+          </m:r>
+          <m:d>
+            <m:dPr>
+              <m:begChr m:val="{"/>
+              <m:endChr m:val="}"/>
+              <m:ctrlPr>
+                <w:rPr>
+                  <w:rFonts w:ascii="Cambria Math" w:eastAsiaTheme="minorEastAsia" w:hAnsi="Cambria Math" w:cs="Cambria Math"/>
+                  <w:i/>
+                </w:rPr>
+              </m:ctrlPr>
+            </m:dPr>
+            <m:e>
+              <m:r>
+                <w:rPr>
+                  <w:rFonts w:ascii="Cambria Math" w:eastAsiaTheme="minorEastAsia" w:hAnsi="Cambria Math" w:cs="Cambria Math"/>
+                </w:rPr>
+                <m:t>a,¬b,¬c,¬d</m:t>
+              </m:r>
+            </m:e>
+          </m:d>
+          <m:r>
+            <w:rPr>
+              <w:rFonts w:ascii="Cambria Math" w:eastAsiaTheme="minorEastAsia" w:hAnsi="Cambria Math" w:cs="Cambria Math"/>
+            </w:rPr>
+            <m:t>,9:</m:t>
+          </m:r>
+          <m:d>
+            <m:dPr>
+              <m:begChr m:val="{"/>
+              <m:endChr m:val="}"/>
+              <m:ctrlPr>
+                <w:rPr>
+                  <w:rFonts w:ascii="Cambria Math" w:eastAsiaTheme="minorEastAsia" w:hAnsi="Cambria Math" w:cs="Cambria Math"/>
+                  <w:i/>
+                </w:rPr>
+              </m:ctrlPr>
+            </m:dPr>
+            <m:e>
+              <m:r>
+                <w:rPr>
+                  <w:rFonts w:ascii="Cambria Math" w:eastAsiaTheme="minorEastAsia" w:hAnsi="Cambria Math" w:cs="Cambria Math"/>
+                </w:rPr>
+                <m:t>a,¬b,¬c,d</m:t>
+              </m:r>
+            </m:e>
+          </m:d>
+          <m:r>
+            <w:rPr>
+              <w:rFonts w:ascii="Cambria Math" w:eastAsiaTheme="minorEastAsia" w:hAnsi="Cambria Math" w:cs="Cambria Math"/>
+            </w:rPr>
+            <m:t>,</m:t>
+          </m:r>
+        </m:oMath>
+      </m:oMathPara>
+    </w:p>
+    <w:p>
+      <w:pPr>
+        <w:ind w:right="1134"/>
+        <w:rPr>
+          <w:rFonts w:ascii="Cambria Math" w:eastAsiaTheme="minorEastAsia" w:hAnsi="Cambria Math" w:cs="Cambria Math"/>
+        </w:rPr>
+      </w:pPr>
+      <m:oMathPara>
+        <m:oMathParaPr>
+          <m:jc m:val="right"/>
+        </m:oMathParaPr>
+        <m:oMath>
+          <m:r>
+            <w:rPr>
+              <w:rFonts w:ascii="Cambria Math" w:eastAsiaTheme="minorEastAsia" w:hAnsi="Cambria Math" w:cs="Cambria Math"/>
+            </w:rPr>
+            <m:t>10:</m:t>
+          </m:r>
+          <m:d>
+            <m:dPr>
+              <m:begChr m:val="{"/>
+              <m:endChr m:val="}"/>
+              <m:ctrlPr>
+                <w:rPr>
+                  <w:rFonts w:ascii="Cambria Math" w:eastAsiaTheme="minorEastAsia" w:hAnsi="Cambria Math" w:cs="Cambria Math"/>
+                  <w:i/>
+                </w:rPr>
+              </m:ctrlPr>
+            </m:dPr>
+            <m:e>
+              <m:r>
+                <w:rPr>
+                  <w:rFonts w:ascii="Cambria Math" w:eastAsiaTheme="minorEastAsia" w:hAnsi="Cambria Math" w:cs="Cambria Math"/>
+                </w:rPr>
+                <m:t>a,¬b,¬c,¬d</m:t>
+              </m:r>
+            </m:e>
+          </m:d>
+          <m:r>
+            <w:rPr>
+              <w:rFonts w:ascii="Cambria Math" w:eastAsiaTheme="minorEastAsia" w:hAnsi="Cambria Math" w:cs="Cambria Math"/>
+            </w:rPr>
+            <m:t>,11:</m:t>
+          </m:r>
+          <m:d>
+            <m:dPr>
+              <m:begChr m:val="{"/>
+              <m:endChr m:val="}"/>
+              <m:ctrlPr>
+                <w:rPr>
+                  <w:rFonts w:ascii="Cambria Math" w:eastAsiaTheme="minorEastAsia" w:hAnsi="Cambria Math" w:cs="Cambria Math"/>
+                  <w:i/>
+                </w:rPr>
+              </m:ctrlPr>
+            </m:dPr>
+            <m:e>
+              <m:r>
+                <w:rPr>
+                  <w:rFonts w:ascii="Cambria Math" w:eastAsiaTheme="minorEastAsia" w:hAnsi="Cambria Math" w:cs="Cambria Math"/>
+                </w:rPr>
+                <m:t>a,¬b,c,d</m:t>
+              </m:r>
+            </m:e>
+          </m:d>
+          <m:r>
+            <w:rPr>
+              <w:rFonts w:ascii="Cambria Math" w:eastAsiaTheme="minorEastAsia" w:hAnsi="Cambria Math" w:cs="Cambria Math"/>
+            </w:rPr>
+            <m:t>,</m:t>
+          </m:r>
+        </m:oMath>
+      </m:oMathPara>
+    </w:p>
+    <w:p>
+      <w:pPr>
+        <w:ind w:right="1134"/>
+        <w:rPr>
+          <w:rFonts w:ascii="Cambria Math" w:eastAsiaTheme="minorEastAsia" w:hAnsi="Cambria Math" w:cs="Cambria Math"/>
+        </w:rPr>
+      </w:pPr>
+      <m:oMathPara>
+        <m:oMathParaPr>
+          <m:jc m:val="right"/>
+        </m:oMathParaPr>
+        <m:oMath>
+          <m:r>
+            <w:rPr>
+              <w:rFonts w:ascii="Cambria Math" w:eastAsiaTheme="minorEastAsia" w:hAnsi="Cambria Math" w:cs="Cambria Math"/>
+            </w:rPr>
+            <w:lastRenderedPageBreak/>
+            <m:t>12:</m:t>
+          </m:r>
+          <m:d>
+            <m:dPr>
+              <m:begChr m:val="{"/>
+              <m:endChr m:val="}"/>
+              <m:ctrlPr>
+                <w:rPr>
+                  <w:rFonts w:ascii="Cambria Math" w:eastAsiaTheme="minorEastAsia" w:hAnsi="Cambria Math" w:cs="Cambria Math"/>
+                  <w:i/>
+                </w:rPr>
+              </m:ctrlPr>
+            </m:dPr>
+            <m:e>
+              <m:r>
+                <w:rPr>
+                  <w:rFonts w:ascii="Cambria Math" w:eastAsiaTheme="minorEastAsia" w:hAnsi="Cambria Math" w:cs="Cambria Math"/>
+                </w:rPr>
+                <m:t>a,b,¬c,¬d</m:t>
+              </m:r>
+            </m:e>
+          </m:d>
+          <m:r>
+            <w:rPr>
+              <w:rFonts w:ascii="Cambria Math" w:eastAsiaTheme="minorEastAsia" w:hAnsi="Cambria Math" w:cs="Cambria Math"/>
+            </w:rPr>
+            <m:t>,13:</m:t>
+          </m:r>
+          <m:d>
+            <m:dPr>
+              <m:begChr m:val="{"/>
+              <m:endChr m:val="}"/>
+              <m:ctrlPr>
+                <w:rPr>
+                  <w:rFonts w:ascii="Cambria Math" w:eastAsiaTheme="minorEastAsia" w:hAnsi="Cambria Math" w:cs="Cambria Math"/>
+                  <w:i/>
+                </w:rPr>
+              </m:ctrlPr>
+            </m:dPr>
+            <m:e>
+              <m:r>
+                <w:rPr>
+                  <w:rFonts w:ascii="Cambria Math" w:eastAsiaTheme="minorEastAsia" w:hAnsi="Cambria Math" w:cs="Cambria Math"/>
+                </w:rPr>
+                <m:t>a,b,¬c,d</m:t>
+              </m:r>
+            </m:e>
+          </m:d>
+          <m:r>
+            <w:rPr>
+              <w:rFonts w:ascii="Cambria Math" w:eastAsiaTheme="minorEastAsia" w:hAnsi="Cambria Math" w:cs="Cambria Math"/>
+            </w:rPr>
+            <m:t>,</m:t>
+          </m:r>
+        </m:oMath>
+      </m:oMathPara>
+    </w:p>
+    <w:p>
+      <w:pPr>
+        <w:ind w:right="1417"/>
+        <w:rPr>
+          <w:rFonts w:ascii="Cambria Math" w:eastAsiaTheme="minorEastAsia" w:hAnsi="Cambria Math" w:cs="Cambria Math"/>
+        </w:rPr>
+      </w:pPr>
+      <m:oMathPara>
+        <m:oMathParaPr>
+          <m:jc m:val="right"/>
+        </m:oMathParaPr>
+        <m:oMath>
+          <m:r>
+            <w:rPr>
+              <w:rFonts w:ascii="Cambria Math" w:eastAsiaTheme="minorEastAsia" w:hAnsi="Cambria Math" w:cs="Cambria Math"/>
+            </w:rPr>
+            <m:t>14:</m:t>
+          </m:r>
+          <m:d>
+            <m:dPr>
+              <m:begChr m:val="{"/>
+              <m:endChr m:val="}"/>
+              <m:ctrlPr>
+                <w:rPr>
+                  <w:rFonts w:ascii="Cambria Math" w:eastAsiaTheme="minorEastAsia" w:hAnsi="Cambria Math" w:cs="Cambria Math"/>
+                  <w:i/>
+                </w:rPr>
+              </m:ctrlPr>
+            </m:dPr>
+            <m:e>
+              <m:r>
+                <w:rPr>
+                  <w:rFonts w:ascii="Cambria Math" w:eastAsiaTheme="minorEastAsia" w:hAnsi="Cambria Math" w:cs="Cambria Math"/>
+                </w:rPr>
+                <m:t>a,b,c,¬d</m:t>
+              </m:r>
+            </m:e>
+          </m:d>
+          <m:r>
+            <w:rPr>
+              <w:rFonts w:ascii="Cambria Math" w:eastAsiaTheme="minorEastAsia" w:hAnsi="Cambria Math" w:cs="Cambria Math"/>
+            </w:rPr>
+            <m:t>,15:</m:t>
+          </m:r>
+          <m:d>
+            <m:dPr>
+              <m:begChr m:val="{"/>
+              <m:endChr m:val="}"/>
+              <m:ctrlPr>
+                <w:rPr>
+                  <w:rFonts w:ascii="Cambria Math" w:eastAsiaTheme="minorEastAsia" w:hAnsi="Cambria Math" w:cs="Cambria Math"/>
+                  <w:i/>
+                </w:rPr>
+              </m:ctrlPr>
+            </m:dPr>
+            <m:e>
+              <m:r>
+                <w:rPr>
+                  <w:rFonts w:ascii="Cambria Math" w:eastAsiaTheme="minorEastAsia" w:hAnsi="Cambria Math" w:cs="Cambria Math"/>
+                </w:rPr>
+                <m:t>a,b,c,d</m:t>
+              </m:r>
+            </m:e>
+          </m:d>
+          <m:r>
+            <w:rPr>
+              <w:rFonts w:ascii="Cambria Math" w:eastAsiaTheme="minorEastAsia" w:hAnsi="Cambria Math" w:cs="Cambria Math"/>
+            </w:rPr>
+            <m:t>,},</m:t>
+          </m:r>
+        </m:oMath>
+      </m:oMathPara>
+    </w:p>
+    <w:p>
+      <w:pPr>
+        <w:pStyle w:val="Listaszerbekezds"/>
+        <w:numPr>
+          <w:ilvl w:val="0"/>
+          <w:numId w:val="1"/>
+        </w:numPr>
+        <w:rPr>
+          <w:rFonts w:ascii="Cambria Math" w:eastAsiaTheme="minorEastAsia" w:hAnsi="Cambria Math" w:cs="Cambria Math"/>
+        </w:rPr>
+      </w:pPr>
+      <w:r>
+        <w:rPr>
+          <w:rFonts w:ascii="Cambria Math" w:eastAsiaTheme="minorEastAsia" w:hAnsi="Cambria Math" w:cs="Cambria Math"/>
+        </w:rPr>
+        <w:t>Ábra. Egy kom</w:t>
+      </w:r>
+      <w:r>
+        <w:rPr>
+          <w:noProof/>
+          <w:lang w:eastAsia="hu-HU"/>
+        </w:rPr>
+        <w:drawing>
+          <wp:anchor distT="0" distB="0" distL="114300" distR="114300" simplePos="0" relativeHeight="251658240" behindDoc="0" locked="0" layoutInCell="1" allowOverlap="1">
+            <wp:simplePos x="0" y="0"/>
+            <wp:positionH relativeFrom="column">
+              <wp:posOffset>1189990</wp:posOffset>
+            </wp:positionH>
+            <wp:positionV relativeFrom="paragraph">
+              <wp:posOffset>-2540</wp:posOffset>
+            </wp:positionV>
+            <wp:extent cx="1733550" cy="1857375"/>
+            <wp:effectExtent l="0" t="0" r="0" b="9525"/>
+            <wp:wrapTopAndBottom/>
+            <wp:docPr id="1" name="Kép 1"/>
+            <wp:cNvGraphicFramePr>
+              <a:graphicFrameLocks xmlns:a="http://schemas.openxmlformats.org/drawingml/2006/main" noChangeAspect="1"/>
+            </wp:cNvGraphicFramePr>
+            <a:graphic xmlns:a="http://schemas.openxmlformats.org/drawingml/2006/main">
+              <a:graphicData uri="http://schemas.openxmlformats.org/drawingml/2006/picture">
+                <pic:pic xmlns:pic="http://schemas.openxmlformats.org/drawingml/2006/picture">
+                  <pic:nvPicPr>
+                    <pic:cNvPr id="1" name=""/>
+                    <pic:cNvPicPr/>
+                  </pic:nvPicPr>
+                  <pic:blipFill>
+                    <a:blip r:embed="rId7">
+                      <a:extLst>
+                        <a:ext uri="{28A0092B-C50C-407E-A947-70E740481C1C}">
+                          <a14:useLocalDpi xmlns:a14="http://schemas.microsoft.com/office/drawing/2010/main" val="0"/>
+                        </a:ext>
+                      </a:extLst>
+                    </a:blip>
+                    <a:stretch>
+                      <a:fillRect/>
+                    </a:stretch>
+                  </pic:blipFill>
+                  <pic:spPr>
+                    <a:xfrm>
+                      <a:off x="0" y="0"/>
+                      <a:ext cx="1733550" cy="1857375"/>
+                    </a:xfrm>
+                    <a:prstGeom prst="rect">
+                      <a:avLst/>
+                    </a:prstGeom>
+                  </pic:spPr>
+                </pic:pic>
+              </a:graphicData>
+            </a:graphic>
+            <wp14:sizeRelH relativeFrom="page">
+              <wp14:pctWidth>0</wp14:pctWidth>
+            </wp14:sizeRelH>
+            <wp14:sizeRelV relativeFrom="page">
+              <wp14:pctHeight>0</wp14:pctHeight>
+            </wp14:sizeRelV>
+          </wp:anchor>
+        </w:drawing>
+      </w:r>
+      <w:r>
+        <w:rPr>
+          <w:rFonts w:ascii="Cambria Math" w:eastAsiaTheme="minorEastAsia" w:hAnsi="Cambria Math" w:cs="Cambria Math"/>
+        </w:rPr>
+        <w:t>munikációs gráf 4 csúccsal és 3 körrel.</w:t>
+      </w:r>
+    </w:p>
+    <w:p>
+      <w:pPr>
+        <w:rPr>
+          <w:rFonts w:ascii="Cambria Math" w:eastAsiaTheme="minorEastAsia" w:hAnsi="Cambria Math" w:cs="Cambria Math"/>
+        </w:rPr>
+      </w:pPr>
+      <w:r>
+        <w:rPr>
+          <w:rFonts w:ascii="Cambria Math" w:eastAsiaTheme="minorEastAsia" w:hAnsi="Cambria Math" w:cs="Cambria Math"/>
+        </w:rPr>
+        <w:t>Az egyes ábra egy kommunikációs gráfot mutat 3 körrel:</w:t>
+      </w:r>
+    </w:p>
+    <w:p>
+      <w:pPr>
+        <w:jc w:val="center"/>
+        <w:rPr>
+          <w:rFonts w:ascii="Cambria Math" w:eastAsiaTheme="minorEastAsia" w:hAnsi="Cambria Math" w:cs="Cambria Math"/>
+        </w:rPr>
+      </w:pPr>
+      <m:oMath>
+        <m:d>
+          <m:dPr>
+            <m:ctrlPr>
+              <w:rPr>
+                <w:rFonts w:ascii="Cambria Math" w:eastAsiaTheme="minorEastAsia" w:hAnsi="Cambria Math" w:cs="Cambria Math"/>
+                <w:i/>
+              </w:rPr>
+            </m:ctrlPr>
+          </m:dPr>
+          <m:e>
+            <m:r>
+              <w:rPr>
+                <w:rFonts w:ascii="Cambria Math" w:eastAsiaTheme="minorEastAsia" w:hAnsi="Cambria Math" w:cs="Cambria Math"/>
+              </w:rPr>
+              <m:t>a,b</m:t>
+            </m:r>
+          </m:e>
+        </m:d>
+        <m:r>
+          <w:rPr>
+            <w:rFonts w:ascii="Cambria Math" w:eastAsiaTheme="minorEastAsia" w:hAnsi="Cambria Math" w:cs="Cambria Math"/>
+          </w:rPr>
+          <m:t>,</m:t>
+        </m:r>
+        <m:d>
+          <m:dPr>
+            <m:ctrlPr>
+              <w:rPr>
+                <w:rFonts w:ascii="Cambria Math" w:eastAsiaTheme="minorEastAsia" w:hAnsi="Cambria Math" w:cs="Cambria Math"/>
+                <w:i/>
+              </w:rPr>
+            </m:ctrlPr>
+          </m:dPr>
+          <m:e>
+            <m:r>
+              <w:rPr>
+                <w:rFonts w:ascii="Cambria Math" w:eastAsiaTheme="minorEastAsia" w:hAnsi="Cambria Math" w:cs="Cambria Math"/>
+              </w:rPr>
+              <m:t>a,b,c</m:t>
+            </m:r>
+          </m:e>
+        </m:d>
+        <m:r>
+          <w:rPr>
+            <w:rFonts w:ascii="Cambria Math" w:eastAsiaTheme="minorEastAsia" w:hAnsi="Cambria Math" w:cs="Cambria Math"/>
+          </w:rPr>
+          <m:t>,(a,c)</m:t>
+        </m:r>
+      </m:oMath>
+      <w:r>
+        <w:rPr>
+          <w:rFonts w:ascii="Cambria Math" w:eastAsiaTheme="minorEastAsia" w:hAnsi="Cambria Math" w:cs="Cambria Math"/>
+        </w:rPr>
+        <w:t>.</w:t>
+      </w:r>
+    </w:p>
+    <w:p>
+      <w:pPr>
+        <w:rPr>
+          <w:rFonts w:ascii="Cambria Math" w:eastAsiaTheme="minorEastAsia" w:hAnsi="Cambria Math" w:cs="Cambria Math"/>
+        </w:rPr>
+      </w:pPr>
+      <w:r>
+        <w:rPr>
+          <w:rFonts w:ascii="Cambria Math" w:eastAsiaTheme="minorEastAsia" w:hAnsi="Cambria Math" w:cs="Cambria Math"/>
+        </w:rPr>
+        <w:t>Így a gyenge modellje (</w:t>
+      </w:r>
+      <w:r>
+        <w:rPr>
+          <w:rFonts w:ascii="Cambria Math" w:eastAsiaTheme="minorEastAsia" w:hAnsi="Cambria Math" w:cs="Cambria Math"/>
+        </w:rPr>
+        <w:t>miután minden egyes klóznak a magába foglalt teljes klózok indexeit kilistázzuk az (1)-ből):</w:t>
+      </w:r>
+    </w:p>
+    <w:p>
+      <w:pPr>
+        <w:rPr>
+          <w:rFonts w:ascii="Cambria Math" w:eastAsiaTheme="minorEastAsia" w:hAnsi="Cambria Math" w:cs="Cambria Math"/>
+        </w:rPr>
+      </w:pPr>
+      <m:oMathPara>
+        <m:oMathParaPr>
+          <m:jc m:val="center"/>
+        </m:oMathParaPr>
+        <m:oMath>
+          <m:r>
+            <w:rPr>
+              <w:rFonts w:ascii="Cambria Math" w:eastAsiaTheme="minorEastAsia" w:hAnsi="Cambria Math" w:cs="Cambria Math"/>
+            </w:rPr>
+            <m:t>WM={</m:t>
+          </m:r>
+          <m:d>
+            <m:dPr>
+              <m:begChr m:val="{"/>
+              <m:endChr m:val="}"/>
+              <m:ctrlPr>
+                <w:rPr>
+                  <w:rFonts w:ascii="Cambria Math" w:eastAsiaTheme="minorEastAsia" w:hAnsi="Cambria Math" w:cs="Cambria Math"/>
+                  <w:i/>
+                </w:rPr>
+              </m:ctrlPr>
+            </m:dPr>
+            <m:e>
+              <m:r>
+                <w:rPr>
+                  <w:rFonts w:ascii="Cambria Math" w:eastAsiaTheme="minorEastAsia" w:hAnsi="Cambria Math" w:cs="Cambria Math"/>
+                </w:rPr>
+                <m:t>¬a,b,c</m:t>
+              </m:r>
+            </m:e>
+          </m:d>
+          <m:r>
+            <w:rPr>
+              <w:rFonts w:ascii="Cambria Math" w:eastAsiaTheme="minorEastAsia" w:hAnsi="Cambria Math" w:cs="Cambria Math"/>
+            </w:rPr>
+            <m:t xml:space="preserve"> :6,7,</m:t>
+          </m:r>
+          <m:d>
+            <m:dPr>
+              <m:begChr m:val="{"/>
+              <m:endChr m:val="}"/>
+              <m:ctrlPr>
+                <w:rPr>
+                  <w:rFonts w:ascii="Cambria Math" w:eastAsiaTheme="minorEastAsia" w:hAnsi="Cambria Math" w:cs="Cambria Math"/>
+                  <w:i/>
+                </w:rPr>
+              </m:ctrlPr>
+            </m:dPr>
+            <m:e>
+              <m:r>
+                <w:rPr>
+                  <w:rFonts w:ascii="Cambria Math" w:eastAsiaTheme="minorEastAsia" w:hAnsi="Cambria Math" w:cs="Cambria Math"/>
+                </w:rPr>
+                <m:t>¬b,a,c,d</m:t>
+              </m:r>
+            </m:e>
+          </m:d>
+          <m:r>
+            <w:rPr>
+              <w:rFonts w:ascii="Cambria Math" w:eastAsiaTheme="minorEastAsia" w:hAnsi="Cambria Math" w:cs="Cambria Math"/>
+            </w:rPr>
+            <m:t xml:space="preserve"> :11,</m:t>
+          </m:r>
+        </m:oMath>
+      </m:oMathPara>
+    </w:p>
+    <w:p>
+      <w:pPr>
+        <w:rPr>
+          <w:rFonts w:ascii="Cambria Math" w:eastAsiaTheme="minorEastAsia" w:hAnsi="Cambria Math" w:cs="Cambria Math"/>
+        </w:rPr>
+      </w:pPr>
+      <m:oMathPara>
+        <m:oMathParaPr>
+          <m:jc m:val="center"/>
+        </m:oMathParaPr>
+        <m:oMath>
+          <m:d>
+            <m:dPr>
+              <m:begChr m:val="{"/>
+              <m:endChr m:val="}"/>
+              <m:ctrlPr>
+                <w:rPr>
+                  <w:rFonts w:ascii="Cambria Math" w:eastAsiaTheme="minorEastAsia" w:hAnsi="Cambria Math" w:cs="Cambria Math"/>
+                  <w:i/>
+                </w:rPr>
+              </m:ctrlPr>
+            </m:dPr>
+            <m:e>
+              <m:r>
+                <w:rPr>
+                  <w:rFonts w:ascii="Cambria Math" w:eastAsiaTheme="minorEastAsia" w:hAnsi="Cambria Math" w:cs="Cambria Math"/>
+                </w:rPr>
+                <m:t>¬c,a,d</m:t>
+              </m:r>
+            </m:e>
+          </m:d>
+          <m:r>
+            <w:rPr>
+              <w:rFonts w:ascii="Cambria Math" w:eastAsiaTheme="minorEastAsia" w:hAnsi="Cambria Math" w:cs="Cambria Math"/>
+            </w:rPr>
+            <m:t xml:space="preserve"> :9,14, </m:t>
+          </m:r>
+          <m:d>
+            <m:dPr>
+              <m:begChr m:val="{"/>
+              <m:endChr m:val="}"/>
+              <m:ctrlPr>
+                <w:rPr>
+                  <w:rFonts w:ascii="Cambria Math" w:eastAsiaTheme="minorEastAsia" w:hAnsi="Cambria Math" w:cs="Cambria Math"/>
+                  <w:i/>
+                </w:rPr>
+              </m:ctrlPr>
+            </m:dPr>
+            <m:e>
+              <m:r>
+                <w:rPr>
+                  <w:rFonts w:ascii="Cambria Math" w:eastAsiaTheme="minorEastAsia" w:hAnsi="Cambria Math" w:cs="Cambria Math"/>
+                </w:rPr>
+                <m:t>¬a,¬b,c,d</m:t>
+              </m:r>
+            </m:e>
+          </m:d>
+          <m:r>
+            <w:rPr>
+              <w:rFonts w:ascii="Cambria Math" w:eastAsiaTheme="minorEastAsia" w:hAnsi="Cambria Math" w:cs="Cambria Math"/>
+            </w:rPr>
+            <m:t xml:space="preserve"> :3,</m:t>
+          </m:r>
+        </m:oMath>
+      </m:oMathPara>
+    </w:p>
+    <w:p>
+      <w:pPr>
+        <w:rPr>
+          <w:rFonts w:ascii="Cambria Math" w:eastAsiaTheme="minorEastAsia" w:hAnsi="Cambria Math" w:cs="Cambria Math"/>
+        </w:rPr>
+      </w:pPr>
+      <m:oMathPara>
+        <m:oMathParaPr>
+          <m:jc m:val="center"/>
+        </m:oMathParaPr>
+        <m:oMath>
+          <m:d>
+            <m:dPr>
+              <m:begChr m:val="{"/>
+              <m:endChr m:val="}"/>
+              <m:ctrlPr>
+                <w:rPr>
+                  <w:rFonts w:ascii="Cambria Math" w:eastAsiaTheme="minorEastAsia" w:hAnsi="Cambria Math" w:cs="Cambria Math"/>
+                  <w:i/>
+                </w:rPr>
+              </m:ctrlPr>
+            </m:dPr>
+            <m:e>
+              <m:r>
+                <w:rPr>
+                  <w:rFonts w:ascii="Cambria Math" w:eastAsiaTheme="minorEastAsia" w:hAnsi="Cambria Math" w:cs="Cambria Math"/>
+                </w:rPr>
+                <m:t>¬a,¬b,¬c,d</m:t>
+              </m:r>
+            </m:e>
+          </m:d>
+          <m:r>
+            <w:rPr>
+              <w:rFonts w:ascii="Cambria Math" w:eastAsiaTheme="minorEastAsia" w:hAnsi="Cambria Math" w:cs="Cambria Math"/>
+            </w:rPr>
+            <m:t xml:space="preserve"> :1, </m:t>
+          </m:r>
+          <m:d>
+            <m:dPr>
+              <m:begChr m:val="{"/>
+              <m:endChr m:val="}"/>
+              <m:ctrlPr>
+                <w:rPr>
+                  <w:rFonts w:ascii="Cambria Math" w:eastAsiaTheme="minorEastAsia" w:hAnsi="Cambria Math" w:cs="Cambria Math"/>
+                  <w:i/>
+                </w:rPr>
+              </m:ctrlPr>
+            </m:dPr>
+            <m:e>
+              <m:r>
+                <w:rPr>
+                  <w:rFonts w:ascii="Cambria Math" w:eastAsiaTheme="minorEastAsia" w:hAnsi="Cambria Math" w:cs="Cambria Math"/>
+                </w:rPr>
+                <m:t>¬a,¬b,c,d</m:t>
+              </m:r>
+            </m:e>
+          </m:d>
+          <m:r>
+            <w:rPr>
+              <w:rFonts w:ascii="Cambria Math" w:eastAsiaTheme="minorEastAsia" w:hAnsi="Cambria Math" w:cs="Cambria Math"/>
+            </w:rPr>
+            <m:t xml:space="preserve"> :5}.</m:t>
+          </m:r>
+        </m:oMath>
+      </m:oMathPara>
+    </w:p>
+    <w:p>
+      <w:pPr>
+        <w:rPr>
+          <w:rFonts w:ascii="Cambria Math" w:eastAsiaTheme="minorEastAsia" w:hAnsi="Cambria Math" w:cs="Cambria Math"/>
+        </w:rPr>
+      </w:pPr>
+      <w:r>
+        <w:rPr>
+          <w:rFonts w:ascii="Cambria Math" w:eastAsiaTheme="minorEastAsia" w:hAnsi="Cambria Math" w:cs="Cambria Math"/>
+        </w:rPr>
+        <w:t>Vegyük figyelembe, hogy amióta d-nek nincs gyermeke, nem tűnik fel negatív literálként a modellben.</w:t>
+      </w:r>
+    </w:p>
+    <w:p>
+      <w:pPr>
+        <w:rPr>
+          <w:rFonts w:ascii="Cambria Math" w:eastAsiaTheme="minorEastAsia" w:hAnsi="Cambria Math" w:cs="Cambria Math"/>
+        </w:rPr>
+      </w:pPr>
+      <w:r>
+        <w:rPr>
+          <w:rFonts w:ascii="Cambria Math" w:eastAsiaTheme="minorEastAsia" w:hAnsi="Cambria Math" w:cs="Cambria Math"/>
+        </w:rPr>
+        <w:t xml:space="preserve">Vegyük figyelembe, hogy amióta a kommunikációs gráf az 1. Ábrán nem erősen összetett, a gyenge modellje („) nem Fekete Fehér SAT probléma. Például </w:t>
+      </w:r>
+      <m:oMath>
+        <m:r>
+          <w:rPr>
+            <w:rFonts w:ascii="Cambria Math" w:eastAsiaTheme="minorEastAsia" w:hAnsi="Cambria Math" w:cs="Cambria Math"/>
+          </w:rPr>
+          <m:t>{¬a,¬b,¬c,d}</m:t>
+        </m:r>
+      </m:oMath>
+      <w:r>
+        <w:rPr>
+          <w:rFonts w:ascii="Cambria Math" w:eastAsiaTheme="minorEastAsia" w:hAnsi="Cambria Math" w:cs="Cambria Math"/>
+        </w:rPr>
+        <w:t xml:space="preserve"> egy megoldása (2)-ben a SAT problémára,</w:t>
+      </w:r>
+    </w:p>
+    <w:p>
+      <w:pPr>
+        <w:jc w:val="center"/>
+        <w:rPr>
+          <w:rFonts w:ascii="Cambria Math" w:eastAsiaTheme="minorEastAsia" w:hAnsi="Cambria Math" w:cs="Cambria Math"/>
+        </w:rPr>
+      </w:pPr>
+      <w:r>
+        <w:rPr>
+          <w:rFonts w:ascii="Cambria Math" w:eastAsiaTheme="minorEastAsia" w:hAnsi="Cambria Math" w:cs="Cambria Math"/>
+          <w:noProof/>
+          <w:lang w:eastAsia="hu-HU"/>
+        </w:rPr>
+        <w:drawing>
+          <wp:inline distT="0" distB="0" distL="0" distR="0" wp14:anchorId="6F7BFC8F" wp14:editId="55F8CA5A">
+            <wp:extent cx="1819529" cy="1667108"/>
+            <wp:effectExtent l="0" t="0" r="9525" b="9525"/>
+            <wp:docPr id="3" name="Kép 3"/>
+            <wp:cNvGraphicFramePr>
+              <a:graphicFrameLocks xmlns:a="http://schemas.openxmlformats.org/drawingml/2006/main" noChangeAspect="1"/>
+            </wp:cNvGraphicFramePr>
+            <a:graphic xmlns:a="http://schemas.openxmlformats.org/drawingml/2006/main">
+              <a:graphicData uri="http://schemas.openxmlformats.org/drawingml/2006/picture">
+                <pic:pic xmlns:pic="http://schemas.openxmlformats.org/drawingml/2006/picture">
+                  <pic:nvPicPr>
+                    <pic:cNvPr id="1" name=""/>
+                    <pic:cNvPicPr/>
+                  </pic:nvPicPr>
+                  <pic:blipFill>
+                    <a:blip r:embed="rId8"/>
+                    <a:stretch>
+                      <a:fillRect/>
+                    </a:stretch>
+                  </pic:blipFill>
+                  <pic:spPr>
+                    <a:xfrm>
+                      <a:off x="0" y="0"/>
+                      <a:ext cx="1819529" cy="1667108"/>
+                    </a:xfrm>
+                    <a:prstGeom prst="rect">
+                      <a:avLst/>
+                    </a:prstGeom>
+                  </pic:spPr>
+                </pic:pic>
+              </a:graphicData>
+            </a:graphic>
+          </wp:inline>
+        </w:drawing>
+      </w:r>
+    </w:p>
+    <w:p>
+      <w:pPr>
+        <w:pStyle w:val="Listaszerbekezds"/>
+        <w:numPr>
+          <w:ilvl w:val="0"/>
+          <w:numId w:val="1"/>
+        </w:numPr>
+        <w:rPr>
+          <w:rFonts w:ascii="Cambria Math" w:eastAsiaTheme="minorEastAsia" w:hAnsi="Cambria Math" w:cs="Cambria Math"/>
+        </w:rPr>
+      </w:pPr>
+      <w:r>
+        <w:rPr>
+          <w:rFonts w:ascii="Cambria Math" w:eastAsiaTheme="minorEastAsia" w:hAnsi="Cambria Math" w:cs="Cambria Math"/>
+        </w:rPr>
+        <w:t>Ábra</w:t>
+      </w:r>
+      <w:r>
+        <w:rPr>
+          <w:rFonts w:ascii="Cambria Math" w:eastAsiaTheme="minorEastAsia" w:hAnsi="Cambria Math" w:cs="Cambria Math"/>
+        </w:rPr>
+        <w:t xml:space="preserve"> Egy erősen összetett kommunikációs gráf 4 csúccsal és 6 körrel.</w:t>
+      </w:r>
+    </w:p>
+    <w:p>
+      <w:pPr>
+        <w:rPr>
+          <w:rFonts w:ascii="Cambria Math" w:eastAsiaTheme="minorEastAsia" w:hAnsi="Cambria Math" w:cs="Cambria Math"/>
+        </w:rPr>
+      </w:pPr>
+      <w:r>
+        <w:rPr>
+          <w:rFonts w:ascii="Cambria Math" w:eastAsiaTheme="minorEastAsia" w:hAnsi="Cambria Math" w:cs="Cambria Math"/>
+        </w:rPr>
+        <w:t>Második példaként megmutatjuk a gyenge modelljét a kommunikációs gráfnak a 2. Ábrán. Ebben a gráfban 6 körünk van:</w:t>
+      </w:r>
+    </w:p>
+    <w:p>
+      <w:pPr>
+        <w:jc w:val="center"/>
+        <w:rPr>
+          <w:rFonts w:ascii="Cambria Math" w:eastAsiaTheme="minorEastAsia" w:hAnsi="Cambria Math" w:cs="Cambria Math"/>
+        </w:rPr>
+      </w:pPr>
+      <m:oMath>
+        <m:r>
+          <w:rPr>
+            <w:rFonts w:ascii="Cambria Math" w:eastAsiaTheme="minorEastAsia" w:hAnsi="Cambria Math" w:cs="Cambria Math"/>
+          </w:rPr>
+          <m:t>(a,b),(a,b,c),(a,c),(a,b,d),(a,c,d),(a,b,c,d)</m:t>
+        </m:r>
+      </m:oMath>
+      <w:r>
+        <w:rPr>
+          <w:rFonts w:ascii="Cambria Math" w:eastAsiaTheme="minorEastAsia" w:hAnsi="Cambria Math" w:cs="Cambria Math"/>
+        </w:rPr>
+        <w:t>.</w:t>
+      </w:r>
+    </w:p>
+    <w:p>
+      <w:pPr>
+        <w:rPr>
+          <w:rFonts w:ascii="Cambria Math" w:eastAsiaTheme="minorEastAsia" w:hAnsi="Cambria Math" w:cs="Cambria Math"/>
+        </w:rPr>
+      </w:pPr>
+      <w:r>
+        <w:rPr>
+          <w:rFonts w:ascii="Cambria Math" w:eastAsiaTheme="minorEastAsia" w:hAnsi="Cambria Math" w:cs="Cambria Math"/>
+        </w:rPr>
+        <w:t xml:space="preserve">Az utolsó kör tartalmazza az összes csúcsot, tehát nincs kilépési pontja, ezért nincs klóz generálva hozzá. Vegyük figyelembe, hogy a gráfban van egy élünk d-ből a-ba. A hozzá tartpzó </w:t>
+      </w:r>
+      <w:r>
+        <w:rPr>
+          <w:rFonts w:ascii="Cambria Math" w:eastAsiaTheme="minorEastAsia" w:hAnsi="Cambria Math" w:cs="Cambria Math"/>
+        </w:rPr>
+        <w:lastRenderedPageBreak/>
+        <w:t xml:space="preserve">klózok az utolsó 3 klóz ebben a példában, az utolsó két klózhpz tartozik az új kör. A maradék klózok ugyan azok, mint az előző modellben. Teheát a gyenge modell </w:t>
+      </w:r>
+      <w:r>
+        <w:rPr>
+          <w:rFonts w:ascii="Cambria Math" w:eastAsiaTheme="minorEastAsia" w:hAnsi="Cambria Math" w:cs="Cambria Math"/>
+        </w:rPr>
+        <w:t>(miután minden egyes klóznak a magába foglalt teljes klózok indexeit kilistázzuk az (1)-ből):</w:t>
+      </w:r>
+    </w:p>
+    <w:p>
+      <w:pPr>
+        <w:ind w:right="2551"/>
+        <w:rPr>
+          <w:rFonts w:ascii="Cambria Math" w:eastAsiaTheme="minorEastAsia" w:hAnsi="Cambria Math" w:cs="Cambria Math"/>
+        </w:rPr>
+      </w:pPr>
+      <m:oMathPara>
+        <m:oMathParaPr>
+          <m:jc m:val="right"/>
+        </m:oMathParaPr>
+        <m:oMath>
+          <m:r>
+            <w:rPr>
+              <w:rFonts w:ascii="Cambria Math" w:eastAsiaTheme="minorEastAsia" w:hAnsi="Cambria Math" w:cs="Cambria Math"/>
+            </w:rPr>
+            <m:t>WM={</m:t>
+          </m:r>
+          <m:d>
+            <m:dPr>
+              <m:begChr m:val="{"/>
+              <m:endChr m:val="}"/>
+              <m:ctrlPr>
+                <w:rPr>
+                  <w:rFonts w:ascii="Cambria Math" w:eastAsiaTheme="minorEastAsia" w:hAnsi="Cambria Math" w:cs="Cambria Math"/>
+                  <w:i/>
+                </w:rPr>
+              </m:ctrlPr>
+            </m:dPr>
+            <m:e>
+              <m:r>
+                <w:rPr>
+                  <w:rFonts w:ascii="Cambria Math" w:eastAsiaTheme="minorEastAsia" w:hAnsi="Cambria Math" w:cs="Cambria Math"/>
+                </w:rPr>
+                <m:t>¬a,b,c</m:t>
+              </m:r>
+            </m:e>
+          </m:d>
+          <m:r>
+            <w:rPr>
+              <w:rFonts w:ascii="Cambria Math" w:eastAsiaTheme="minorEastAsia" w:hAnsi="Cambria Math" w:cs="Cambria Math"/>
+            </w:rPr>
+            <m:t xml:space="preserve"> :6,</m:t>
+          </m:r>
+          <m:r>
+            <w:rPr>
+              <w:rFonts w:ascii="Cambria Math" w:eastAsiaTheme="minorEastAsia" w:hAnsi="Cambria Math" w:cs="Cambria Math"/>
+            </w:rPr>
+            <m:t xml:space="preserve"> </m:t>
+          </m:r>
+          <m:r>
+            <w:rPr>
+              <w:rFonts w:ascii="Cambria Math" w:eastAsiaTheme="minorEastAsia" w:hAnsi="Cambria Math" w:cs="Cambria Math"/>
+            </w:rPr>
+            <m:t>7,</m:t>
+          </m:r>
+          <m:d>
+            <m:dPr>
+              <m:begChr m:val="{"/>
+              <m:endChr m:val="}"/>
+              <m:ctrlPr>
+                <w:rPr>
+                  <w:rFonts w:ascii="Cambria Math" w:eastAsiaTheme="minorEastAsia" w:hAnsi="Cambria Math" w:cs="Cambria Math"/>
+                  <w:i/>
+                </w:rPr>
+              </m:ctrlPr>
+            </m:dPr>
+            <m:e>
+              <m:r>
+                <w:rPr>
+                  <w:rFonts w:ascii="Cambria Math" w:eastAsiaTheme="minorEastAsia" w:hAnsi="Cambria Math" w:cs="Cambria Math"/>
+                </w:rPr>
+                <m:t>¬b,a,c,d</m:t>
+              </m:r>
+            </m:e>
+          </m:d>
+          <m:r>
+            <w:rPr>
+              <w:rFonts w:ascii="Cambria Math" w:eastAsiaTheme="minorEastAsia" w:hAnsi="Cambria Math" w:cs="Cambria Math"/>
+            </w:rPr>
+            <m:t xml:space="preserve"> :11</m:t>
+          </m:r>
+          <m:r>
+            <w:rPr>
+              <w:rFonts w:ascii="Cambria Math" w:eastAsiaTheme="minorEastAsia" w:hAnsi="Cambria Math" w:cs="Cambria Math"/>
+            </w:rPr>
+            <m:t>,</m:t>
+          </m:r>
+        </m:oMath>
+      </m:oMathPara>
+    </w:p>
+    <w:p>
+      <w:pPr>
+        <w:ind w:right="2551"/>
+        <w:rPr>
+          <w:rFonts w:ascii="Cambria Math" w:eastAsiaTheme="minorEastAsia" w:hAnsi="Cambria Math" w:cs="Cambria Math"/>
+        </w:rPr>
+      </w:pPr>
+      <m:oMathPara>
+        <m:oMathParaPr>
+          <m:jc m:val="right"/>
+        </m:oMathParaPr>
+        <m:oMath>
+          <m:d>
+            <m:dPr>
+              <m:begChr m:val="{"/>
+              <m:endChr m:val="}"/>
+              <m:ctrlPr>
+                <w:rPr>
+                  <w:rFonts w:ascii="Cambria Math" w:eastAsiaTheme="minorEastAsia" w:hAnsi="Cambria Math" w:cs="Cambria Math"/>
+                  <w:i/>
+                </w:rPr>
+              </m:ctrlPr>
+            </m:dPr>
+            <m:e>
+              <m:r>
+                <w:rPr>
+                  <w:rFonts w:ascii="Cambria Math" w:eastAsiaTheme="minorEastAsia" w:hAnsi="Cambria Math" w:cs="Cambria Math"/>
+                </w:rPr>
+                <m:t>¬c,a,d</m:t>
+              </m:r>
+            </m:e>
+          </m:d>
+          <m:r>
+            <w:rPr>
+              <w:rFonts w:ascii="Cambria Math" w:eastAsiaTheme="minorEastAsia" w:hAnsi="Cambria Math" w:cs="Cambria Math"/>
+            </w:rPr>
+            <m:t xml:space="preserve"> :9,</m:t>
+          </m:r>
+          <m:r>
+            <w:rPr>
+              <w:rFonts w:ascii="Cambria Math" w:eastAsiaTheme="minorEastAsia" w:hAnsi="Cambria Math" w:cs="Cambria Math"/>
+            </w:rPr>
+            <m:t xml:space="preserve"> </m:t>
+          </m:r>
+          <m:r>
+            <w:rPr>
+              <w:rFonts w:ascii="Cambria Math" w:eastAsiaTheme="minorEastAsia" w:hAnsi="Cambria Math" w:cs="Cambria Math"/>
+            </w:rPr>
+            <m:t xml:space="preserve">14, </m:t>
+          </m:r>
+          <m:d>
+            <m:dPr>
+              <m:begChr m:val="{"/>
+              <m:endChr m:val="}"/>
+              <m:ctrlPr>
+                <w:rPr>
+                  <w:rFonts w:ascii="Cambria Math" w:eastAsiaTheme="minorEastAsia" w:hAnsi="Cambria Math" w:cs="Cambria Math"/>
+                  <w:i/>
+                </w:rPr>
+              </m:ctrlPr>
+            </m:dPr>
+            <m:e>
+              <m:r>
+                <w:rPr>
+                  <w:rFonts w:ascii="Cambria Math" w:eastAsiaTheme="minorEastAsia" w:hAnsi="Cambria Math" w:cs="Cambria Math"/>
+                </w:rPr>
+                <m:t>¬a,¬b,c,d</m:t>
+              </m:r>
+            </m:e>
+          </m:d>
+          <m:r>
+            <w:rPr>
+              <w:rFonts w:ascii="Cambria Math" w:eastAsiaTheme="minorEastAsia" w:hAnsi="Cambria Math" w:cs="Cambria Math"/>
+            </w:rPr>
+            <m:t xml:space="preserve"> :3</m:t>
+          </m:r>
+          <m:r>
+            <w:rPr>
+              <w:rFonts w:ascii="Cambria Math" w:eastAsiaTheme="minorEastAsia" w:hAnsi="Cambria Math" w:cs="Cambria Math"/>
+            </w:rPr>
+            <m:t>,</m:t>
+          </m:r>
+        </m:oMath>
+      </m:oMathPara>
+    </w:p>
+    <w:p>
+      <w:pPr>
+        <w:ind w:right="2551"/>
+        <w:rPr>
+          <w:rFonts w:ascii="Cambria Math" w:eastAsiaTheme="minorEastAsia" w:hAnsi="Cambria Math" w:cs="Cambria Math"/>
+        </w:rPr>
+      </w:pPr>
+      <m:oMathPara>
+        <m:oMathParaPr>
+          <m:jc m:val="right"/>
+        </m:oMathParaPr>
+        <m:oMath>
+          <m:d>
+            <m:dPr>
+              <m:begChr m:val="{"/>
+              <m:endChr m:val="}"/>
+              <m:ctrlPr>
+                <w:rPr>
+                  <w:rFonts w:ascii="Cambria Math" w:eastAsiaTheme="minorEastAsia" w:hAnsi="Cambria Math" w:cs="Cambria Math"/>
+                  <w:i/>
+                </w:rPr>
+              </m:ctrlPr>
+            </m:dPr>
+            <m:e>
+              <m:r>
+                <w:rPr>
+                  <w:rFonts w:ascii="Cambria Math" w:eastAsiaTheme="minorEastAsia" w:hAnsi="Cambria Math" w:cs="Cambria Math"/>
+                </w:rPr>
+                <m:t>¬a,¬b,¬c,d</m:t>
+              </m:r>
+            </m:e>
+          </m:d>
+          <m:r>
+            <w:rPr>
+              <w:rFonts w:ascii="Cambria Math" w:eastAsiaTheme="minorEastAsia" w:hAnsi="Cambria Math" w:cs="Cambria Math"/>
+            </w:rPr>
+            <m:t xml:space="preserve"> :1, </m:t>
+          </m:r>
+          <m:d>
+            <m:dPr>
+              <m:begChr m:val="{"/>
+              <m:endChr m:val="}"/>
+              <m:ctrlPr>
+                <w:rPr>
+                  <w:rFonts w:ascii="Cambria Math" w:eastAsiaTheme="minorEastAsia" w:hAnsi="Cambria Math" w:cs="Cambria Math"/>
+                  <w:i/>
+                </w:rPr>
+              </m:ctrlPr>
+            </m:dPr>
+            <m:e>
+              <m:r>
+                <w:rPr>
+                  <w:rFonts w:ascii="Cambria Math" w:eastAsiaTheme="minorEastAsia" w:hAnsi="Cambria Math" w:cs="Cambria Math"/>
+                </w:rPr>
+                <m:t>¬a,¬b,c,d</m:t>
+              </m:r>
+            </m:e>
+          </m:d>
+          <m:r>
+            <w:rPr>
+              <w:rFonts w:ascii="Cambria Math" w:eastAsiaTheme="minorEastAsia" w:hAnsi="Cambria Math" w:cs="Cambria Math"/>
+            </w:rPr>
+            <m:t xml:space="preserve"> :5}</m:t>
+          </m:r>
+          <m:r>
+            <w:rPr>
+              <w:rFonts w:ascii="Cambria Math" w:eastAsiaTheme="minorEastAsia" w:hAnsi="Cambria Math" w:cs="Cambria Math"/>
+            </w:rPr>
+            <m:t>,</m:t>
+          </m:r>
+        </m:oMath>
+      </m:oMathPara>
+    </w:p>
+    <w:p>
+      <w:pPr>
+        <w:ind w:right="2551"/>
+        <w:rPr>
+          <w:rFonts w:ascii="Cambria Math" w:eastAsiaTheme="minorEastAsia" w:hAnsi="Cambria Math" w:cs="Cambria Math"/>
+        </w:rPr>
+      </w:pPr>
+      <m:oMathPara>
+        <m:oMathParaPr>
+          <m:jc m:val="right"/>
+        </m:oMathParaPr>
+        <m:oMath>
+          <m:d>
+            <m:dPr>
+              <m:begChr m:val="{"/>
+              <m:endChr m:val="}"/>
+              <m:ctrlPr>
+                <w:rPr>
+                  <w:rFonts w:ascii="Cambria Math" w:eastAsiaTheme="minorEastAsia" w:hAnsi="Cambria Math" w:cs="Cambria Math"/>
+                  <w:i/>
+                </w:rPr>
+              </m:ctrlPr>
+            </m:dPr>
+            <m:e>
+              <m:r>
+                <w:rPr>
+                  <w:rFonts w:ascii="Cambria Math" w:eastAsiaTheme="minorEastAsia" w:hAnsi="Cambria Math" w:cs="Cambria Math"/>
+                </w:rPr>
+                <m:t>¬d, a</m:t>
+              </m:r>
+            </m:e>
+          </m:d>
+          <m:r>
+            <w:rPr>
+              <w:rFonts w:ascii="Cambria Math" w:eastAsiaTheme="minorEastAsia" w:hAnsi="Cambria Math" w:cs="Cambria Math"/>
+            </w:rPr>
+            <m:t xml:space="preserve"> :8, 10, 12, 14, </m:t>
+          </m:r>
+          <m:d>
+            <m:dPr>
+              <m:begChr m:val="{"/>
+              <m:endChr m:val="}"/>
+              <m:ctrlPr>
+                <w:rPr>
+                  <w:rFonts w:ascii="Cambria Math" w:eastAsiaTheme="minorEastAsia" w:hAnsi="Cambria Math" w:cs="Cambria Math"/>
+                  <w:i/>
+                </w:rPr>
+              </m:ctrlPr>
+            </m:dPr>
+            <m:e>
+              <m:r>
+                <w:rPr>
+                  <w:rFonts w:ascii="Cambria Math" w:eastAsiaTheme="minorEastAsia" w:hAnsi="Cambria Math" w:cs="Cambria Math"/>
+                </w:rPr>
+                <m:t>¬a,¬c, ¬d, c</m:t>
+              </m:r>
+            </m:e>
+          </m:d>
+          <m:r>
+            <w:rPr>
+              <w:rFonts w:ascii="Cambria Math" w:eastAsiaTheme="minorEastAsia" w:hAnsi="Cambria Math" w:cs="Cambria Math"/>
+            </w:rPr>
+            <m:t xml:space="preserve"> :2,</m:t>
+          </m:r>
+        </m:oMath>
+      </m:oMathPara>
+    </w:p>
+    <w:p>
+      <w:pPr>
+        <w:ind w:right="2551"/>
+        <w:rPr>
+          <w:rFonts w:ascii="Cambria Math" w:eastAsiaTheme="minorEastAsia" w:hAnsi="Cambria Math" w:cs="Cambria Math"/>
+        </w:rPr>
+      </w:pPr>
+      <m:oMathPara>
+        <m:oMathParaPr>
+          <m:jc m:val="right"/>
+        </m:oMathParaPr>
+        <m:oMath>
+          <m:d>
+            <m:dPr>
+              <m:begChr m:val="{"/>
+              <m:endChr m:val="}"/>
+              <m:ctrlPr>
+                <w:rPr>
+                  <w:rFonts w:ascii="Cambria Math" w:eastAsiaTheme="minorEastAsia" w:hAnsi="Cambria Math" w:cs="Cambria Math"/>
+                  <w:i/>
+                </w:rPr>
+              </m:ctrlPr>
+            </m:dPr>
+            <m:e>
+              <m:r>
+                <w:rPr>
+                  <w:rFonts w:ascii="Cambria Math" w:eastAsiaTheme="minorEastAsia" w:hAnsi="Cambria Math" w:cs="Cambria Math"/>
+                </w:rPr>
+                <m:t>¬a,¬c, ¬d, b</m:t>
+              </m:r>
+            </m:e>
+          </m:d>
+          <m:r>
+            <w:rPr>
+              <w:rFonts w:ascii="Cambria Math" w:eastAsiaTheme="minorEastAsia" w:hAnsi="Cambria Math" w:cs="Cambria Math"/>
+            </w:rPr>
+            <m:t xml:space="preserve"> :4</m:t>
+          </m:r>
+          <m:r>
+            <w:rPr>
+              <w:rFonts w:ascii="Cambria Math" w:eastAsiaTheme="minorEastAsia" w:hAnsi="Cambria Math" w:cs="Cambria Math"/>
+            </w:rPr>
+            <m:t>.</m:t>
+          </m:r>
+        </m:oMath>
+      </m:oMathPara>
+    </w:p>
+    <w:p>
+      <w:pPr>
+        <w:rPr>
+          <w:rFonts w:ascii="Cambria Math" w:eastAsiaTheme="minorEastAsia" w:hAnsi="Cambria Math" w:cs="Cambria Math"/>
+        </w:rPr>
+      </w:pPr>
+      <w:r>
+        <w:rPr>
+          <w:rFonts w:ascii="Cambria Math" w:eastAsiaTheme="minorEastAsia" w:hAnsi="Cambria Math" w:cs="Cambria Math"/>
+        </w:rPr>
+        <w:t xml:space="preserve">Vegyük észre, hogy mivel a kommunikációs gráf a 2. Ábrán erősen összetett, a gyenge modellje egy Fekete Fehér SAT probléma, azaz a SAT probléma a (3)-ban csak ez a két megoldása van: </w:t>
+      </w:r>
+      <m:oMath>
+        <m:r>
+          <w:rPr>
+            <w:rFonts w:ascii="Cambria Math" w:eastAsiaTheme="minorEastAsia" w:hAnsi="Cambria Math" w:cs="Cambria Math"/>
+          </w:rPr>
+          <m:t>{a, b, c, d}</m:t>
+        </m:r>
+      </m:oMath>
+      <w:r>
+        <w:rPr>
+          <w:rFonts w:ascii="Cambria Math" w:eastAsiaTheme="minorEastAsia" w:hAnsi="Cambria Math" w:cs="Cambria Math"/>
+        </w:rPr>
+        <w:t xml:space="preserve">, és </w:t>
+      </w:r>
+      <m:oMath>
+        <m:r>
+          <w:rPr>
+            <w:rFonts w:ascii="Cambria Math" w:eastAsiaTheme="minorEastAsia" w:hAnsi="Cambria Math" w:cs="Cambria Math"/>
+          </w:rPr>
+          <m:t>{</m:t>
+        </m:r>
+        <m:r>
+          <w:rPr>
+            <w:rFonts w:ascii="Cambria Math" w:eastAsiaTheme="minorEastAsia" w:hAnsi="Cambria Math" w:cs="Cambria Math"/>
+          </w:rPr>
+          <m:t xml:space="preserve">¬a, ¬b, </m:t>
+        </m:r>
+        <m:r>
+          <m:rPr>
+            <m:lit/>
+          </m:rPr>
+          <w:rPr>
+            <w:rFonts w:ascii="Cambria Math" w:eastAsiaTheme="minorEastAsia" w:hAnsi="Cambria Math" w:cs="Cambria Math"/>
+          </w:rPr>
+          <m:t>¬</m:t>
+        </m:r>
+        <m:r>
+          <w:rPr>
+            <w:rFonts w:ascii="Cambria Math" w:eastAsiaTheme="minorEastAsia" w:hAnsi="Cambria Math" w:cs="Cambria Math"/>
+          </w:rPr>
+          <m:t>c, ¬d</m:t>
+        </m:r>
+        <m:r>
+          <w:rPr>
+            <w:rFonts w:ascii="Cambria Math" w:eastAsiaTheme="minorEastAsia" w:hAnsi="Cambria Math" w:cs="Cambria Math"/>
+          </w:rPr>
+          <m:t>}</m:t>
+        </m:r>
+      </m:oMath>
+      <w:r>
+        <w:rPr>
+          <w:rFonts w:ascii="Cambria Math" w:eastAsiaTheme="minorEastAsia" w:hAnsi="Cambria Math" w:cs="Cambria Math"/>
+        </w:rPr>
+        <w:t>.</w:t>
+      </w:r>
+    </w:p>
+    <w:p>
+      <w:pPr>
+        <w:rPr>
+          <w:rFonts w:ascii="Cambria Math" w:eastAsiaTheme="minorEastAsia" w:hAnsi="Cambria Math" w:cs="Cambria Math"/>
+        </w:rPr>
+      </w:pPr>
+      <w:r>
+        <w:rPr>
+          <w:rFonts w:ascii="Cambria Math" w:eastAsiaTheme="minorEastAsia" w:hAnsi="Cambria Math" w:cs="Cambria Math"/>
+        </w:rPr>
+        <w:t>Minden egyes kör egy eg</w:t>
+      </w:r>
+      <w:r>
+        <w:rPr>
+          <w:rFonts w:ascii="Cambria Math" w:eastAsiaTheme="minorEastAsia" w:hAnsi="Cambria Math" w:cs="Cambria Math"/>
+        </w:rPr>
+        <w:t>y</w:t>
+      </w:r>
+      <w:r>
+        <w:rPr>
+          <w:rFonts w:ascii="Cambria Math" w:eastAsiaTheme="minorEastAsia" w:hAnsi="Cambria Math" w:cs="Cambria Math"/>
+        </w:rPr>
+        <w:t xml:space="preserve">szerű kör volt </w:t>
+      </w:r>
+      <w:r>
+        <w:rPr>
+          <w:rFonts w:ascii="Cambria Math" w:eastAsiaTheme="minorEastAsia" w:hAnsi="Cambria Math" w:cs="Cambria Math"/>
+        </w:rPr>
+        <w:t>a fenti két példában. Egy kör egyszerű, akkor és csak akkor, ha az első és az utolsó csúcsok ismétlődnek, tehát azt gondolhatjuk, hogy elég csak az egyszerű köröket számításba vennünk. A következő példa mutatja, azt az esetet, amikor a nem egyszerű köröket is számításba kell vennünk.</w:t>
+      </w:r>
+    </w:p>
+    <w:p>
+      <w:pPr>
+        <w:jc w:val="center"/>
+        <w:rPr>
+          <w:rFonts w:ascii="Cambria Math" w:eastAsiaTheme="minorEastAsia" w:hAnsi="Cambria Math" w:cs="Cambria Math"/>
+        </w:rPr>
+      </w:pPr>
+      <w:r>
+        <w:rPr>
+          <w:rFonts w:ascii="Cambria Math" w:eastAsiaTheme="minorEastAsia" w:hAnsi="Cambria Math" w:cs="Cambria Math"/>
+        </w:rPr>
+        <w:drawing>
+          <wp:inline distT="0" distB="0" distL="0" distR="0" wp14:anchorId="1AB88CDB" wp14:editId="7ACE59CC">
+            <wp:extent cx="2057687" cy="1781424"/>
+            <wp:effectExtent l="0" t="0" r="0" b="9525"/>
+            <wp:docPr id="2" name="Kép 2"/>
+            <wp:cNvGraphicFramePr>
+              <a:graphicFrameLocks xmlns:a="http://schemas.openxmlformats.org/drawingml/2006/main" noChangeAspect="1"/>
+            </wp:cNvGraphicFramePr>
+            <a:graphic xmlns:a="http://schemas.openxmlformats.org/drawingml/2006/main">
+              <a:graphicData uri="http://schemas.openxmlformats.org/drawingml/2006/picture">
+                <pic:pic xmlns:pic="http://schemas.openxmlformats.org/drawingml/2006/picture">
+                  <pic:nvPicPr>
+                    <pic:cNvPr id="1" name=""/>
+                    <pic:cNvPicPr/>
+                  </pic:nvPicPr>
+                  <pic:blipFill>
+                    <a:blip r:embed="rId9"/>
+                    <a:stretch>
+                      <a:fillRect/>
+                    </a:stretch>
+                  </pic:blipFill>
+                  <pic:spPr>
+                    <a:xfrm>
+                      <a:off x="0" y="0"/>
+                      <a:ext cx="2057687" cy="1781424"/>
+                    </a:xfrm>
+                    <a:prstGeom prst="rect">
+                      <a:avLst/>
+                    </a:prstGeom>
+                  </pic:spPr>
+                </pic:pic>
+              </a:graphicData>
+            </a:graphic>
+          </wp:inline>
+        </w:drawing>
+      </w:r>
+    </w:p>
+    <w:p>
+      <w:pPr>
+        <w:pStyle w:val="Listaszerbekezds"/>
+        <w:numPr>
+          <w:ilvl w:val="0"/>
+          <w:numId w:val="1"/>
+        </w:numPr>
+        <w:rPr>
+          <w:rFonts w:ascii="Cambria Math" w:eastAsiaTheme="minorEastAsia" w:hAnsi="Cambria Math" w:cs="Cambria Math"/>
+        </w:rPr>
+      </w:pPr>
+      <w:r>
+        <w:rPr>
+          <w:rFonts w:ascii="Cambria Math" w:eastAsiaTheme="minorEastAsia" w:hAnsi="Cambria Math" w:cs="Cambria Math"/>
+        </w:rPr>
+        <w:t>Ábra Egy erősen összetett kommunikációs gráf 4 csúccsal, 3 egyszerű körrel, és 1 nem egyszerű körrel.</w:t>
+      </w:r>
+    </w:p>
+    <w:p>
+      <w:pPr>
+        <w:rPr>
+          <w:rFonts w:ascii="Cambria Math" w:eastAsiaTheme="minorEastAsia" w:hAnsi="Cambria Math" w:cs="Cambria Math"/>
+        </w:rPr>
+      </w:pPr>
+      <w:r>
+        <w:rPr>
+          <w:rFonts w:ascii="Cambria Math" w:eastAsiaTheme="minorEastAsia" w:hAnsi="Cambria Math" w:cs="Cambria Math"/>
+        </w:rPr>
+        <w:t xml:space="preserve">A 3. Ábrán egy erősen  összefüggő kommunikációs gráfot láthatunk, ami 3 egyszerű kört: </w:t>
+      </w:r>
+      <m:oMath>
+        <m:r>
+          <w:rPr>
+            <w:rFonts w:ascii="Cambria Math" w:eastAsiaTheme="minorEastAsia" w:hAnsi="Cambria Math" w:cs="Cambria Math"/>
+          </w:rPr>
+          <m:t>(a, b), (a, b, c, d), (b, c)</m:t>
+        </m:r>
+      </m:oMath>
+      <w:r>
+        <w:rPr>
+          <w:rFonts w:ascii="Cambria Math" w:eastAsiaTheme="minorEastAsia" w:hAnsi="Cambria Math" w:cs="Cambria Math"/>
+        </w:rPr>
+        <w:t xml:space="preserve">, és egy nem egyszerű kört: </w:t>
+      </w:r>
+      <m:oMath>
+        <m:r>
+          <w:rPr>
+            <w:rFonts w:ascii="Cambria Math" w:eastAsiaTheme="minorEastAsia" w:hAnsi="Cambria Math" w:cs="Cambria Math"/>
+          </w:rPr>
+          <m:t>(a, b, c, b)</m:t>
+        </m:r>
+      </m:oMath>
+      <w:r>
+        <w:rPr>
+          <w:rFonts w:ascii="Cambria Math" w:eastAsiaTheme="minorEastAsia" w:hAnsi="Cambria Math" w:cs="Cambria Math"/>
+        </w:rPr>
+        <w:t xml:space="preserve"> tartalmaz. Harmadik példának a gyenge modellnek ezt a kommunikációs gráfot adjuk </w:t>
+      </w:r>
+      <w:r>
+        <w:rPr>
+          <w:rFonts w:ascii="Cambria Math" w:eastAsiaTheme="minorEastAsia" w:hAnsi="Cambria Math" w:cs="Cambria Math"/>
+        </w:rPr>
+        <w:t>(miután minden egyes klóznak a magába foglalt teljes klózok indexeit kilistázzuk az (1)-ből):</w:t>
+      </w:r>
+    </w:p>
+    <w:p>
+      <w:pPr>
+        <w:ind w:right="3402"/>
+        <w:jc w:val="right"/>
+        <w:rPr>
+          <w:rFonts w:ascii="Cambria Math" w:eastAsiaTheme="minorEastAsia" w:hAnsi="Cambria Math" w:cs="Cambria Math"/>
+          <w:oMath/>
+        </w:rPr>
+      </w:pPr>
+      <m:oMathPara>
+        <m:oMathParaPr>
+          <m:jc m:val="right"/>
+        </m:oMathParaPr>
+        <m:oMath>
+          <m:r>
+            <w:rPr>
+              <w:rFonts w:ascii="Cambria Math" w:eastAsiaTheme="minorEastAsia" w:hAnsi="Cambria Math" w:cs="Cambria Math"/>
+            </w:rPr>
+            <m:t>WM={{</m:t>
+          </m:r>
+          <m:r>
+            <w:rPr>
+              <w:rFonts w:ascii="Cambria Math" w:eastAsiaTheme="minorEastAsia" w:hAnsi="Cambria Math" w:cs="Cambria Math"/>
+            </w:rPr>
+            <m:t>¬</m:t>
+          </m:r>
+          <m:r>
+            <w:rPr>
+              <w:rFonts w:ascii="Cambria Math" w:eastAsiaTheme="minorEastAsia" w:hAnsi="Cambria Math" w:cs="Cambria Math"/>
+            </w:rPr>
+            <m:t>a, b} : 4, 5, 6, 7, {</m:t>
+          </m:r>
+          <m:r>
+            <w:rPr>
+              <w:rFonts w:ascii="Cambria Math" w:eastAsiaTheme="minorEastAsia" w:hAnsi="Cambria Math" w:cs="Cambria Math"/>
+            </w:rPr>
+            <m:t>¬</m:t>
+          </m:r>
+          <m:r>
+            <w:rPr>
+              <w:rFonts w:ascii="Cambria Math" w:eastAsiaTheme="minorEastAsia" w:hAnsi="Cambria Math" w:cs="Cambria Math"/>
+            </w:rPr>
+            <m:t>b, a, c} : 10, 11,</m:t>
+          </m:r>
+        </m:oMath>
+      </m:oMathPara>
+    </w:p>
+    <w:p>
+      <w:pPr>
+        <w:ind w:right="3402"/>
+        <w:jc w:val="right"/>
+        <w:rPr>
+          <w:rFonts w:ascii="Cambria Math" w:eastAsiaTheme="minorEastAsia" w:hAnsi="Cambria Math" w:cs="Cambria Math"/>
+          <w:oMath/>
+        </w:rPr>
+      </w:pPr>
+      <m:oMathPara>
+        <m:oMathParaPr>
+          <m:jc m:val="right"/>
+        </m:oMathParaPr>
+        <m:oMath>
+          <m:r>
+            <w:rPr>
+              <w:rFonts w:ascii="Cambria Math" w:eastAsiaTheme="minorEastAsia" w:hAnsi="Cambria Math" w:cs="Cambria Math"/>
+            </w:rPr>
+            <m:t>{</m:t>
+          </m:r>
+          <m:r>
+            <w:rPr>
+              <w:rFonts w:ascii="Cambria Math" w:eastAsiaTheme="minorEastAsia" w:hAnsi="Cambria Math" w:cs="Cambria Math"/>
+            </w:rPr>
+            <m:t>¬</m:t>
+          </m:r>
+          <m:r>
+            <w:rPr>
+              <w:rFonts w:ascii="Cambria Math" w:eastAsiaTheme="minorEastAsia" w:hAnsi="Cambria Math" w:cs="Cambria Math"/>
+            </w:rPr>
+            <m:t>c, b, d,} : 5, 13, {</m:t>
+          </m:r>
+          <m:r>
+            <w:rPr>
+              <w:rFonts w:ascii="Cambria Math" w:eastAsiaTheme="minorEastAsia" w:hAnsi="Cambria Math" w:cs="Cambria Math"/>
+            </w:rPr>
+            <m:t>¬</m:t>
+          </m:r>
+          <m:r>
+            <w:rPr>
+              <w:rFonts w:ascii="Cambria Math" w:eastAsiaTheme="minorEastAsia" w:hAnsi="Cambria Math" w:cs="Cambria Math"/>
+            </w:rPr>
+            <m:t>d, a} : 8, 10, 12, 14,</m:t>
+          </m:r>
+        </m:oMath>
+      </m:oMathPara>
+    </w:p>
+    <w:p>
+      <w:pPr>
+        <w:ind w:right="3402"/>
+        <w:jc w:val="right"/>
+        <w:rPr>
+          <w:rFonts w:ascii="Cambria Math" w:eastAsiaTheme="minorEastAsia" w:hAnsi="Cambria Math" w:cs="Cambria Math"/>
+          <w:oMath/>
+        </w:rPr>
+      </w:pPr>
+      <m:oMathPara>
+        <m:oMathParaPr>
+          <m:jc m:val="right"/>
+        </m:oMathParaPr>
+        <m:oMath>
+          <m:r>
+            <w:rPr>
+              <w:rFonts w:ascii="Cambria Math" w:eastAsiaTheme="minorEastAsia" w:hAnsi="Cambria Math" w:cs="Cambria Math"/>
+            </w:rPr>
+            <m:t>{</m:t>
+          </m:r>
+          <m:r>
+            <w:rPr>
+              <w:rFonts w:ascii="Cambria Math" w:eastAsiaTheme="minorEastAsia" w:hAnsi="Cambria Math" w:cs="Cambria Math"/>
+            </w:rPr>
+            <m:t>¬</m:t>
+          </m:r>
+          <m:r>
+            <w:rPr>
+              <w:rFonts w:ascii="Cambria Math" w:eastAsiaTheme="minorEastAsia" w:hAnsi="Cambria Math" w:cs="Cambria Math"/>
+            </w:rPr>
+            <m:t>a,</m:t>
+          </m:r>
+          <m:r>
+            <w:rPr>
+              <w:rFonts w:ascii="Cambria Math" w:eastAsiaTheme="minorEastAsia" w:hAnsi="Cambria Math" w:cs="Cambria Math"/>
+            </w:rPr>
+            <m:t>¬</m:t>
+          </m:r>
+          <m:r>
+            <w:rPr>
+              <w:rFonts w:ascii="Cambria Math" w:eastAsiaTheme="minorEastAsia" w:hAnsi="Cambria Math" w:cs="Cambria Math"/>
+            </w:rPr>
+            <m:t>b, c} : 2, 3, {</m:t>
+          </m:r>
+          <m:r>
+            <w:rPr>
+              <w:rFonts w:ascii="Cambria Math" w:eastAsiaTheme="minorEastAsia" w:hAnsi="Cambria Math" w:cs="Cambria Math"/>
+            </w:rPr>
+            <m:t>¬</m:t>
+          </m:r>
+          <m:r>
+            <w:rPr>
+              <w:rFonts w:ascii="Cambria Math" w:eastAsiaTheme="minorEastAsia" w:hAnsi="Cambria Math" w:cs="Cambria Math"/>
+            </w:rPr>
+            <m:t xml:space="preserve">b, </m:t>
+          </m:r>
+          <m:r>
+            <w:rPr>
+              <w:rFonts w:ascii="Cambria Math" w:eastAsiaTheme="minorEastAsia" w:hAnsi="Cambria Math" w:cs="Cambria Math"/>
+            </w:rPr>
+            <m:t>¬</m:t>
+          </m:r>
+          <m:r>
+            <w:rPr>
+              <w:rFonts w:ascii="Cambria Math" w:eastAsiaTheme="minorEastAsia" w:hAnsi="Cambria Math" w:cs="Cambria Math"/>
+            </w:rPr>
+            <m:t>c, a, d} : 9,</m:t>
+          </m:r>
+        </m:oMath>
+      </m:oMathPara>
+    </w:p>
+    <w:p>
+      <w:pPr>
+        <w:ind w:right="3402"/>
+        <w:jc w:val="right"/>
+        <w:rPr>
+          <w:rFonts w:ascii="Cambria Math" w:eastAsiaTheme="minorEastAsia" w:hAnsi="Cambria Math" w:cs="Cambria Math"/>
+        </w:rPr>
+      </w:pPr>
+      <m:oMath>
+        <m:r>
+          <w:rPr>
+            <w:rFonts w:ascii="Cambria Math" w:eastAsiaTheme="minorEastAsia" w:hAnsi="Cambria Math" w:cs="Cambria Math"/>
+          </w:rPr>
+          <m:t>{</m:t>
+        </m:r>
+        <m:r>
+          <w:rPr>
+            <w:rFonts w:ascii="Cambria Math" w:eastAsiaTheme="minorEastAsia" w:hAnsi="Cambria Math" w:cs="Cambria Math"/>
+          </w:rPr>
+          <m:t>¬</m:t>
+        </m:r>
+        <m:r>
+          <w:rPr>
+            <w:rFonts w:ascii="Cambria Math" w:eastAsiaTheme="minorEastAsia" w:hAnsi="Cambria Math" w:cs="Cambria Math"/>
+          </w:rPr>
+          <m:t xml:space="preserve">a, </m:t>
+        </m:r>
+        <m:r>
+          <w:rPr>
+            <w:rFonts w:ascii="Cambria Math" w:eastAsiaTheme="minorEastAsia" w:hAnsi="Cambria Math" w:cs="Cambria Math"/>
+          </w:rPr>
+          <m:t>¬</m:t>
+        </m:r>
+        <m:r>
+          <w:rPr>
+            <w:rFonts w:ascii="Cambria Math" w:eastAsiaTheme="minorEastAsia" w:hAnsi="Cambria Math" w:cs="Cambria Math"/>
+          </w:rPr>
+          <m:t xml:space="preserve">b, </m:t>
+        </m:r>
+        <m:r>
+          <w:rPr>
+            <w:rFonts w:ascii="Cambria Math" w:eastAsiaTheme="minorEastAsia" w:hAnsi="Cambria Math" w:cs="Cambria Math"/>
+          </w:rPr>
+          <m:t>¬</m:t>
+        </m:r>
+        <m:r>
+          <w:rPr>
+            <w:rFonts w:ascii="Cambria Math" w:eastAsiaTheme="minorEastAsia" w:hAnsi="Cambria Math" w:cs="Cambria Math"/>
+          </w:rPr>
+          <m:t>c, d} : 1}</m:t>
+        </m:r>
+      </m:oMath>
+      <w:r>
+        <w:rPr>
+          <w:rFonts w:ascii="Cambria Math" w:eastAsiaTheme="minorEastAsia" w:hAnsi="Cambria Math" w:cs="Cambria Math"/>
+        </w:rPr>
+        <w:t>.</w:t>
+      </w:r>
+    </w:p>
+    <w:p>
+      <w:pPr>
+        <w:rPr>
+          <w:rFonts w:ascii="Cambria Math" w:eastAsiaTheme="minorEastAsia" w:hAnsi="Cambria Math" w:cs="Cambria Math"/>
+        </w:rPr>
+      </w:pPr>
+      <w:r>
+        <w:rPr>
+          <w:rFonts w:ascii="Cambria Math" w:eastAsiaTheme="minorEastAsia" w:hAnsi="Cambria Math" w:cs="Cambria Math"/>
+        </w:rPr>
+        <w:t>Vegyük figyelembe, hogy az utolsó klóz egy nem egyszerű körből lett generálva, és a h</w:t>
+      </w:r>
+      <w:r>
+        <w:rPr>
+          <w:rFonts w:ascii="Cambria Math" w:eastAsiaTheme="minorEastAsia" w:hAnsi="Cambria Math" w:cs="Cambria Math"/>
+        </w:rPr>
+        <w:t>ozzá tartozó teljes hosszú klózt nem tartalmazza semelyik másik klóz sem.</w:t>
       </w:r>
       <w:bookmarkStart w:id="0" w:name="_GoBack"/>
       <w:bookmarkEnd w:id="0"/>
@@ -3895,6 +6526,103 @@
     </w:p>
   </w:footnote>
 </w:footnotes>
+</file>
+
+<file path=word/numbering.xml><?xml version="1.0" encoding="utf-8"?>
+<w:numbering xmlns:wpc="http://schemas.microsoft.com/office/word/2010/wordprocessingCanvas" xmlns:cx="http://schemas.microsoft.com/office/drawing/2014/chartex" xmlns:cx1="http://schemas.microsoft.com/office/drawing/2015/9/8/chartex" xmlns:mc="http://schemas.openxmlformats.org/markup-compatibility/2006" xmlns:o="urn:schemas-microsoft-com:office:office" xmlns:r="http://schemas.openxmlformats.org/officeDocument/2006/relationships" xmlns:m="http://schemas.openxmlformats.org/officeDocument/2006/math" xmlns:v="urn:schemas-microsoft-com:vml" xmlns:wp14="http://schemas.microsoft.com/office/word/2010/wordprocessingDrawing" xmlns:wp="http://schemas.openxmlformats.org/drawingml/2006/wordprocessingDrawing" xmlns:w10="urn:schemas-microsoft-com:office:word" xmlns:w="http://schemas.openxmlformats.org/wordprocessingml/2006/main" xmlns:w14="http://schemas.microsoft.com/office/word/2010/wordml" xmlns:w15="http://schemas.microsoft.com/office/word/2012/wordml" xmlns:w16se="http://schemas.microsoft.com/office/word/2015/wordml/symex" xmlns:wpg="http://schemas.microsoft.com/office/word/2010/wordprocessingGroup" xmlns:wpi="http://schemas.microsoft.com/office/word/2010/wordprocessingInk" xmlns:wne="http://schemas.microsoft.com/office/word/2006/wordml" xmlns:wps="http://schemas.microsoft.com/office/word/2010/wordprocessingShape" mc:Ignorable="w14 w15 w16se wp14">
+  <w:abstractNum w:abstractNumId="0" w15:restartNumberingAfterBreak="0">
+    <w:nsid w:val="30462F2C"/>
+    <w:multiLevelType w:val="hybridMultilevel"/>
+    <w:tmpl w:val="8968E24C"/>
+    <w:lvl w:ilvl="0" w:tplc="040E000F">
+      <w:start w:val="1"/>
+      <w:numFmt w:val="decimal"/>
+      <w:lvlText w:val="%1."/>
+      <w:lvlJc w:val="left"/>
+      <w:pPr>
+        <w:ind w:left="720" w:hanging="360"/>
+      </w:pPr>
+      <w:rPr>
+        <w:rFonts w:hint="default"/>
+      </w:rPr>
+    </w:lvl>
+    <w:lvl w:ilvl="1" w:tplc="040E0019" w:tentative="1">
+      <w:start w:val="1"/>
+      <w:numFmt w:val="lowerLetter"/>
+      <w:lvlText w:val="%2."/>
+      <w:lvlJc w:val="left"/>
+      <w:pPr>
+        <w:ind w:left="1440" w:hanging="360"/>
+      </w:pPr>
+    </w:lvl>
+    <w:lvl w:ilvl="2" w:tplc="040E001B" w:tentative="1">
+      <w:start w:val="1"/>
+      <w:numFmt w:val="lowerRoman"/>
+      <w:lvlText w:val="%3."/>
+      <w:lvlJc w:val="right"/>
+      <w:pPr>
+        <w:ind w:left="2160" w:hanging="180"/>
+      </w:pPr>
+    </w:lvl>
+    <w:lvl w:ilvl="3" w:tplc="040E000F" w:tentative="1">
+      <w:start w:val="1"/>
+      <w:numFmt w:val="decimal"/>
+      <w:lvlText w:val="%4."/>
+      <w:lvlJc w:val="left"/>
+      <w:pPr>
+        <w:ind w:left="2880" w:hanging="360"/>
+      </w:pPr>
+    </w:lvl>
+    <w:lvl w:ilvl="4" w:tplc="040E0019" w:tentative="1">
+      <w:start w:val="1"/>
+      <w:numFmt w:val="lowerLetter"/>
+      <w:lvlText w:val="%5."/>
+      <w:lvlJc w:val="left"/>
+      <w:pPr>
+        <w:ind w:left="3600" w:hanging="360"/>
+      </w:pPr>
+    </w:lvl>
+    <w:lvl w:ilvl="5" w:tplc="040E001B" w:tentative="1">
+      <w:start w:val="1"/>
+      <w:numFmt w:val="lowerRoman"/>
+      <w:lvlText w:val="%6."/>
+      <w:lvlJc w:val="right"/>
+      <w:pPr>
+        <w:ind w:left="4320" w:hanging="180"/>
+      </w:pPr>
+    </w:lvl>
+    <w:lvl w:ilvl="6" w:tplc="040E000F" w:tentative="1">
+      <w:start w:val="1"/>
+      <w:numFmt w:val="decimal"/>
+      <w:lvlText w:val="%7."/>
+      <w:lvlJc w:val="left"/>
+      <w:pPr>
+        <w:ind w:left="5040" w:hanging="360"/>
+      </w:pPr>
+    </w:lvl>
+    <w:lvl w:ilvl="7" w:tplc="040E0019" w:tentative="1">
+      <w:start w:val="1"/>
+      <w:numFmt w:val="lowerLetter"/>
+      <w:lvlText w:val="%8."/>
+      <w:lvlJc w:val="left"/>
+      <w:pPr>
+        <w:ind w:left="5760" w:hanging="360"/>
+      </w:pPr>
+    </w:lvl>
+    <w:lvl w:ilvl="8" w:tplc="040E001B" w:tentative="1">
+      <w:start w:val="1"/>
+      <w:numFmt w:val="lowerRoman"/>
+      <w:lvlText w:val="%9."/>
+      <w:lvlJc w:val="right"/>
+      <w:pPr>
+        <w:ind w:left="6480" w:hanging="180"/>
+      </w:pPr>
+    </w:lvl>
+  </w:abstractNum>
+  <w:num w:numId="1">
+    <w:abstractNumId w:val="0"/>
+  </w:num>
+</w:numbering>
 </file>
 
 <file path=word/styles.xml><?xml version="1.0" encoding="utf-8"?>
@@ -4290,6 +7018,7 @@
   <w:style w:type="paragraph" w:default="1" w:styleId="Norml">
     <w:name w:val="Normal"/>
     <w:qFormat/>
+    <w:rsid w:val="00F958F5"/>
   </w:style>
   <w:style w:type="character" w:default="1" w:styleId="Bekezdsalapbettpusa">
     <w:name w:val="Default Paragraph Font"/>
@@ -4366,6 +7095,17 @@
     <w:rPr>
       <w:vertAlign w:val="superscript"/>
     </w:rPr>
+  </w:style>
+  <w:style w:type="paragraph" w:styleId="Listaszerbekezds">
+    <w:name w:val="List Paragraph"/>
+    <w:basedOn w:val="Norml"/>
+    <w:uiPriority w:val="34"/>
+    <w:qFormat/>
+    <w:rsid w:val="002B27BE"/>
+    <w:pPr>
+      <w:ind w:left="720"/>
+      <w:contextualSpacing/>
+    </w:pPr>
   </w:style>
 </w:styles>
 </file>

</xml_diff>

<commit_message>
Made some progress, still a mess. third version of wm.cnf
Made some clarification on the basics of weak model.
</commit_message>
<xml_diff>
--- a/hozzá irodalom/SYNASC2020_submission_77_v20_fordítás.docx
+++ b/hozzá irodalom/SYNASC2020_submission_77_v20_fordítás.docx
@@ -105,7 +105,29 @@
         </w:rPr>
       </w:pPr>
       <w:r>
-        <w:t xml:space="preserve">Definiálunk néhány kiegészítő függvényt. Ha C egy klóz, akkor legyen V(C) azon változók halmaza, ami feltűnik C-ben. Legyen N(C) a negatív literálok halmaza C-ből, és legyen P(C) a pozitív literálok halmaza C-ből. Tudjuk hogy </w:t>
+        <w:t xml:space="preserve">Definiálunk néhány kiegészítő függvényt. Ha C egy klóz, akkor legyen </w:t>
+      </w:r>
+      <m:oMath>
+        <m:r>
+          <w:rPr>
+            <w:rFonts w:ascii="Cambria Math" w:hAnsi="Cambria Math"/>
+          </w:rPr>
+          <m:t>V(C)</m:t>
+        </m:r>
+      </m:oMath>
+      <w:r>
+        <w:t xml:space="preserve"> azon változók halmaza, ami feltűnik C-ben. Legyen </w:t>
+      </w:r>
+      <m:oMath>
+        <m:r>
+          <w:rPr>
+            <w:rFonts w:ascii="Cambria Math" w:hAnsi="Cambria Math"/>
+          </w:rPr>
+          <m:t>N(C)</m:t>
+        </m:r>
+      </m:oMath>
+      <w:r>
+        <w:t xml:space="preserve"> a negatív literálok halmaza C-ből, és legyen P(C) a pozitív literálok halmaza C-ből. Tudjuk hogy </w:t>
       </w:r>
       <m:oMath>
         <m:r>
@@ -336,76 +358,566 @@
       <w:r>
         <w:t xml:space="preserve">Ha </w:t>
       </w:r>
-      <w:r>
-        <w:rPr>
+      <m:oMath>
+        <m:r>
+          <w:rPr>
+            <w:rFonts w:ascii="Cambria Math" w:hAnsi="Cambria Math"/>
+          </w:rPr>
+          <m:t>a</m:t>
+        </m:r>
+      </m:oMath>
+      <w:r>
+        <w:t xml:space="preserve"> egy literál az </w:t>
+      </w:r>
+      <m:oMath>
+        <m:r>
+          <w:rPr>
+            <w:rFonts w:ascii="Cambria Math" w:hAnsi="Cambria Math"/>
+          </w:rPr>
+          <m:t xml:space="preserve">S </m:t>
+        </m:r>
+      </m:oMath>
+      <w:r>
+        <w:t xml:space="preserve">klóz halmazban, és </w:t>
+      </w:r>
+      <m:oMath>
+        <m:r>
+          <w:rPr>
+            <w:rFonts w:ascii="Cambria Math" w:hAnsi="Cambria Math"/>
+          </w:rPr>
+          <m:t>¬a</m:t>
+        </m:r>
+      </m:oMath>
+      <w:r>
+        <w:rPr>
+          <w:rFonts w:eastAsiaTheme="minorEastAsia"/>
+        </w:rPr>
+        <w:t xml:space="preserve"> literál nincs benne </w:t>
+      </w:r>
+      <m:oMath>
+        <m:r>
+          <w:rPr>
+            <w:rFonts w:ascii="Cambria Math" w:eastAsiaTheme="minorEastAsia" w:hAnsi="Cambria Math"/>
+          </w:rPr>
+          <m:t>S</m:t>
+        </m:r>
+      </m:oMath>
+      <w:r>
+        <w:rPr>
+          <w:rFonts w:eastAsiaTheme="minorEastAsia"/>
+        </w:rPr>
+        <w:t xml:space="preserve">-ben, akkor azt mondjuk, hogy </w:t>
+      </w:r>
+      <m:oMath>
+        <m:r>
+          <w:rPr>
+            <w:rFonts w:ascii="Cambria Math" w:eastAsiaTheme="minorEastAsia" w:hAnsi="Cambria Math"/>
+          </w:rPr>
+          <m:t>a</m:t>
+        </m:r>
+      </m:oMath>
+      <w:r>
+        <w:rPr>
+          <w:rFonts w:eastAsiaTheme="minorEastAsia"/>
+        </w:rPr>
+        <w:t xml:space="preserve"> egy tiszta literál </w:t>
+      </w:r>
+      <m:oMath>
+        <m:r>
+          <w:rPr>
+            <w:rFonts w:ascii="Cambria Math" w:eastAsiaTheme="minorEastAsia" w:hAnsi="Cambria Math"/>
+          </w:rPr>
+          <m:t>S</m:t>
+        </m:r>
+      </m:oMath>
+      <w:r>
+        <w:rPr>
+          <w:rFonts w:eastAsiaTheme="minorEastAsia"/>
+        </w:rPr>
+        <w:t>-ben.</w:t>
+      </w:r>
+    </w:p>
+    <w:p>
+      <w:pPr>
+        <w:rPr>
+          <w:rFonts w:eastAsiaTheme="minorEastAsia"/>
+        </w:rPr>
+      </w:pPr>
+      <w:r>
+        <w:rPr>
+          <w:rFonts w:eastAsiaTheme="minorEastAsia"/>
+        </w:rPr>
+        <w:t xml:space="preserve">A negációja </w:t>
+      </w:r>
+      <m:oMath>
+        <m:r>
+          <w:rPr>
+            <w:rFonts w:ascii="Cambria Math" w:eastAsiaTheme="minorEastAsia" w:hAnsi="Cambria Math"/>
+          </w:rPr>
+          <m:t>H</m:t>
+        </m:r>
+      </m:oMath>
+      <w:r>
+        <w:rPr>
+          <w:rFonts w:eastAsiaTheme="minorEastAsia"/>
+        </w:rPr>
+        <w:t xml:space="preserve"> halmaznak </w:t>
+      </w:r>
+      <m:oMath>
+        <m:r>
+          <w:rPr>
+            <w:rFonts w:ascii="Cambria Math" w:eastAsiaTheme="minorEastAsia" w:hAnsi="Cambria Math"/>
+          </w:rPr>
+          <m:t>¬H</m:t>
+        </m:r>
+      </m:oMath>
+      <w:r>
+        <w:rPr>
+          <w:rFonts w:eastAsiaTheme="minorEastAsia"/>
+        </w:rPr>
+        <w:t xml:space="preserve">-val van jelölve, ami azt jelenti, hogy </w:t>
+      </w:r>
+      <m:oMath>
+        <m:r>
+          <w:rPr>
+            <w:rFonts w:ascii="Cambria Math" w:eastAsiaTheme="minorEastAsia" w:hAnsi="Cambria Math"/>
+          </w:rPr>
+          <m:t>H</m:t>
+        </m:r>
+      </m:oMath>
+      <w:r>
+        <w:rPr>
+          <w:rFonts w:eastAsiaTheme="minorEastAsia"/>
           <w:i/>
         </w:rPr>
-        <w:t>a</w:t>
-      </w:r>
-      <w:r>
-        <w:t xml:space="preserve"> egy literál az </w:t>
-      </w:r>
-      <w:r>
-        <w:rPr>
+        <w:t xml:space="preserve"> </w:t>
+      </w:r>
+      <w:r>
+        <w:rPr>
+          <w:rFonts w:eastAsiaTheme="minorEastAsia"/>
+        </w:rPr>
+        <w:t>minden eleme negálva van.</w:t>
+      </w:r>
+      <w:r>
+        <w:rPr>
+          <w:rFonts w:eastAsiaTheme="minorEastAsia"/>
+        </w:rPr>
+        <w:t xml:space="preserve"> Vegyük figyelembe</w:t>
+      </w:r>
+      <w:r>
+        <w:rPr>
+          <w:rFonts w:eastAsiaTheme="minorEastAsia"/>
+        </w:rPr>
+        <w:t xml:space="preserve">, hogy </w:t>
+      </w:r>
+      <m:oMath>
+        <m:r>
+          <w:rPr>
+            <w:rFonts w:ascii="Cambria Math" w:eastAsiaTheme="minorEastAsia" w:hAnsi="Cambria Math"/>
+          </w:rPr>
+          <m:t>¬¬H=H.</m:t>
+        </m:r>
+      </m:oMath>
+    </w:p>
+    <w:p>
+      <w:pPr>
+        <w:rPr>
+          <w:rFonts w:eastAsiaTheme="minorEastAsia"/>
+        </w:rPr>
+      </w:pPr>
+      <w:r>
+        <w:rPr>
+          <w:rFonts w:eastAsiaTheme="minorEastAsia"/>
+        </w:rPr>
+        <w:t xml:space="preserve">Legyen </w:t>
+      </w:r>
+      <m:oMath>
+        <m:r>
+          <w:rPr>
+            <w:rFonts w:ascii="Cambria Math" w:eastAsiaTheme="minorEastAsia" w:hAnsi="Cambria Math"/>
+          </w:rPr>
+          <m:t>V</m:t>
+        </m:r>
+      </m:oMath>
+      <w:r>
+        <w:rPr>
+          <w:rFonts w:eastAsiaTheme="minorEastAsia"/>
+        </w:rPr>
+        <w:t xml:space="preserve"> </w:t>
+      </w:r>
+      <w:r>
+        <w:rPr>
+          <w:rFonts w:eastAsiaTheme="minorEastAsia"/>
+        </w:rPr>
+        <w:t xml:space="preserve">a </w:t>
+      </w:r>
+      <w:r>
+        <w:rPr>
+          <w:rFonts w:eastAsiaTheme="minorEastAsia"/>
+        </w:rPr>
+        <w:t>változók halmaza</w:t>
+      </w:r>
+      <w:r>
+        <w:rPr>
+          <w:rFonts w:eastAsiaTheme="minorEastAsia"/>
+        </w:rPr>
+        <w:t xml:space="preserve"> </w:t>
+      </w:r>
+      <w:r>
+        <w:rPr>
+          <w:rFonts w:eastAsiaTheme="minorEastAsia"/>
+        </w:rPr>
+        <w:t>egy klóz halmazból véve</w:t>
+      </w:r>
+      <w:r>
+        <w:rPr>
+          <w:rFonts w:eastAsiaTheme="minorEastAsia"/>
+        </w:rPr>
+        <w:t>.</w:t>
+      </w:r>
+      <w:r>
+        <w:rPr>
+          <w:rFonts w:eastAsiaTheme="minorEastAsia"/>
+        </w:rPr>
+        <w:t xml:space="preserve"> Azt mondjuk, hogy WW a </w:t>
+      </w:r>
+      <w:r>
+        <w:rPr>
+          <w:rFonts w:eastAsiaTheme="minorEastAsia"/>
           <w:i/>
         </w:rPr>
-        <w:t>S</w:t>
-      </w:r>
-      <w:r>
-        <w:t xml:space="preserve"> klóz halmazban, és </w:t>
+        <w:t>fehér klóz</w:t>
+      </w:r>
+      <w:r>
+        <w:rPr>
+          <w:rFonts w:eastAsiaTheme="minorEastAsia"/>
+        </w:rPr>
+        <w:t xml:space="preserve">, vagy a </w:t>
+      </w:r>
+      <w:r>
+        <w:rPr>
+          <w:rFonts w:eastAsiaTheme="minorEastAsia"/>
+          <w:i/>
+        </w:rPr>
+        <w:t>fehér hozzárendelés</w:t>
+      </w:r>
+      <w:r>
+        <w:rPr>
+          <w:rFonts w:eastAsiaTheme="minorEastAsia"/>
+        </w:rPr>
+        <w:t xml:space="preserve"> a V változóira, akkor és csak akkor, ha WW = V. Azt mondjuk, hogy BB a </w:t>
+      </w:r>
+      <w:r>
+        <w:rPr>
+          <w:rFonts w:eastAsiaTheme="minorEastAsia"/>
+          <w:i/>
+        </w:rPr>
+        <w:t xml:space="preserve">fekete klóz </w:t>
+      </w:r>
+      <w:r>
+        <w:rPr>
+          <w:rFonts w:eastAsiaTheme="minorEastAsia"/>
+        </w:rPr>
+        <w:t xml:space="preserve">vagy a </w:t>
+      </w:r>
+      <w:r>
+        <w:rPr>
+          <w:rFonts w:eastAsiaTheme="minorEastAsia"/>
+          <w:i/>
+        </w:rPr>
+        <w:t>fekete hozzárendelés</w:t>
+      </w:r>
+      <w:r>
+        <w:rPr>
+          <w:rFonts w:eastAsiaTheme="minorEastAsia"/>
+        </w:rPr>
+        <w:t xml:space="preserve">, V változóira, akkor és csak akkor, ha BB = </w:t>
+      </w:r>
+      <m:oMath>
+        <m:r>
+          <w:rPr>
+            <w:rFonts w:ascii="Cambria Math" w:eastAsiaTheme="minorEastAsia" w:hAnsi="Cambria Math"/>
+          </w:rPr>
+          <m:t>¬V</m:t>
+        </m:r>
+      </m:oMath>
+      <w:r>
+        <w:rPr>
+          <w:rFonts w:eastAsiaTheme="minorEastAsia"/>
+        </w:rPr>
+        <w:t xml:space="preserve">. Például ha </w:t>
+      </w:r>
+      <m:oMath>
+        <m:r>
+          <w:rPr>
+            <w:rFonts w:ascii="Cambria Math" w:eastAsiaTheme="minorEastAsia" w:hAnsi="Cambria Math"/>
+          </w:rPr>
+          <m:t>V={a, b, c}</m:t>
+        </m:r>
+      </m:oMath>
+      <w:r>
+        <w:rPr>
+          <w:rFonts w:eastAsiaTheme="minorEastAsia"/>
+        </w:rPr>
+        <w:t xml:space="preserve">, akkor </w:t>
+      </w:r>
+      <m:oMath>
+        <m:r>
+          <w:rPr>
+            <w:rFonts w:ascii="Cambria Math" w:eastAsiaTheme="minorEastAsia" w:hAnsi="Cambria Math"/>
+          </w:rPr>
+          <m:t>WW={a, b, c}</m:t>
+        </m:r>
+      </m:oMath>
+      <w:r>
+        <w:rPr>
+          <w:rFonts w:eastAsiaTheme="minorEastAsia"/>
+        </w:rPr>
+        <w:t xml:space="preserve">, és </w:t>
+      </w:r>
+      <m:oMath>
+        <m:r>
+          <w:rPr>
+            <w:rFonts w:ascii="Cambria Math" w:eastAsiaTheme="minorEastAsia" w:hAnsi="Cambria Math"/>
+          </w:rPr>
+          <m:t>BB={¬a, ¬b, ¬c}</m:t>
+        </m:r>
+      </m:oMath>
+      <w:r>
+        <w:rPr>
+          <w:rFonts w:eastAsiaTheme="minorEastAsia"/>
+        </w:rPr>
+        <w:t>.</w:t>
+      </w:r>
+    </w:p>
+    <w:p>
+      <w:pPr>
+        <w:rPr>
+          <w:rFonts w:eastAsiaTheme="minorEastAsia"/>
+        </w:rPr>
+      </w:pPr>
+      <w:r>
+        <w:rPr>
+          <w:rFonts w:eastAsiaTheme="minorEastAsia"/>
+        </w:rPr>
+        <w:t xml:space="preserve">Azt mondjuk, hogy C </w:t>
+      </w:r>
+      <w:r>
+        <w:rPr>
+          <w:rFonts w:eastAsiaTheme="minorEastAsia"/>
+          <w:i/>
+        </w:rPr>
+        <w:t>magába foglalja</w:t>
+      </w:r>
+      <w:r>
+        <w:rPr>
+          <w:rFonts w:eastAsiaTheme="minorEastAsia"/>
+        </w:rPr>
+        <w:t xml:space="preserve"> D klózt, akkor és csak akkor, ha C részhalmaza D-nek.</w:t>
+      </w:r>
+    </w:p>
+    <w:p>
+      <w:pPr>
+        <w:rPr>
+          <w:rFonts w:eastAsiaTheme="minorEastAsia"/>
+        </w:rPr>
+      </w:pPr>
+      <w:r>
+        <w:rPr>
+          <w:rFonts w:eastAsiaTheme="minorEastAsia"/>
+        </w:rPr>
+        <w:t xml:space="preserve">Azt mondjuk, hogy S klóz halmaz </w:t>
+      </w:r>
+      <w:r>
+        <w:rPr>
+          <w:rFonts w:eastAsiaTheme="minorEastAsia"/>
+          <w:i/>
+        </w:rPr>
+        <w:t>magába foglalja</w:t>
+      </w:r>
+      <w:r>
+        <w:rPr>
+          <w:rFonts w:eastAsiaTheme="minorEastAsia"/>
+        </w:rPr>
+        <w:t xml:space="preserve"> C-t, akkor és csak akkor, ha </w:t>
+      </w:r>
+      <m:oMath>
+        <m:r>
+          <w:rPr>
+            <w:rFonts w:ascii="Cambria Math" w:eastAsiaTheme="minorEastAsia" w:hAnsi="Cambria Math"/>
+          </w:rPr>
+          <m:t>S</m:t>
+        </m:r>
+      </m:oMath>
+      <w:r>
+        <w:rPr>
+          <w:rFonts w:eastAsiaTheme="minorEastAsia"/>
+        </w:rPr>
+        <w:t xml:space="preserve">-ben van olyan klóz, ami magába foglalja C-t. </w:t>
+      </w:r>
+      <w:r>
+        <w:rPr>
+          <w:rFonts w:eastAsiaTheme="minorEastAsia"/>
+        </w:rPr>
+        <w:t>Alakian</w:t>
+      </w:r>
+      <w:r>
+        <w:rPr>
+          <w:rFonts w:eastAsiaTheme="minorEastAsia"/>
+        </w:rPr>
+        <w:t xml:space="preserve">: </w:t>
+      </w:r>
+      <m:oMath>
+        <m:r>
+          <w:rPr>
+            <w:rFonts w:ascii="Cambria Math" w:eastAsiaTheme="minorEastAsia" w:hAnsi="Cambria Math"/>
+          </w:rPr>
+          <m:t>S magába foglalja C⇔∃D(D∈S∧D⊆C)</m:t>
+        </m:r>
+      </m:oMath>
+      <w:r>
+        <w:rPr>
+          <w:rFonts w:eastAsiaTheme="minorEastAsia"/>
+        </w:rPr>
+        <w:t>.</w:t>
+      </w:r>
+    </w:p>
+    <w:p>
+      <w:r>
+        <w:rPr>
+          <w:rFonts w:eastAsiaTheme="minorEastAsia"/>
+        </w:rPr>
+        <w:t xml:space="preserve">Azt mondjuk, hogy C klózzal </w:t>
+      </w:r>
+      <w:r>
+        <w:rPr>
+          <w:rFonts w:eastAsiaTheme="minorEastAsia"/>
+          <w:i/>
+        </w:rPr>
+        <w:t>jár</w:t>
+      </w:r>
+      <w:r>
+        <w:rPr>
+          <w:rFonts w:eastAsiaTheme="minorEastAsia"/>
+          <w:i/>
+        </w:rPr>
+        <w:t xml:space="preserve"> </w:t>
+      </w:r>
+      <w:r>
+        <w:rPr>
+          <w:rFonts w:eastAsiaTheme="minorEastAsia"/>
+        </w:rPr>
+        <w:t xml:space="preserve">S klóz halmaz, akkor és csak akkor, ha minden teljes hosszú klóz, amit </w:t>
+      </w:r>
+      <w:r>
+        <w:rPr>
+          <w:rFonts w:eastAsiaTheme="minorEastAsia"/>
+          <w:i/>
+        </w:rPr>
+        <w:t>magába foglal</w:t>
+      </w:r>
+      <w:r>
+        <w:t xml:space="preserve"> C azt S is </w:t>
+      </w:r>
+      <w:r>
+        <w:rPr>
+          <w:i/>
+        </w:rPr>
+        <w:t>magába foglalja</w:t>
+      </w:r>
+      <w:r>
+        <w:t xml:space="preserve">. A logikai értelmezése ennek a fogalomnak a következő: </w:t>
       </w:r>
       <m:oMath>
         <m:r>
           <w:rPr>
             <w:rFonts w:ascii="Cambria Math" w:hAnsi="Cambria Math"/>
           </w:rPr>
-          <m:t>¬a</m:t>
-        </m:r>
-      </m:oMath>
-      <w:r>
-        <w:rPr>
-          <w:rFonts w:eastAsiaTheme="minorEastAsia"/>
-        </w:rPr>
-        <w:t xml:space="preserve"> literál nincs benne </w:t>
-      </w:r>
-      <w:r>
-        <w:rPr>
-          <w:rFonts w:eastAsiaTheme="minorEastAsia"/>
-          <w:i/>
-        </w:rPr>
-        <w:t>S</w:t>
-      </w:r>
-      <w:r>
-        <w:rPr>
-          <w:rFonts w:eastAsiaTheme="minorEastAsia"/>
-        </w:rPr>
-        <w:t xml:space="preserve">-ben, akkor azt mondjuk, hogy </w:t>
-      </w:r>
-      <w:r>
-        <w:rPr>
-          <w:rFonts w:eastAsiaTheme="minorEastAsia"/>
-          <w:i/>
-        </w:rPr>
-        <w:t>a</w:t>
-      </w:r>
-      <w:r>
-        <w:rPr>
-          <w:rFonts w:eastAsiaTheme="minorEastAsia"/>
-        </w:rPr>
-        <w:t xml:space="preserve"> egy tiszta literál </w:t>
-      </w:r>
-      <w:r>
-        <w:rPr>
-          <w:rFonts w:eastAsiaTheme="minorEastAsia"/>
-          <w:i/>
-        </w:rPr>
-        <w:t>S</w:t>
-      </w:r>
-      <w:r>
-        <w:rPr>
-          <w:rFonts w:eastAsiaTheme="minorEastAsia"/>
-        </w:rPr>
-        <w:t>-ben.</w:t>
+          <m:t>C</m:t>
+        </m:r>
+      </m:oMath>
+      <w:r>
+        <w:t xml:space="preserve">-vel jár S, akkor és csak akkor, ha C egy logikai következménye </w:t>
+      </w:r>
+      <m:oMath>
+        <m:r>
+          <w:rPr>
+            <w:rFonts w:ascii="Cambria Math" w:hAnsi="Cambria Math"/>
+          </w:rPr>
+          <m:t>S</m:t>
+        </m:r>
+      </m:oMath>
+      <w:r>
+        <w:t xml:space="preserve">-nek. Magába foglalt klózokat </w:t>
+      </w:r>
+      <w:r>
+        <w:t>beleértve vagy</w:t>
+      </w:r>
+      <w:r>
+        <w:t xml:space="preserve"> másképpen, a magába foglalt klózok is vele járnak.</w:t>
+      </w:r>
+    </w:p>
+    <w:p>
+      <w:r>
+        <w:t xml:space="preserve">Azt mondjuk, hogy C klóz független S klóz halmazban, akkor és csak akkor, ha </w:t>
+      </w:r>
+      <m:oMath>
+        <m:r>
+          <w:rPr>
+            <w:rFonts w:ascii="Cambria Math" w:hAnsi="Cambria Math"/>
+          </w:rPr>
+          <m:t>C</m:t>
+        </m:r>
+      </m:oMath>
+      <w:r>
+        <w:t>-vel nem jár S\{C}</w:t>
+      </w:r>
+      <w:r>
+        <w:t>. Egy teljes hosszú klóz független egy klóz halmazban, akkor és csak akkor, ha semmi nem foglalja magába.</w:t>
+      </w:r>
+    </w:p>
+    <w:p>
+      <w:r>
+        <w:t xml:space="preserve">Azt mondjuk, hogy M hozzárendelés egy megoldás S klóz halmazra nézve, akkor és csak akkor, ha minden </w:t>
+      </w:r>
+      <m:oMath>
+        <m:r>
+          <w:rPr>
+            <w:rFonts w:ascii="Cambria Math" w:hAnsi="Cambria Math"/>
+          </w:rPr>
+          <m:t>C∈S</m:t>
+        </m:r>
+      </m:oMath>
+      <w:r>
+        <w:rPr>
+          <w:rFonts w:eastAsiaTheme="minorEastAsia"/>
+        </w:rPr>
+        <w:t xml:space="preserve">-re igaz </w:t>
+      </w:r>
+      <m:oMath>
+        <m:r>
+          <w:rPr>
+            <w:rFonts w:ascii="Cambria Math" w:eastAsiaTheme="minorEastAsia" w:hAnsi="Cambria Math"/>
+          </w:rPr>
+          <m:t>M∩C≠{}</m:t>
+        </m:r>
+      </m:oMath>
+      <w:r>
+        <w:rPr>
+          <w:rFonts w:eastAsiaTheme="minorEastAsia"/>
+        </w:rPr>
+        <w:t>.</w:t>
+      </w:r>
+    </w:p>
+    <w:p>
+      <w:r>
+        <w:t>Azt mondjuk, hogy S klóz halmaz egy Fekete-Fehér SAT probléma, akkor és csak a</w:t>
+      </w:r>
+      <w:r>
+        <w:t>kkor, ha csak két megoldása van a</w:t>
+      </w:r>
+      <w:r>
+        <w:t xml:space="preserve"> fehér (WW) és a fekete (BB) hozzárendelés.</w:t>
       </w:r>
     </w:p>
     <w:p>
@@ -415,76 +927,146 @@
         </w:rPr>
       </w:pPr>
       <w:r>
-        <w:rPr>
-          <w:rFonts w:eastAsiaTheme="minorEastAsia"/>
-        </w:rPr>
-        <w:t xml:space="preserve">A negációja </w:t>
-      </w:r>
-      <w:r>
-        <w:rPr>
-          <w:rFonts w:eastAsiaTheme="minorEastAsia"/>
-          <w:i/>
-        </w:rPr>
-        <w:t>H</w:t>
-      </w:r>
-      <w:r>
-        <w:rPr>
-          <w:rFonts w:eastAsiaTheme="minorEastAsia"/>
-        </w:rPr>
-        <w:t xml:space="preserve"> halmaznak </w:t>
+        <w:lastRenderedPageBreak/>
+        <w:t xml:space="preserve">Azt mondjuk, hogy </w:t>
+      </w:r>
+      <m:oMath>
+        <m:r>
+          <w:rPr>
+            <w:rFonts w:ascii="Cambria Math" w:hAnsi="Cambria Math"/>
+          </w:rPr>
+          <m:t>A</m:t>
+        </m:r>
+      </m:oMath>
+      <w:r>
+        <w:t xml:space="preserve"> és </w:t>
+      </w:r>
+      <m:oMath>
+        <m:r>
+          <w:rPr>
+            <w:rFonts w:ascii="Cambria Math" w:hAnsi="Cambria Math"/>
+          </w:rPr>
+          <m:t>B</m:t>
+        </m:r>
+      </m:oMath>
+      <w:r>
+        <w:t xml:space="preserve"> klóz halmazok </w:t>
+      </w:r>
+      <w:r>
+        <w:t>egyenlők</w:t>
+      </w:r>
+      <w:r>
+        <w:t xml:space="preserve">, akkor és csak akkor, ha mindkettőnek az a megoldás halmaza. Azt mondjuk, hogy </w:t>
+      </w:r>
+      <m:oMath>
+        <m:r>
+          <w:rPr>
+            <w:rFonts w:ascii="Cambria Math" w:hAnsi="Cambria Math"/>
+          </w:rPr>
+          <m:t>A</m:t>
+        </m:r>
+      </m:oMath>
+      <w:r>
+        <w:t xml:space="preserve"> klóz halmazzal jár B klóz halmaz, akkor és csak akkor, ha </w:t>
+      </w:r>
+      <m:oMath>
+        <m:r>
+          <w:rPr>
+            <w:rFonts w:ascii="Cambria Math" w:hAnsi="Cambria Math"/>
+          </w:rPr>
+          <m:t>A</m:t>
+        </m:r>
+      </m:oMath>
+      <w:r>
+        <w:t xml:space="preserve">-hoz tartozó megoldások halmaza tartalmazza a </w:t>
+      </w:r>
+      <m:oMath>
+        <m:r>
+          <w:rPr>
+            <w:rFonts w:ascii="Cambria Math" w:hAnsi="Cambria Math"/>
+          </w:rPr>
+          <m:t>B</m:t>
+        </m:r>
+      </m:oMath>
+      <w:r>
+        <w:t>-hez tartozó megoldá</w:t>
+      </w:r>
+      <w:r>
+        <w:t>s halmazt, a</w:t>
+      </w:r>
+      <w:r>
+        <w:t xml:space="preserve">zaz </w:t>
+      </w:r>
+      <m:oMath>
+        <m:r>
+          <w:rPr>
+            <w:rFonts w:ascii="Cambria Math" w:hAnsi="Cambria Math"/>
+          </w:rPr>
+          <m:t>A</m:t>
+        </m:r>
+      </m:oMath>
+      <w:r>
+        <w:t xml:space="preserve">-nak nem lehet más megoldása, csak </w:t>
+      </w:r>
+      <m:oMath>
+        <m:r>
+          <w:rPr>
+            <w:rFonts w:ascii="Cambria Math" w:hAnsi="Cambria Math"/>
+          </w:rPr>
+          <m:t>B</m:t>
+        </m:r>
+      </m:oMath>
+      <w:r>
+        <w:t xml:space="preserve">. Ez a fogalom így van jelölve </w:t>
+      </w:r>
+      <m:oMath>
+        <m:r>
+          <w:rPr>
+            <w:rFonts w:ascii="Cambria Math" w:hAnsi="Cambria Math"/>
+          </w:rPr>
+          <m:t>A≥B</m:t>
+        </m:r>
+      </m:oMath>
+      <w:r>
+        <w:rPr>
+          <w:rFonts w:eastAsiaTheme="minorEastAsia"/>
+        </w:rPr>
+        <w:t xml:space="preserve">. Vegyük figyelembe, ha  </w:t>
       </w:r>
       <m:oMath>
         <m:r>
           <w:rPr>
             <w:rFonts w:ascii="Cambria Math" w:eastAsiaTheme="minorEastAsia" w:hAnsi="Cambria Math"/>
           </w:rPr>
-          <m:t>¬H</m:t>
-        </m:r>
-      </m:oMath>
-      <w:r>
-        <w:rPr>
-          <w:rFonts w:eastAsiaTheme="minorEastAsia"/>
-        </w:rPr>
-        <w:t xml:space="preserve">-val van jelölve, ami azt jelenti, hogy </w:t>
-      </w:r>
-      <w:r>
-        <w:rPr>
-          <w:rFonts w:eastAsiaTheme="minorEastAsia"/>
-          <w:i/>
-        </w:rPr>
-        <w:t>H</w:t>
-      </w:r>
-      <w:r>
-        <w:rPr>
-          <w:rFonts w:eastAsiaTheme="minorEastAsia"/>
-          <w:i/>
-        </w:rPr>
-        <w:t xml:space="preserve"> </w:t>
-      </w:r>
-      <w:r>
-        <w:rPr>
-          <w:rFonts w:eastAsiaTheme="minorEastAsia"/>
-        </w:rPr>
-        <w:t>minden eleme negálva van.</w:t>
-      </w:r>
-      <w:r>
-        <w:rPr>
-          <w:rFonts w:eastAsiaTheme="minorEastAsia"/>
-        </w:rPr>
-        <w:t xml:space="preserve"> Vegyük figyelembe</w:t>
-      </w:r>
-      <w:r>
-        <w:rPr>
-          <w:rFonts w:eastAsiaTheme="minorEastAsia"/>
-        </w:rPr>
-        <w:t xml:space="preserve">, hogy </w:t>
+          <m:t>A</m:t>
+        </m:r>
+      </m:oMath>
+      <w:r>
+        <w:rPr>
+          <w:rFonts w:eastAsiaTheme="minorEastAsia"/>
+        </w:rPr>
+        <w:t xml:space="preserve"> magába foglalja </w:t>
       </w:r>
       <m:oMath>
         <m:r>
           <w:rPr>
             <w:rFonts w:ascii="Cambria Math" w:eastAsiaTheme="minorEastAsia" w:hAnsi="Cambria Math"/>
           </w:rPr>
-          <m:t>¬¬H=H</m:t>
+          <m:t>B</m:t>
+        </m:r>
+      </m:oMath>
+      <w:r>
+        <w:rPr>
+          <w:rFonts w:eastAsiaTheme="minorEastAsia"/>
+        </w:rPr>
+        <w:t xml:space="preserve"> minden klózát, akkor </w:t>
+      </w:r>
+      <m:oMath>
+        <m:r>
+          <w:rPr>
+            <w:rFonts w:ascii="Cambria Math" w:hAnsi="Cambria Math"/>
+          </w:rPr>
+          <m:t>A≥B</m:t>
         </m:r>
       </m:oMath>
       <w:r>
@@ -501,364 +1083,71 @@
         </w:rPr>
       </w:pPr>
       <w:r>
-        <w:rPr>
-          <w:rFonts w:eastAsiaTheme="minorEastAsia"/>
-        </w:rPr>
-        <w:t xml:space="preserve">Legyen V klóz halmazból vett változók halmaza. Azt mondjuk, hogy WW a </w:t>
-      </w:r>
-      <w:r>
-        <w:rPr>
-          <w:rFonts w:eastAsiaTheme="minorEastAsia"/>
-          <w:i/>
-        </w:rPr>
-        <w:t>fehér klóz</w:t>
-      </w:r>
-      <w:r>
-        <w:rPr>
-          <w:rFonts w:eastAsiaTheme="minorEastAsia"/>
-        </w:rPr>
-        <w:t xml:space="preserve">, vagy a </w:t>
-      </w:r>
-      <w:r>
-        <w:rPr>
-          <w:rFonts w:eastAsiaTheme="minorEastAsia"/>
-          <w:i/>
-        </w:rPr>
-        <w:t>fehér hozzárendelés</w:t>
-      </w:r>
-      <w:r>
-        <w:rPr>
-          <w:rFonts w:eastAsiaTheme="minorEastAsia"/>
-        </w:rPr>
-        <w:t xml:space="preserve"> a V változóira, akkor és csak akkor, ha WW = V. Azt mondjuk, hogy BB a </w:t>
-      </w:r>
-      <w:r>
-        <w:rPr>
-          <w:rFonts w:eastAsiaTheme="minorEastAsia"/>
-          <w:i/>
-        </w:rPr>
-        <w:t xml:space="preserve">fekete klóz </w:t>
-      </w:r>
-      <w:r>
-        <w:rPr>
-          <w:rFonts w:eastAsiaTheme="minorEastAsia"/>
-        </w:rPr>
-        <w:t xml:space="preserve">vagy a </w:t>
-      </w:r>
-      <w:r>
-        <w:rPr>
-          <w:rFonts w:eastAsiaTheme="minorEastAsia"/>
-          <w:i/>
-        </w:rPr>
-        <w:t>fekete hozzárendelés</w:t>
-      </w:r>
-      <w:r>
-        <w:rPr>
-          <w:rFonts w:eastAsiaTheme="minorEastAsia"/>
-        </w:rPr>
-        <w:t xml:space="preserve">, V változóira, akkor és csak akkor, ha BB = </w:t>
+        <w:t xml:space="preserve">Azt mondjuk, hogy </w:t>
+      </w:r>
+      <m:oMath>
+        <m:r>
+          <w:rPr>
+            <w:rFonts w:ascii="Cambria Math" w:hAnsi="Cambria Math"/>
+          </w:rPr>
+          <m:t>A</m:t>
+        </m:r>
+      </m:oMath>
+      <w:r>
+        <w:t xml:space="preserve"> erősebb </w:t>
+      </w:r>
+      <m:oMath>
+        <m:r>
+          <w:rPr>
+            <w:rFonts w:ascii="Cambria Math" w:hAnsi="Cambria Math"/>
+          </w:rPr>
+          <m:t>B</m:t>
+        </m:r>
+      </m:oMath>
+      <w:r>
+        <w:t xml:space="preserve">-nél, akkor és csak akkor, ha </w:t>
+      </w:r>
+      <m:oMath>
+        <m:r>
+          <w:rPr>
+            <w:rFonts w:ascii="Cambria Math" w:hAnsi="Cambria Math"/>
+          </w:rPr>
+          <m:t>A≥B</m:t>
+        </m:r>
+      </m:oMath>
+      <w:r>
+        <w:rPr>
+          <w:rFonts w:eastAsiaTheme="minorEastAsia"/>
+        </w:rPr>
+        <w:t xml:space="preserve"> és </w:t>
       </w:r>
       <m:oMath>
         <m:r>
           <w:rPr>
             <w:rFonts w:ascii="Cambria Math" w:eastAsiaTheme="minorEastAsia" w:hAnsi="Cambria Math"/>
           </w:rPr>
-          <m:t>¬V</m:t>
-        </m:r>
-      </m:oMath>
-      <w:r>
-        <w:rPr>
-          <w:rFonts w:eastAsiaTheme="minorEastAsia"/>
-        </w:rPr>
-        <w:t xml:space="preserve">. Például ha </w:t>
+          <m:t>A</m:t>
+        </m:r>
+      </m:oMath>
+      <w:r>
+        <w:rPr>
+          <w:rFonts w:eastAsiaTheme="minorEastAsia"/>
+        </w:rPr>
+        <w:t xml:space="preserve"> és </w:t>
       </w:r>
       <m:oMath>
         <m:r>
           <w:rPr>
             <w:rFonts w:ascii="Cambria Math" w:eastAsiaTheme="minorEastAsia" w:hAnsi="Cambria Math"/>
           </w:rPr>
-          <m:t>V={a, b, c}</m:t>
-        </m:r>
-      </m:oMath>
-      <w:r>
-        <w:rPr>
-          <w:rFonts w:eastAsiaTheme="minorEastAsia"/>
-        </w:rPr>
-        <w:t xml:space="preserve">, akkor </w:t>
-      </w:r>
-      <m:oMath>
-        <m:r>
-          <w:rPr>
-            <w:rFonts w:ascii="Cambria Math" w:eastAsiaTheme="minorEastAsia" w:hAnsi="Cambria Math"/>
-          </w:rPr>
-          <m:t>WW={a, b, c}</m:t>
-        </m:r>
-      </m:oMath>
-      <w:r>
-        <w:rPr>
-          <w:rFonts w:eastAsiaTheme="minorEastAsia"/>
-        </w:rPr>
-        <w:t xml:space="preserve">, és </w:t>
-      </w:r>
-      <m:oMath>
-        <m:r>
-          <w:rPr>
-            <w:rFonts w:ascii="Cambria Math" w:eastAsiaTheme="minorEastAsia" w:hAnsi="Cambria Math"/>
-          </w:rPr>
-          <m:t>BB={¬a, ¬b, ¬c}</m:t>
-        </m:r>
-      </m:oMath>
-      <w:r>
-        <w:rPr>
-          <w:rFonts w:eastAsiaTheme="minorEastAsia"/>
-        </w:rPr>
-        <w:t>.</w:t>
-      </w:r>
-    </w:p>
-    <w:p>
-      <w:pPr>
-        <w:rPr>
-          <w:rFonts w:eastAsiaTheme="minorEastAsia"/>
-        </w:rPr>
-      </w:pPr>
-      <w:r>
-        <w:rPr>
-          <w:rFonts w:eastAsiaTheme="minorEastAsia"/>
-        </w:rPr>
-        <w:t xml:space="preserve">Azt mondjuk, hogy C </w:t>
-      </w:r>
-      <w:r>
-        <w:rPr>
-          <w:rFonts w:eastAsiaTheme="minorEastAsia"/>
-          <w:i/>
-        </w:rPr>
-        <w:t>magába foglalja</w:t>
-      </w:r>
-      <w:r>
-        <w:rPr>
-          <w:rFonts w:eastAsiaTheme="minorEastAsia"/>
-        </w:rPr>
-        <w:t xml:space="preserve"> D klózt, akkor és csak akkor, ha C részhalmaza D-nek.</w:t>
-      </w:r>
-    </w:p>
-    <w:p>
-      <w:pPr>
-        <w:rPr>
-          <w:rFonts w:eastAsiaTheme="minorEastAsia"/>
-        </w:rPr>
-      </w:pPr>
-      <w:r>
-        <w:rPr>
-          <w:rFonts w:eastAsiaTheme="minorEastAsia"/>
-        </w:rPr>
-        <w:t xml:space="preserve">Azt mondjuk, hogy S klóz halmaz </w:t>
-      </w:r>
-      <w:r>
-        <w:rPr>
-          <w:rFonts w:eastAsiaTheme="minorEastAsia"/>
-          <w:i/>
-        </w:rPr>
-        <w:t>magába foglalja</w:t>
-      </w:r>
-      <w:r>
-        <w:rPr>
-          <w:rFonts w:eastAsiaTheme="minorEastAsia"/>
-        </w:rPr>
-        <w:t xml:space="preserve"> C-t, akkor és csak akkor, ha S-ben van olyan klóz, ami magába foglalja C-t. </w:t>
-      </w:r>
-      <w:r>
-        <w:rPr>
-          <w:rFonts w:eastAsiaTheme="minorEastAsia"/>
-        </w:rPr>
-        <w:t>Alakian</w:t>
-      </w:r>
-      <w:r>
-        <w:rPr>
-          <w:rFonts w:eastAsiaTheme="minorEastAsia"/>
-        </w:rPr>
-        <w:t xml:space="preserve">: </w:t>
-      </w:r>
-      <m:oMath>
-        <m:r>
-          <w:rPr>
-            <w:rFonts w:ascii="Cambria Math" w:eastAsiaTheme="minorEastAsia" w:hAnsi="Cambria Math"/>
-          </w:rPr>
-          <m:t>S magába foglalja C⇔∃D(D∈S∧D⊆C)</m:t>
-        </m:r>
-      </m:oMath>
-      <w:r>
-        <w:rPr>
-          <w:rFonts w:eastAsiaTheme="minorEastAsia"/>
-        </w:rPr>
-        <w:t>.</w:t>
-      </w:r>
-    </w:p>
-    <w:p>
-      <w:r>
-        <w:rPr>
-          <w:rFonts w:eastAsiaTheme="minorEastAsia"/>
-        </w:rPr>
-        <w:t xml:space="preserve">Azt mondjuk, hogy C klózzal </w:t>
-      </w:r>
-      <w:r>
-        <w:rPr>
-          <w:rFonts w:eastAsiaTheme="minorEastAsia"/>
-          <w:i/>
-        </w:rPr>
-        <w:t>jár</w:t>
-      </w:r>
-      <w:r>
-        <w:rPr>
-          <w:rFonts w:eastAsiaTheme="minorEastAsia"/>
-          <w:i/>
-        </w:rPr>
-        <w:t xml:space="preserve"> </w:t>
-      </w:r>
-      <w:r>
-        <w:rPr>
-          <w:rFonts w:eastAsiaTheme="minorEastAsia"/>
-        </w:rPr>
-        <w:t xml:space="preserve">S klóz halmaz, akkor és csak akkor, ha minden teljes hosszú klóz, amit </w:t>
-      </w:r>
-      <w:r>
-        <w:rPr>
-          <w:rFonts w:eastAsiaTheme="minorEastAsia"/>
-          <w:i/>
-        </w:rPr>
-        <w:t>magába foglal</w:t>
-      </w:r>
-      <w:r>
-        <w:t xml:space="preserve"> C azt S is </w:t>
-      </w:r>
-      <w:r>
-        <w:rPr>
-          <w:i/>
-        </w:rPr>
-        <w:t>magába foglalja</w:t>
-      </w:r>
-      <w:r>
-        <w:t>. A logikai értelmezése ennek a fogalomnak a következő: C-vel jár S, akkor és csak akkor, ha C egy logikai következménye S-nek. Magába foglalt klózokat beleértvevagy másképpen, a magába foglalt klózok is vele járnak.</w:t>
-      </w:r>
-    </w:p>
-    <w:p>
-      <w:r>
-        <w:t>Azt mondjuk, hogy C klóz független S klóz halmazban, akkor és csak akkor, ha C-vel nem jár S\{C}</w:t>
-      </w:r>
-      <w:r>
-        <w:t>. Egy teljes hosszú klóz független egy klóz halmazban, akkor és csak akkor, ha semmi nem foglalja magába.</w:t>
-      </w:r>
-    </w:p>
-    <w:p>
-      <w:r>
-        <w:t xml:space="preserve">Azt mondjuk, hogy M hozzárendelés egy megoldás S klóz halmazra nézve, akkor és csak akkor, ha minden </w:t>
-      </w:r>
-      <m:oMath>
-        <m:r>
-          <w:rPr>
-            <w:rFonts w:ascii="Cambria Math" w:hAnsi="Cambria Math"/>
-          </w:rPr>
-          <m:t>C∈S</m:t>
-        </m:r>
-      </m:oMath>
-      <w:r>
-        <w:rPr>
-          <w:rFonts w:eastAsiaTheme="minorEastAsia"/>
-        </w:rPr>
-        <w:t xml:space="preserve">-re igaz </w:t>
-      </w:r>
-      <m:oMath>
-        <m:r>
-          <w:rPr>
-            <w:rFonts w:ascii="Cambria Math" w:eastAsiaTheme="minorEastAsia" w:hAnsi="Cambria Math"/>
-          </w:rPr>
-          <m:t>M∩C≠{ }</m:t>
-        </m:r>
-      </m:oMath>
-      <w:r>
-        <w:rPr>
-          <w:rFonts w:eastAsiaTheme="minorEastAsia"/>
-        </w:rPr>
-        <w:t>.</w:t>
-      </w:r>
-    </w:p>
-    <w:p>
-      <w:r>
-        <w:t>Azt mondjuk, hogy S klóz halmaz egy Fekete-Fehér SAT probléma, akkor és csak a</w:t>
-      </w:r>
-      <w:r>
-        <w:t>kkor, ha csak két megoldása van a</w:t>
-      </w:r>
-      <w:r>
-        <w:t xml:space="preserve"> fehér (WW) és a fekete (BB) hozzárendelés.</w:t>
-      </w:r>
-    </w:p>
-    <w:p>
-      <w:pPr>
-        <w:rPr>
-          <w:rFonts w:eastAsiaTheme="minorEastAsia"/>
-        </w:rPr>
-      </w:pPr>
-      <w:r>
-        <w:lastRenderedPageBreak/>
-        <w:t>Azt mondjuk, hogy A és B klóz halmazok egyenlőek, akkor és csak akkor, ha mindkettőnek az a megoldás halmaza. Azt mondjuk, hogy A klóz halmazzal jár B klóz halmaz, akkor és csak akkor, ha A-hoz tartozó megoldások halmaza tartalmazza a B-hez tartozó megoldá</w:t>
-      </w:r>
-      <w:r>
-        <w:t>s halmazt, a</w:t>
-      </w:r>
-      <w:r>
-        <w:t xml:space="preserve">zaz A-nak nem lehet más megoldása, csak B. Ez a fogalom így van jelölve </w:t>
-      </w:r>
-      <m:oMath>
-        <m:r>
-          <w:rPr>
-            <w:rFonts w:ascii="Cambria Math" w:hAnsi="Cambria Math"/>
-          </w:rPr>
-          <m:t>A≥B</m:t>
-        </m:r>
-      </m:oMath>
-      <w:r>
-        <w:rPr>
-          <w:rFonts w:eastAsiaTheme="minorEastAsia"/>
-        </w:rPr>
-        <w:t xml:space="preserve">. Vegyük figyelembe, ha  A magába foglalja B minden klózát, akkor </w:t>
-      </w:r>
-      <m:oMath>
-        <m:r>
-          <w:rPr>
-            <w:rFonts w:ascii="Cambria Math" w:hAnsi="Cambria Math"/>
-          </w:rPr>
-          <m:t>A≥B</m:t>
-        </m:r>
-      </m:oMath>
-      <w:r>
-        <w:rPr>
-          <w:rFonts w:eastAsiaTheme="minorEastAsia"/>
-        </w:rPr>
-        <w:t>.</w:t>
-      </w:r>
-    </w:p>
-    <w:p>
-      <w:pPr>
-        <w:rPr>
-          <w:rFonts w:eastAsiaTheme="minorEastAsia"/>
-        </w:rPr>
-      </w:pPr>
-      <w:r>
-        <w:t xml:space="preserve">Azt mondjuk, hogy A erősebb B-nél, akkor és csak akkor, ha </w:t>
-      </w:r>
-      <m:oMath>
-        <m:r>
-          <w:rPr>
-            <w:rFonts w:ascii="Cambria Math" w:hAnsi="Cambria Math"/>
-          </w:rPr>
-          <m:t>A≥B</m:t>
-        </m:r>
-      </m:oMath>
-      <w:r>
-        <w:rPr>
-          <w:rFonts w:eastAsiaTheme="minorEastAsia"/>
-        </w:rPr>
-        <w:t xml:space="preserve"> és A és B nem egyenlőek. </w:t>
+          <m:t>B</m:t>
+        </m:r>
+      </m:oMath>
+      <w:r>
+        <w:rPr>
+          <w:rFonts w:eastAsiaTheme="minorEastAsia"/>
+        </w:rPr>
+        <w:t xml:space="preserve"> nem egyenlőek. </w:t>
       </w:r>
       <w:r>
         <w:t xml:space="preserve">Ez a fogalom így van jelölve </w:t>
@@ -990,7 +1279,19 @@
         <w:rPr>
           <w:rFonts w:eastAsiaTheme="minorEastAsia"/>
         </w:rPr>
-        <w:t xml:space="preserve">-nak ven egy gyermeke </w:t>
+        <w:t>-nak v</w:t>
+      </w:r>
+      <w:r>
+        <w:rPr>
+          <w:rFonts w:eastAsiaTheme="minorEastAsia"/>
+        </w:rPr>
+        <w:t>a</w:t>
+      </w:r>
+      <w:r>
+        <w:rPr>
+          <w:rFonts w:eastAsiaTheme="minorEastAsia"/>
+        </w:rPr>
+        <w:t xml:space="preserve">n egy gyermeke </w:t>
       </w:r>
       <w:r>
         <w:rPr>
@@ -1020,7 +1321,21 @@
         <w:rPr>
           <w:rFonts w:eastAsiaTheme="minorEastAsia"/>
         </w:rPr>
-        <w:t>-nek, akkor azt mondjuk hogy (a, b) egy éle D-nek.</w:t>
+        <w:t xml:space="preserve">-nek, akkor azt mondjuk hogy (a, b) egy éle </w:t>
+      </w:r>
+      <m:oMath>
+        <m:r>
+          <w:rPr>
+            <w:rFonts w:ascii="Cambria Math" w:eastAsiaTheme="minorEastAsia" w:hAnsi="Cambria Math"/>
+          </w:rPr>
+          <m:t>D</m:t>
+        </m:r>
+      </m:oMath>
+      <w:r>
+        <w:rPr>
+          <w:rFonts w:eastAsiaTheme="minorEastAsia"/>
+        </w:rPr>
+        <w:t>-nek.</w:t>
       </w:r>
     </w:p>
     <w:p>
@@ -1033,13 +1348,41 @@
         <w:rPr>
           <w:rFonts w:eastAsiaTheme="minorEastAsia"/>
         </w:rPr>
-        <w:t>Azt mondjuk, hogy D egy kommunikáció</w:t>
-      </w:r>
-      <w:r>
-        <w:rPr>
-          <w:rFonts w:eastAsiaTheme="minorEastAsia"/>
-        </w:rPr>
-        <w:t xml:space="preserve">s gráf, akkor és csak akkor, ha minden a-ra </w:t>
+        <w:t xml:space="preserve">Azt mondjuk, hogy </w:t>
+      </w:r>
+      <m:oMath>
+        <m:r>
+          <w:rPr>
+            <w:rFonts w:ascii="Cambria Math" w:eastAsiaTheme="minorEastAsia" w:hAnsi="Cambria Math"/>
+          </w:rPr>
+          <m:t>D</m:t>
+        </m:r>
+      </m:oMath>
+      <w:r>
+        <w:rPr>
+          <w:rFonts w:eastAsiaTheme="minorEastAsia"/>
+        </w:rPr>
+        <w:t xml:space="preserve"> egy kommunikáció</w:t>
+      </w:r>
+      <w:r>
+        <w:rPr>
+          <w:rFonts w:eastAsiaTheme="minorEastAsia"/>
+        </w:rPr>
+        <w:t xml:space="preserve">s gráf, akkor és csak akkor, ha minden </w:t>
+      </w:r>
+      <m:oMath>
+        <m:r>
+          <w:rPr>
+            <w:rFonts w:ascii="Cambria Math" w:eastAsiaTheme="minorEastAsia" w:hAnsi="Cambria Math"/>
+          </w:rPr>
+          <m:t>a</m:t>
+        </m:r>
+      </m:oMath>
+      <w:r>
+        <w:rPr>
+          <w:rFonts w:eastAsiaTheme="minorEastAsia"/>
+        </w:rPr>
+        <w:t xml:space="preserve">-ra </w:t>
       </w:r>
       <m:oMath>
         <m:r>
@@ -1056,7 +1399,21 @@
         <w:rPr>
           <w:rFonts w:eastAsiaTheme="minorEastAsia"/>
         </w:rPr>
-        <w:t xml:space="preserve">-ben igaz hogy (a, a) nincs benne </w:t>
+        <w:t xml:space="preserve">-ben igaz hogy </w:t>
+      </w:r>
+      <m:oMath>
+        <m:r>
+          <w:rPr>
+            <w:rFonts w:ascii="Cambria Math" w:eastAsiaTheme="minorEastAsia" w:hAnsi="Cambria Math"/>
+          </w:rPr>
+          <m:t>(a, a)</m:t>
+        </m:r>
+      </m:oMath>
+      <w:r>
+        <w:rPr>
+          <w:rFonts w:eastAsiaTheme="minorEastAsia"/>
+        </w:rPr>
+        <w:t xml:space="preserve"> nincs benne </w:t>
       </w:r>
       <m:oMath>
         <m:r>
@@ -1073,7 +1430,21 @@
         <w:rPr>
           <w:rFonts w:eastAsiaTheme="minorEastAsia"/>
         </w:rPr>
-        <w:t xml:space="preserve">-ben, és ha x eleme </w:t>
+        <w:t xml:space="preserve">-ben, és ha </w:t>
+      </w:r>
+      <m:oMath>
+        <m:r>
+          <w:rPr>
+            <w:rFonts w:ascii="Cambria Math" w:eastAsiaTheme="minorEastAsia" w:hAnsi="Cambria Math"/>
+          </w:rPr>
+          <m:t>x</m:t>
+        </m:r>
+      </m:oMath>
+      <w:r>
+        <w:rPr>
+          <w:rFonts w:eastAsiaTheme="minorEastAsia"/>
+        </w:rPr>
+        <w:t xml:space="preserve"> eleme </w:t>
       </w:r>
       <m:oMath>
         <m:r>
@@ -1104,7 +1475,19 @@
         <w:rPr>
           <w:rFonts w:eastAsiaTheme="minorEastAsia"/>
         </w:rPr>
-        <w:t xml:space="preserve"> ben lehet </w:t>
+        <w:t xml:space="preserve"> </w:t>
+      </w:r>
+      <w:r>
+        <w:rPr>
+          <w:rFonts w:eastAsiaTheme="minorEastAsia"/>
+        </w:rPr>
+        <w:t>nem</w:t>
+      </w:r>
+      <w:r>
+        <w:rPr>
+          <w:rFonts w:eastAsiaTheme="minorEastAsia"/>
+        </w:rPr>
+        <w:t xml:space="preserve"> lehet </w:t>
       </w:r>
       <m:oMath>
         <m:r>
@@ -1121,13 +1504,51 @@
         <w:rPr>
           <w:rFonts w:eastAsiaTheme="minorEastAsia"/>
         </w:rPr>
-        <w:t xml:space="preserve"> eleme. Szükségünk van erre a megszorításra, mert D-ből egy logikai formulát generálunk. Ha kommuni</w:t>
-      </w:r>
-      <w:r>
-        <w:rPr>
-          <w:rFonts w:eastAsiaTheme="minorEastAsia"/>
-        </w:rPr>
-        <w:t>kációs gráfokról beszélünk, akkor gyakran használjuk a csúcs kifejezést a csomópont szinonimája ként (vagy éppen fordítva).</w:t>
+        <w:t xml:space="preserve"> eleme. Szükségünk van erre a megszorításra, mert </w:t>
+      </w:r>
+      <m:oMath>
+        <m:r>
+          <w:rPr>
+            <w:rFonts w:ascii="Cambria Math" w:eastAsiaTheme="minorEastAsia" w:hAnsi="Cambria Math"/>
+          </w:rPr>
+          <m:t>D</m:t>
+        </m:r>
+      </m:oMath>
+      <w:r>
+        <w:rPr>
+          <w:rFonts w:eastAsiaTheme="minorEastAsia"/>
+        </w:rPr>
+        <w:t>-ből egy logikai formulát generálunk. Ha kommuni</w:t>
+      </w:r>
+      <w:r>
+        <w:rPr>
+          <w:rFonts w:eastAsiaTheme="minorEastAsia"/>
+        </w:rPr>
+        <w:t xml:space="preserve">kációs gráfokról beszélünk, akkor gyakran használjuk a </w:t>
+      </w:r>
+      <w:r>
+        <w:rPr>
+          <w:rFonts w:eastAsiaTheme="minorEastAsia"/>
+        </w:rPr>
+        <w:t xml:space="preserve">csomópont </w:t>
+      </w:r>
+      <w:r>
+        <w:rPr>
+          <w:rFonts w:eastAsiaTheme="minorEastAsia"/>
+        </w:rPr>
+        <w:t xml:space="preserve">kifejezést a </w:t>
+      </w:r>
+      <w:r>
+        <w:rPr>
+          <w:rFonts w:eastAsiaTheme="minorEastAsia"/>
+        </w:rPr>
+        <w:t xml:space="preserve">csúcs </w:t>
+      </w:r>
+      <w:r>
+        <w:rPr>
+          <w:rFonts w:eastAsiaTheme="minorEastAsia"/>
+        </w:rPr>
+        <w:t>szinonimája ként.</w:t>
       </w:r>
     </w:p>
     <w:p>
@@ -1214,7 +1635,21 @@
         <w:rPr>
           <w:rFonts w:eastAsiaTheme="minorEastAsia"/>
         </w:rPr>
-        <w:t>-ig a D irányított gráfban olyan csúcsok sorrendje</w:t>
+        <w:t xml:space="preserve">-ig a </w:t>
+      </w:r>
+      <m:oMath>
+        <m:r>
+          <w:rPr>
+            <w:rFonts w:ascii="Cambria Math" w:eastAsiaTheme="minorEastAsia" w:hAnsi="Cambria Math"/>
+          </w:rPr>
+          <m:t>D</m:t>
+        </m:r>
+      </m:oMath>
+      <w:r>
+        <w:rPr>
+          <w:rFonts w:eastAsiaTheme="minorEastAsia"/>
+        </w:rPr>
+        <w:t xml:space="preserve"> irányított gráfban olyan csúcsok sorrendje</w:t>
       </w:r>
       <w:r>
         <w:rPr>
@@ -1285,7 +1720,19 @@
           <w:rPr>
             <w:rFonts w:ascii="Cambria Math" w:eastAsiaTheme="minorEastAsia" w:hAnsi="Cambria Math"/>
           </w:rPr>
-          <m:t xml:space="preserve">,…, </m:t>
+          <m:t>,</m:t>
+        </m:r>
+        <m:r>
+          <w:rPr>
+            <w:rFonts w:ascii="Cambria Math" w:eastAsiaTheme="minorEastAsia" w:hAnsi="Cambria Math"/>
+          </w:rPr>
+          <m:t xml:space="preserve"> </m:t>
+        </m:r>
+        <m:r>
+          <w:rPr>
+            <w:rFonts w:ascii="Cambria Math" w:eastAsiaTheme="minorEastAsia" w:hAnsi="Cambria Math"/>
+          </w:rPr>
+          <m:t xml:space="preserve">…, </m:t>
         </m:r>
         <m:sSub>
           <m:sSubPr>
@@ -1410,7 +1857,21 @@
         <w:rPr>
           <w:rFonts w:eastAsiaTheme="minorEastAsia"/>
         </w:rPr>
-        <w:t xml:space="preserve"> egy éle D-nek. Egy út </w:t>
+        <w:t xml:space="preserve"> egy éle </w:t>
+      </w:r>
+      <m:oMath>
+        <m:r>
+          <w:rPr>
+            <w:rFonts w:ascii="Cambria Math" w:eastAsiaTheme="minorEastAsia" w:hAnsi="Cambria Math"/>
+          </w:rPr>
+          <m:t>D</m:t>
+        </m:r>
+      </m:oMath>
+      <w:r>
+        <w:rPr>
+          <w:rFonts w:eastAsiaTheme="minorEastAsia"/>
+        </w:rPr>
+        <w:t xml:space="preserve">-nek. Egy út </w:t>
       </w:r>
       <m:oMath>
         <m:sSub>
@@ -1478,7 +1939,21 @@
         <w:rPr>
           <w:rFonts w:eastAsiaTheme="minorEastAsia"/>
         </w:rPr>
-        <w:t xml:space="preserve">-ig D irányított gráfban egy </w:t>
+        <w:t xml:space="preserve">-ig </w:t>
+      </w:r>
+      <m:oMath>
+        <m:r>
+          <w:rPr>
+            <w:rFonts w:ascii="Cambria Math" w:eastAsiaTheme="minorEastAsia" w:hAnsi="Cambria Math"/>
+          </w:rPr>
+          <m:t>D</m:t>
+        </m:r>
+      </m:oMath>
+      <w:r>
+        <w:rPr>
+          <w:rFonts w:eastAsiaTheme="minorEastAsia"/>
+        </w:rPr>
+        <w:t xml:space="preserve"> irányított gráfban egy </w:t>
       </w:r>
       <w:r>
         <w:rPr>
@@ -1575,7 +2050,21 @@
         <w:rPr>
           <w:rFonts w:eastAsiaTheme="minorEastAsia"/>
         </w:rPr>
-        <w:t xml:space="preserve"> egy éle D-nek. Az </w:t>
+        <w:t xml:space="preserve"> egy éle </w:t>
+      </w:r>
+      <m:oMath>
+        <m:r>
+          <w:rPr>
+            <w:rFonts w:ascii="Cambria Math" w:eastAsiaTheme="minorEastAsia" w:hAnsi="Cambria Math"/>
+          </w:rPr>
+          <m:t>D</m:t>
+        </m:r>
+      </m:oMath>
+      <w:r>
+        <w:rPr>
+          <w:rFonts w:eastAsiaTheme="minorEastAsia"/>
+        </w:rPr>
+        <w:t xml:space="preserve">-nek. Az </w:t>
       </w:r>
       <m:oMath>
         <m:sSub>
@@ -1640,7 +2129,19 @@
           <w:rPr>
             <w:rFonts w:ascii="Cambria Math" w:eastAsiaTheme="minorEastAsia" w:hAnsi="Cambria Math"/>
           </w:rPr>
-          <m:t>,…,</m:t>
+          <m:t>,</m:t>
+        </m:r>
+        <m:r>
+          <w:rPr>
+            <w:rFonts w:ascii="Cambria Math" w:eastAsiaTheme="minorEastAsia" w:hAnsi="Cambria Math"/>
+          </w:rPr>
+          <m:t xml:space="preserve"> </m:t>
+        </m:r>
+        <m:r>
+          <w:rPr>
+            <w:rFonts w:ascii="Cambria Math" w:eastAsiaTheme="minorEastAsia" w:hAnsi="Cambria Math"/>
+          </w:rPr>
+          <m:t>…,</m:t>
         </m:r>
         <m:sSub>
           <m:sSubPr>
@@ -1987,7 +2488,19 @@
           <w:rPr>
             <w:rFonts w:ascii="Cambria Math" w:eastAsiaTheme="minorEastAsia" w:hAnsi="Cambria Math"/>
           </w:rPr>
-          <m:t>j ∈{1,2,…,m}</m:t>
+          <m:t>j ∈{1,2,…,</m:t>
+        </m:r>
+        <m:r>
+          <w:rPr>
+            <w:rFonts w:ascii="Cambria Math" w:eastAsiaTheme="minorEastAsia" w:hAnsi="Cambria Math"/>
+          </w:rPr>
+          <m:t>n</m:t>
+        </m:r>
+        <m:r>
+          <w:rPr>
+            <w:rFonts w:ascii="Cambria Math" w:eastAsiaTheme="minorEastAsia" w:hAnsi="Cambria Math"/>
+          </w:rPr>
+          <m:t>}</m:t>
         </m:r>
       </m:oMath>
       <w:r>
@@ -2175,7 +2688,13 @@
         <w:rPr>
           <w:b/>
         </w:rPr>
-        <w:t>IV. weak model</w:t>
+        <w:t>IV</w:t>
+      </w:r>
+      <w:r>
+        <w:rPr>
+          <w:b/>
+        </w:rPr>
+        <w:t>. Gyenge modell</w:t>
       </w:r>
       <w:r>
         <w:t>:</w:t>
@@ -2394,7 +2913,7 @@
         <w:rPr>
           <w:rFonts w:eastAsiaTheme="minorEastAsia" w:cstheme="minorHAnsi"/>
         </w:rPr>
-        <w:t xml:space="preserve"> egyenlő a  </w:t>
+        <w:t xml:space="preserve"> egyenlő a </w:t>
       </w:r>
       <m:oMath>
         <m:r>
@@ -2659,6 +3178,12 @@
         <w:t xml:space="preserve">Adjunk hozzá egy új élet a </w:t>
       </w:r>
       <m:oMath>
+        <m:r>
+          <w:rPr>
+            <w:rFonts w:ascii="Cambria Math" w:eastAsiaTheme="minorEastAsia" w:hAnsi="Cambria Math" w:cstheme="minorHAnsi"/>
+          </w:rPr>
+          <m:t>D=</m:t>
+        </m:r>
         <m:d>
           <m:dPr>
             <m:ctrlPr>
@@ -2758,9 +3283,43 @@
         <w:rPr>
           <w:rFonts w:eastAsiaTheme="minorEastAsia" w:cstheme="minorHAnsi"/>
         </w:rPr>
-        <w:t xml:space="preserve"> gráfhoz. Az új élnek b-től a-ba kellene mennie, úgy hogy </w:t>
-      </w:r>
-      <m:oMath>
+        <w:t xml:space="preserve"> gráfhoz. Az új élnek </w:t>
+      </w:r>
+      <m:oMath>
+        <m:r>
+          <w:rPr>
+            <w:rFonts w:ascii="Cambria Math" w:eastAsiaTheme="minorEastAsia" w:hAnsi="Cambria Math" w:cstheme="minorHAnsi"/>
+          </w:rPr>
+          <m:t>b</m:t>
+        </m:r>
+      </m:oMath>
+      <w:r>
+        <w:rPr>
+          <w:rFonts w:eastAsiaTheme="minorEastAsia" w:cstheme="minorHAnsi"/>
+        </w:rPr>
+        <w:t xml:space="preserve">-től </w:t>
+      </w:r>
+      <m:oMath>
+        <m:r>
+          <w:rPr>
+            <w:rFonts w:ascii="Cambria Math" w:eastAsiaTheme="minorEastAsia" w:hAnsi="Cambria Math" w:cstheme="minorHAnsi"/>
+          </w:rPr>
+          <m:t>a</m:t>
+        </m:r>
+      </m:oMath>
+      <w:r>
+        <w:rPr>
+          <w:rFonts w:eastAsiaTheme="minorEastAsia" w:cstheme="minorHAnsi"/>
+        </w:rPr>
+        <w:t xml:space="preserve">-ba kellene mennie, úgy hogy </w:t>
+      </w:r>
+      <m:oMath>
+        <m:r>
+          <w:rPr>
+            <w:rFonts w:ascii="Cambria Math" w:eastAsiaTheme="minorEastAsia" w:hAnsi="Cambria Math" w:cstheme="minorHAnsi"/>
+          </w:rPr>
+          <m:t>D=</m:t>
+        </m:r>
         <m:d>
           <m:dPr>
             <m:ctrlPr>
@@ -2878,19 +3437,73 @@
         <w:rPr>
           <w:rFonts w:eastAsiaTheme="minorEastAsia" w:cstheme="minorHAnsi"/>
         </w:rPr>
-        <w:t xml:space="preserve">van egy körünk a és b </w:t>
-      </w:r>
+        <w:t xml:space="preserve">van egy körünk </w:t>
+      </w:r>
+      <m:oMath>
+        <m:r>
+          <w:rPr>
+            <w:rFonts w:ascii="Cambria Math" w:eastAsiaTheme="minorEastAsia" w:hAnsi="Cambria Math" w:cstheme="minorHAnsi"/>
+          </w:rPr>
+          <m:t>a</m:t>
+        </m:r>
+      </m:oMath>
       <w:r>
         <w:rPr>
           <w:rFonts w:eastAsiaTheme="minorEastAsia" w:cstheme="minorHAnsi"/>
         </w:rPr>
+        <w:t xml:space="preserve"> és </w:t>
+      </w:r>
+      <m:oMath>
+        <m:r>
+          <w:rPr>
+            <w:rFonts w:ascii="Cambria Math" w:eastAsiaTheme="minorEastAsia" w:hAnsi="Cambria Math" w:cstheme="minorHAnsi"/>
+          </w:rPr>
+          <m:t>b</m:t>
+        </m:r>
+      </m:oMath>
+      <w:r>
+        <w:rPr>
+          <w:rFonts w:eastAsiaTheme="minorEastAsia" w:cstheme="minorHAnsi"/>
+        </w:rPr>
+        <w:t xml:space="preserve"> </w:t>
+      </w:r>
+      <w:r>
+        <w:rPr>
+          <w:rFonts w:eastAsiaTheme="minorEastAsia" w:cstheme="minorHAnsi"/>
+        </w:rPr>
         <w:t xml:space="preserve">csomópontokkal. </w:t>
       </w:r>
       <w:r>
         <w:rPr>
           <w:rFonts w:eastAsiaTheme="minorEastAsia" w:cstheme="minorHAnsi"/>
         </w:rPr>
-        <w:t xml:space="preserve">Most hozzá kell adnunk egy klózt a modellünkhöz, ami biztosítja ha b küld egy </w:t>
+        <w:t xml:space="preserve">Most hozzá kell adnunk egy klózt a modellünkhöz, ami </w:t>
+      </w:r>
+      <w:r>
+        <w:rPr>
+          <w:rFonts w:eastAsiaTheme="minorEastAsia" w:cstheme="minorHAnsi"/>
+        </w:rPr>
+        <w:t>biztosítja,</w:t>
+      </w:r>
+      <w:r>
+        <w:rPr>
+          <w:rFonts w:eastAsiaTheme="minorEastAsia" w:cstheme="minorHAnsi"/>
+        </w:rPr>
+        <w:t xml:space="preserve"> ha </w:t>
+      </w:r>
+      <m:oMath>
+        <m:r>
+          <w:rPr>
+            <w:rFonts w:ascii="Cambria Math" w:eastAsiaTheme="minorEastAsia" w:hAnsi="Cambria Math" w:cstheme="minorHAnsi"/>
+          </w:rPr>
+          <m:t>b</m:t>
+        </m:r>
+      </m:oMath>
+      <w:r>
+        <w:rPr>
+          <w:rFonts w:eastAsiaTheme="minorEastAsia" w:cstheme="minorHAnsi"/>
+        </w:rPr>
+        <w:t xml:space="preserve"> küld egy </w:t>
       </w:r>
       <w:r>
         <w:rPr>
@@ -2903,7 +3516,35 @@
         <w:rPr>
           <w:rFonts w:eastAsiaTheme="minorEastAsia" w:cstheme="minorHAnsi"/>
         </w:rPr>
-        <w:t xml:space="preserve">és a tud üzenetet küldeni b-nek és c-nek, akkor a ne küldje vissza b-nek, hanem muszáj c-nek küldenie, amit így </w:t>
+        <w:t xml:space="preserve">és a tud üzenetet küldeni </w:t>
+      </w:r>
+      <m:oMath>
+        <m:r>
+          <w:rPr>
+            <w:rFonts w:ascii="Cambria Math" w:eastAsiaTheme="minorEastAsia" w:hAnsi="Cambria Math" w:cstheme="minorHAnsi"/>
+          </w:rPr>
+          <m:t>b</m:t>
+        </m:r>
+      </m:oMath>
+      <w:r>
+        <w:rPr>
+          <w:rFonts w:eastAsiaTheme="minorEastAsia" w:cstheme="minorHAnsi"/>
+        </w:rPr>
+        <w:t xml:space="preserve">-nek és </w:t>
+      </w:r>
+      <m:oMath>
+        <m:r>
+          <w:rPr>
+            <w:rFonts w:ascii="Cambria Math" w:eastAsiaTheme="minorEastAsia" w:hAnsi="Cambria Math" w:cstheme="minorHAnsi"/>
+          </w:rPr>
+          <m:t>c</m:t>
+        </m:r>
+      </m:oMath>
+      <w:r>
+        <w:rPr>
+          <w:rFonts w:eastAsiaTheme="minorEastAsia" w:cstheme="minorHAnsi"/>
+        </w:rPr>
+        <w:t xml:space="preserve">-nek, akkor a ne küldje vissza b-nek, hanem muszáj c-nek küldenie, amit így </w:t>
       </w:r>
       <m:oMath>
         <m:r>
@@ -2994,7 +3635,33 @@
         <w:rPr>
           <w:rFonts w:eastAsiaTheme="minorEastAsia" w:cstheme="minorHAnsi"/>
         </w:rPr>
-        <w:t>Egy általánosabb módon az a csomópontnak, aminek kimenő élei van</w:t>
+        <w:t>Egy általánosabb módon</w:t>
+      </w:r>
+      <w:r>
+        <w:rPr>
+          <w:rFonts w:eastAsiaTheme="minorEastAsia" w:cstheme="minorHAnsi"/>
+        </w:rPr>
+        <w:t>,</w:t>
+      </w:r>
+      <w:r>
+        <w:rPr>
+          <w:rFonts w:eastAsiaTheme="minorEastAsia" w:cstheme="minorHAnsi"/>
+        </w:rPr>
+        <w:t xml:space="preserve"> az </w:t>
+      </w:r>
+      <m:oMath>
+        <m:r>
+          <w:rPr>
+            <w:rFonts w:ascii="Cambria Math" w:eastAsiaTheme="minorEastAsia" w:hAnsi="Cambria Math" w:cstheme="minorHAnsi"/>
+          </w:rPr>
+          <m:t>a</m:t>
+        </m:r>
+      </m:oMath>
+      <w:r>
+        <w:rPr>
+          <w:rFonts w:eastAsiaTheme="minorEastAsia" w:cstheme="minorHAnsi"/>
+        </w:rPr>
+        <w:t xml:space="preserve"> csomópontnak, aminek kimenő élei van</w:t>
       </w:r>
       <w:r>
         <w:rPr>
@@ -3778,21 +4445,15 @@
       <w:r>
         <w:rPr>
           <w:rFonts w:eastAsiaTheme="minorEastAsia" w:cstheme="minorHAnsi"/>
-        </w:rPr>
-        <w:t>Alakian is definiáljuk. Legyen D a kommunikációs gráf. Legyen D csúcsainak halmaza V</w:t>
-      </w:r>
-    </w:p>
-    <w:p>
-      <w:pPr>
+          <w:b/>
+        </w:rPr>
+        <w:t>Alakian is definiáljuk.</w:t>
+      </w:r>
+      <w:r>
         <w:rPr>
           <w:rFonts w:eastAsiaTheme="minorEastAsia" w:cstheme="minorHAnsi"/>
         </w:rPr>
-      </w:pPr>
-      <w:r>
-        <w:rPr>
-          <w:rFonts w:eastAsiaTheme="minorEastAsia" w:cstheme="minorHAnsi"/>
-        </w:rPr>
-        <w:t xml:space="preserve"> és D éleinek halmaza E. Mivel D egy kommunikációs gráf, tudjuk, hogy V elemei pozitív literálokként használhatóak. Ezek után definiáljuk a következő fogalmakat:</w:t>
+        <w:t xml:space="preserve"> Legyen D a kommunikációs gráf. Legyen D csúcsainak halmaza V és D éleinek halmaza E. Mivel D egy kommunikációs gráf, tudjuk, hogy V elemei pozitív literálokként használhatóak. Ezek után definiáljuk a következő fogalmakat:</w:t>
       </w:r>
     </w:p>
     <w:p>
@@ -3886,7 +4547,21 @@
           <w:rPr>
             <w:rFonts w:ascii="Cambria Math" w:eastAsiaTheme="minorEastAsia" w:hAnsi="Cambria Math" w:cs="Cambria Math"/>
           </w:rPr>
-          <m:t>∪PutE(a)</m:t>
+          <m:t>∪</m:t>
+        </m:r>
+        <m:r>
+          <w:rPr>
+            <w:rFonts w:ascii="Cambria Math" w:eastAsiaTheme="minorEastAsia" w:hAnsi="Cambria Math" w:cs="Cambria Math"/>
+          </w:rPr>
+          <m:t>O</m:t>
+        </m:r>
+        <w:bookmarkStart w:id="0" w:name="_GoBack"/>
+        <w:bookmarkEnd w:id="0"/>
+        <m:r>
+          <w:rPr>
+            <w:rFonts w:ascii="Cambria Math" w:eastAsiaTheme="minorEastAsia" w:hAnsi="Cambria Math" w:cs="Cambria Math"/>
+          </w:rPr>
+          <m:t>utE(a)</m:t>
         </m:r>
       </m:oMath>
       <w:r>
@@ -5632,14 +6307,38 @@
         <w:rPr>
           <w:rFonts w:ascii="Cambria Math" w:eastAsiaTheme="minorEastAsia" w:hAnsi="Cambria Math" w:cs="Cambria Math"/>
         </w:rPr>
-        <w:t xml:space="preserve">Az utolsó kör tartalmazza az összes csúcsot, tehát nincs kilépési pontja, ezért nincs klóz generálva hozzá. Vegyük figyelembe, hogy a gráfban van egy élünk d-ből a-ba. A hozzá tartpzó </w:t>
+        <w:t>Az utolsó kör tartalmazza az összes csúcsot, tehát nincs kilépési pontja, ezért nincs klóz generálva hozzá. Vegyük figyelembe, hogy a gráfban van egy élünk d-ből a-ba. A hozzá tart</w:t>
+      </w:r>
+      <w:r>
+        <w:rPr>
+          <w:rFonts w:ascii="Cambria Math" w:eastAsiaTheme="minorEastAsia" w:hAnsi="Cambria Math" w:cs="Cambria Math"/>
+        </w:rPr>
+        <w:t>o</w:t>
+      </w:r>
+      <w:r>
+        <w:rPr>
+          <w:rFonts w:ascii="Cambria Math" w:eastAsiaTheme="minorEastAsia" w:hAnsi="Cambria Math" w:cs="Cambria Math"/>
+        </w:rPr>
+        <w:t xml:space="preserve">zó </w:t>
       </w:r>
       <w:r>
         <w:rPr>
           <w:rFonts w:ascii="Cambria Math" w:eastAsiaTheme="minorEastAsia" w:hAnsi="Cambria Math" w:cs="Cambria Math"/>
         </w:rPr>
         <w:lastRenderedPageBreak/>
-        <w:t xml:space="preserve">klózok az utolsó 3 klóz ebben a példában, az utolsó két klózhpz tartozik az új kör. A maradék klózok ugyan azok, mint az előző modellben. Teheát a gyenge modell </w:t>
+        <w:t>klózok az utolsó 3 klóz ebben a példában, az utolsó két klózh</w:t>
+      </w:r>
+      <w:r>
+        <w:rPr>
+          <w:rFonts w:ascii="Cambria Math" w:eastAsiaTheme="minorEastAsia" w:hAnsi="Cambria Math" w:cs="Cambria Math"/>
+        </w:rPr>
+        <w:t>o</w:t>
+      </w:r>
+      <w:r>
+        <w:rPr>
+          <w:rFonts w:ascii="Cambria Math" w:eastAsiaTheme="minorEastAsia" w:hAnsi="Cambria Math" w:cs="Cambria Math"/>
+        </w:rPr>
+        <w:t xml:space="preserve">z tartozik az új kör. A maradék klózok ugyan azok, mint az előző modellben. Tehát a gyenge modell </w:t>
       </w:r>
       <w:r>
         <w:rPr>
@@ -5690,19 +6389,7 @@
             <w:rPr>
               <w:rFonts w:ascii="Cambria Math" w:eastAsiaTheme="minorEastAsia" w:hAnsi="Cambria Math" w:cs="Cambria Math"/>
             </w:rPr>
-            <m:t xml:space="preserve"> :6,</m:t>
-          </m:r>
-          <m:r>
-            <w:rPr>
-              <w:rFonts w:ascii="Cambria Math" w:eastAsiaTheme="minorEastAsia" w:hAnsi="Cambria Math" w:cs="Cambria Math"/>
-            </w:rPr>
-            <m:t xml:space="preserve"> </m:t>
-          </m:r>
-          <m:r>
-            <w:rPr>
-              <w:rFonts w:ascii="Cambria Math" w:eastAsiaTheme="minorEastAsia" w:hAnsi="Cambria Math" w:cs="Cambria Math"/>
-            </w:rPr>
-            <m:t>7,</m:t>
+            <m:t xml:space="preserve"> :6, 7,</m:t>
           </m:r>
           <m:d>
             <m:dPr>
@@ -5728,13 +6415,7 @@
             <w:rPr>
               <w:rFonts w:ascii="Cambria Math" w:eastAsiaTheme="minorEastAsia" w:hAnsi="Cambria Math" w:cs="Cambria Math"/>
             </w:rPr>
-            <m:t xml:space="preserve"> :11</m:t>
-          </m:r>
-          <m:r>
-            <w:rPr>
-              <w:rFonts w:ascii="Cambria Math" w:eastAsiaTheme="minorEastAsia" w:hAnsi="Cambria Math" w:cs="Cambria Math"/>
-            </w:rPr>
-            <m:t>,</m:t>
+            <m:t xml:space="preserve"> :11,</m:t>
           </m:r>
         </m:oMath>
       </m:oMathPara>
@@ -5775,19 +6456,7 @@
             <w:rPr>
               <w:rFonts w:ascii="Cambria Math" w:eastAsiaTheme="minorEastAsia" w:hAnsi="Cambria Math" w:cs="Cambria Math"/>
             </w:rPr>
-            <m:t xml:space="preserve"> :9,</m:t>
-          </m:r>
-          <m:r>
-            <w:rPr>
-              <w:rFonts w:ascii="Cambria Math" w:eastAsiaTheme="minorEastAsia" w:hAnsi="Cambria Math" w:cs="Cambria Math"/>
-            </w:rPr>
-            <m:t xml:space="preserve"> </m:t>
-          </m:r>
-          <m:r>
-            <w:rPr>
-              <w:rFonts w:ascii="Cambria Math" w:eastAsiaTheme="minorEastAsia" w:hAnsi="Cambria Math" w:cs="Cambria Math"/>
-            </w:rPr>
-            <m:t xml:space="preserve">14, </m:t>
+            <m:t xml:space="preserve"> :9, 14, </m:t>
           </m:r>
           <m:d>
             <m:dPr>
@@ -5813,13 +6482,7 @@
             <w:rPr>
               <w:rFonts w:ascii="Cambria Math" w:eastAsiaTheme="minorEastAsia" w:hAnsi="Cambria Math" w:cs="Cambria Math"/>
             </w:rPr>
-            <m:t xml:space="preserve"> :3</m:t>
-          </m:r>
-          <m:r>
-            <w:rPr>
-              <w:rFonts w:ascii="Cambria Math" w:eastAsiaTheme="minorEastAsia" w:hAnsi="Cambria Math" w:cs="Cambria Math"/>
-            </w:rPr>
-            <m:t>,</m:t>
+            <m:t xml:space="preserve"> :3,</m:t>
           </m:r>
         </m:oMath>
       </m:oMathPara>
@@ -5886,13 +6549,7 @@
             <w:rPr>
               <w:rFonts w:ascii="Cambria Math" w:eastAsiaTheme="minorEastAsia" w:hAnsi="Cambria Math" w:cs="Cambria Math"/>
             </w:rPr>
-            <m:t xml:space="preserve"> :5}</m:t>
-          </m:r>
-          <m:r>
-            <w:rPr>
-              <w:rFonts w:ascii="Cambria Math" w:eastAsiaTheme="minorEastAsia" w:hAnsi="Cambria Math" w:cs="Cambria Math"/>
-            </w:rPr>
-            <m:t>,</m:t>
+            <m:t xml:space="preserve"> :5},</m:t>
           </m:r>
         </m:oMath>
       </m:oMathPara>
@@ -6000,13 +6657,7 @@
             <w:rPr>
               <w:rFonts w:ascii="Cambria Math" w:eastAsiaTheme="minorEastAsia" w:hAnsi="Cambria Math" w:cs="Cambria Math"/>
             </w:rPr>
-            <m:t xml:space="preserve"> :4</m:t>
-          </m:r>
-          <m:r>
-            <w:rPr>
-              <w:rFonts w:ascii="Cambria Math" w:eastAsiaTheme="minorEastAsia" w:hAnsi="Cambria Math" w:cs="Cambria Math"/>
-            </w:rPr>
-            <m:t>.</m:t>
+            <m:t xml:space="preserve"> :4.</m:t>
           </m:r>
         </m:oMath>
       </m:oMathPara>
@@ -6042,13 +6693,7 @@
           <w:rPr>
             <w:rFonts w:ascii="Cambria Math" w:eastAsiaTheme="minorEastAsia" w:hAnsi="Cambria Math" w:cs="Cambria Math"/>
           </w:rPr>
-          <m:t>{</m:t>
-        </m:r>
-        <m:r>
-          <w:rPr>
-            <w:rFonts w:ascii="Cambria Math" w:eastAsiaTheme="minorEastAsia" w:hAnsi="Cambria Math" w:cs="Cambria Math"/>
-          </w:rPr>
-          <m:t xml:space="preserve">¬a, ¬b, </m:t>
+          <m:t xml:space="preserve">{¬a, ¬b, </m:t>
         </m:r>
         <m:r>
           <m:rPr>
@@ -6063,13 +6708,7 @@
           <w:rPr>
             <w:rFonts w:ascii="Cambria Math" w:eastAsiaTheme="minorEastAsia" w:hAnsi="Cambria Math" w:cs="Cambria Math"/>
           </w:rPr>
-          <m:t>c, ¬d</m:t>
-        </m:r>
-        <m:r>
-          <w:rPr>
-            <w:rFonts w:ascii="Cambria Math" w:eastAsiaTheme="minorEastAsia" w:hAnsi="Cambria Math" w:cs="Cambria Math"/>
-          </w:rPr>
-          <m:t>}</m:t>
+          <m:t>c, ¬d}</m:t>
         </m:r>
       </m:oMath>
       <w:r>
@@ -6120,6 +6759,8 @@
       <w:r>
         <w:rPr>
           <w:rFonts w:ascii="Cambria Math" w:eastAsiaTheme="minorEastAsia" w:hAnsi="Cambria Math" w:cs="Cambria Math"/>
+          <w:noProof/>
+          <w:lang w:eastAsia="hu-HU"/>
         </w:rPr>
         <w:drawing>
           <wp:inline distT="0" distB="0" distL="0" distR="0" wp14:anchorId="1AB88CDB" wp14:editId="7ACE59CC">
@@ -6214,13 +6855,7 @@
         <w:rPr>
           <w:rFonts w:ascii="Cambria Math" w:eastAsiaTheme="minorEastAsia" w:hAnsi="Cambria Math" w:cs="Cambria Math"/>
         </w:rPr>
-        <w:t xml:space="preserve"> tartalmaz. Harmadik példának a gyenge modellnek ezt a kommunikációs gráfot adjuk </w:t>
-      </w:r>
-      <w:r>
-        <w:rPr>
-          <w:rFonts w:ascii="Cambria Math" w:eastAsiaTheme="minorEastAsia" w:hAnsi="Cambria Math" w:cs="Cambria Math"/>
-        </w:rPr>
-        <w:t>(miután minden egyes klóznak a magába foglalt teljes klózok indexeit kilistázzuk az (1)-ből):</w:t>
+        <w:t xml:space="preserve"> tartalmaz. Harmadik példának a gyenge modellnek ezt a kommunikációs gráfot adjuk (miután minden egyes klóznak a magába foglalt teljes klózok indexeit kilistázzuk az (1)-ből):</w:t>
       </w:r>
     </w:p>
     <w:p>
@@ -6241,31 +6876,7 @@
             <w:rPr>
               <w:rFonts w:ascii="Cambria Math" w:eastAsiaTheme="minorEastAsia" w:hAnsi="Cambria Math" w:cs="Cambria Math"/>
             </w:rPr>
-            <m:t>WM={{</m:t>
-          </m:r>
-          <m:r>
-            <w:rPr>
-              <w:rFonts w:ascii="Cambria Math" w:eastAsiaTheme="minorEastAsia" w:hAnsi="Cambria Math" w:cs="Cambria Math"/>
-            </w:rPr>
-            <m:t>¬</m:t>
-          </m:r>
-          <m:r>
-            <w:rPr>
-              <w:rFonts w:ascii="Cambria Math" w:eastAsiaTheme="minorEastAsia" w:hAnsi="Cambria Math" w:cs="Cambria Math"/>
-            </w:rPr>
-            <m:t>a, b} : 4, 5, 6, 7, {</m:t>
-          </m:r>
-          <m:r>
-            <w:rPr>
-              <w:rFonts w:ascii="Cambria Math" w:eastAsiaTheme="minorEastAsia" w:hAnsi="Cambria Math" w:cs="Cambria Math"/>
-            </w:rPr>
-            <m:t>¬</m:t>
-          </m:r>
-          <m:r>
-            <w:rPr>
-              <w:rFonts w:ascii="Cambria Math" w:eastAsiaTheme="minorEastAsia" w:hAnsi="Cambria Math" w:cs="Cambria Math"/>
-            </w:rPr>
-            <m:t>b, a, c} : 10, 11,</m:t>
+            <m:t>WM={{¬a, b} : 4, 5, 6, 7, {¬b, a, c} : 10, 11,</m:t>
           </m:r>
         </m:oMath>
       </m:oMathPara>
@@ -6288,31 +6899,7 @@
             <w:rPr>
               <w:rFonts w:ascii="Cambria Math" w:eastAsiaTheme="minorEastAsia" w:hAnsi="Cambria Math" w:cs="Cambria Math"/>
             </w:rPr>
-            <m:t>{</m:t>
-          </m:r>
-          <m:r>
-            <w:rPr>
-              <w:rFonts w:ascii="Cambria Math" w:eastAsiaTheme="minorEastAsia" w:hAnsi="Cambria Math" w:cs="Cambria Math"/>
-            </w:rPr>
-            <m:t>¬</m:t>
-          </m:r>
-          <m:r>
-            <w:rPr>
-              <w:rFonts w:ascii="Cambria Math" w:eastAsiaTheme="minorEastAsia" w:hAnsi="Cambria Math" w:cs="Cambria Math"/>
-            </w:rPr>
-            <m:t>c, b, d,} : 5, 13, {</m:t>
-          </m:r>
-          <m:r>
-            <w:rPr>
-              <w:rFonts w:ascii="Cambria Math" w:eastAsiaTheme="minorEastAsia" w:hAnsi="Cambria Math" w:cs="Cambria Math"/>
-            </w:rPr>
-            <m:t>¬</m:t>
-          </m:r>
-          <m:r>
-            <w:rPr>
-              <w:rFonts w:ascii="Cambria Math" w:eastAsiaTheme="minorEastAsia" w:hAnsi="Cambria Math" w:cs="Cambria Math"/>
-            </w:rPr>
-            <m:t>d, a} : 8, 10, 12, 14,</m:t>
+            <m:t>{¬c, b, d,} : 5, 13, {¬d, a} : 8, 10, 12, 14,</m:t>
           </m:r>
         </m:oMath>
       </m:oMathPara>
@@ -6335,55 +6922,7 @@
             <w:rPr>
               <w:rFonts w:ascii="Cambria Math" w:eastAsiaTheme="minorEastAsia" w:hAnsi="Cambria Math" w:cs="Cambria Math"/>
             </w:rPr>
-            <m:t>{</m:t>
-          </m:r>
-          <m:r>
-            <w:rPr>
-              <w:rFonts w:ascii="Cambria Math" w:eastAsiaTheme="minorEastAsia" w:hAnsi="Cambria Math" w:cs="Cambria Math"/>
-            </w:rPr>
-            <m:t>¬</m:t>
-          </m:r>
-          <m:r>
-            <w:rPr>
-              <w:rFonts w:ascii="Cambria Math" w:eastAsiaTheme="minorEastAsia" w:hAnsi="Cambria Math" w:cs="Cambria Math"/>
-            </w:rPr>
-            <m:t>a,</m:t>
-          </m:r>
-          <m:r>
-            <w:rPr>
-              <w:rFonts w:ascii="Cambria Math" w:eastAsiaTheme="minorEastAsia" w:hAnsi="Cambria Math" w:cs="Cambria Math"/>
-            </w:rPr>
-            <m:t>¬</m:t>
-          </m:r>
-          <m:r>
-            <w:rPr>
-              <w:rFonts w:ascii="Cambria Math" w:eastAsiaTheme="minorEastAsia" w:hAnsi="Cambria Math" w:cs="Cambria Math"/>
-            </w:rPr>
-            <m:t>b, c} : 2, 3, {</m:t>
-          </m:r>
-          <m:r>
-            <w:rPr>
-              <w:rFonts w:ascii="Cambria Math" w:eastAsiaTheme="minorEastAsia" w:hAnsi="Cambria Math" w:cs="Cambria Math"/>
-            </w:rPr>
-            <m:t>¬</m:t>
-          </m:r>
-          <m:r>
-            <w:rPr>
-              <w:rFonts w:ascii="Cambria Math" w:eastAsiaTheme="minorEastAsia" w:hAnsi="Cambria Math" w:cs="Cambria Math"/>
-            </w:rPr>
-            <m:t xml:space="preserve">b, </m:t>
-          </m:r>
-          <m:r>
-            <w:rPr>
-              <w:rFonts w:ascii="Cambria Math" w:eastAsiaTheme="minorEastAsia" w:hAnsi="Cambria Math" w:cs="Cambria Math"/>
-            </w:rPr>
-            <m:t>¬</m:t>
-          </m:r>
-          <m:r>
-            <w:rPr>
-              <w:rFonts w:ascii="Cambria Math" w:eastAsiaTheme="minorEastAsia" w:hAnsi="Cambria Math" w:cs="Cambria Math"/>
-            </w:rPr>
-            <m:t>c, a, d} : 9,</m:t>
+            <m:t>{¬a,¬b, c} : 2, 3, {¬b, ¬c, a, d} : 9,</m:t>
           </m:r>
         </m:oMath>
       </m:oMathPara>
@@ -6401,43 +6940,7 @@
           <w:rPr>
             <w:rFonts w:ascii="Cambria Math" w:eastAsiaTheme="minorEastAsia" w:hAnsi="Cambria Math" w:cs="Cambria Math"/>
           </w:rPr>
-          <m:t>{</m:t>
-        </m:r>
-        <m:r>
-          <w:rPr>
-            <w:rFonts w:ascii="Cambria Math" w:eastAsiaTheme="minorEastAsia" w:hAnsi="Cambria Math" w:cs="Cambria Math"/>
-          </w:rPr>
-          <m:t>¬</m:t>
-        </m:r>
-        <m:r>
-          <w:rPr>
-            <w:rFonts w:ascii="Cambria Math" w:eastAsiaTheme="minorEastAsia" w:hAnsi="Cambria Math" w:cs="Cambria Math"/>
-          </w:rPr>
-          <m:t xml:space="preserve">a, </m:t>
-        </m:r>
-        <m:r>
-          <w:rPr>
-            <w:rFonts w:ascii="Cambria Math" w:eastAsiaTheme="minorEastAsia" w:hAnsi="Cambria Math" w:cs="Cambria Math"/>
-          </w:rPr>
-          <m:t>¬</m:t>
-        </m:r>
-        <m:r>
-          <w:rPr>
-            <w:rFonts w:ascii="Cambria Math" w:eastAsiaTheme="minorEastAsia" w:hAnsi="Cambria Math" w:cs="Cambria Math"/>
-          </w:rPr>
-          <m:t xml:space="preserve">b, </m:t>
-        </m:r>
-        <m:r>
-          <w:rPr>
-            <w:rFonts w:ascii="Cambria Math" w:eastAsiaTheme="minorEastAsia" w:hAnsi="Cambria Math" w:cs="Cambria Math"/>
-          </w:rPr>
-          <m:t>¬</m:t>
-        </m:r>
-        <m:r>
-          <w:rPr>
-            <w:rFonts w:ascii="Cambria Math" w:eastAsiaTheme="minorEastAsia" w:hAnsi="Cambria Math" w:cs="Cambria Math"/>
-          </w:rPr>
-          <m:t>c, d} : 1}</m:t>
+          <m:t>{¬a, ¬b, ¬c, d} : 1}</m:t>
         </m:r>
       </m:oMath>
       <w:r>
@@ -6465,8 +6968,6 @@
         </w:rPr>
         <w:t>ozzá tartozó teljes hosszú klózt nem tartalmazza semelyik másik klóz sem.</w:t>
       </w:r>
-      <w:bookmarkStart w:id="0" w:name="_GoBack"/>
-      <w:bookmarkEnd w:id="0"/>
     </w:p>
     <w:sectPr>
       <w:pgSz w:w="11906" w:h="16838"/>

</xml_diff>

<commit_message>
Wrote basics, and corrected cites
I was sick in the past two days, and the quality and quantity felt that. I think the next commit should contain a rework on this one.
</commit_message>
<xml_diff>
--- a/hozzá irodalom/SYNASC2020_submission_77_v20_fordítás.docx
+++ b/hozzá irodalom/SYNASC2020_submission_77_v20_fordítás.docx
@@ -3,6 +3,11 @@
 <w:document xmlns:wpc="http://schemas.microsoft.com/office/word/2010/wordprocessingCanvas" xmlns:cx="http://schemas.microsoft.com/office/drawing/2014/chartex" xmlns:cx1="http://schemas.microsoft.com/office/drawing/2015/9/8/chartex" xmlns:mc="http://schemas.openxmlformats.org/markup-compatibility/2006" xmlns:o="urn:schemas-microsoft-com:office:office" xmlns:r="http://schemas.openxmlformats.org/officeDocument/2006/relationships" xmlns:m="http://schemas.openxmlformats.org/officeDocument/2006/math" xmlns:v="urn:schemas-microsoft-com:vml" xmlns:wp14="http://schemas.microsoft.com/office/word/2010/wordprocessingDrawing" xmlns:wp="http://schemas.openxmlformats.org/drawingml/2006/wordprocessingDrawing" xmlns:w10="urn:schemas-microsoft-com:office:word" xmlns:w="http://schemas.openxmlformats.org/wordprocessingml/2006/main" xmlns:w14="http://schemas.microsoft.com/office/word/2010/wordml" xmlns:w15="http://schemas.microsoft.com/office/word/2012/wordml" xmlns:w16se="http://schemas.microsoft.com/office/word/2015/wordml/symex" xmlns:wpg="http://schemas.microsoft.com/office/word/2010/wordprocessingGroup" xmlns:wpi="http://schemas.microsoft.com/office/word/2010/wordprocessingInk" xmlns:wne="http://schemas.microsoft.com/office/word/2006/wordml" xmlns:wps="http://schemas.microsoft.com/office/word/2010/wordprocessingShape" mc:Ignorable="w14 w15 w16se wp14">
   <w:body>
     <w:p>
+      <w:pPr>
+        <w:rPr>
+          <w:caps/>
+        </w:rPr>
+      </w:pPr>
       <w:r>
         <w:rPr>
           <w:b/>
@@ -5113,7 +5118,21 @@
         <w:rPr>
           <w:rFonts w:ascii="Cambria Math" w:eastAsiaTheme="minorEastAsia" w:hAnsi="Cambria Math" w:cs="Cambria Math"/>
         </w:rPr>
-        <w:t xml:space="preserve"> változókon, egy index számmal (minden belépésnek a formája: index száma, teljes hosszú klóz):</w:t>
+        <w:t xml:space="preserve"> változókon, egy </w:t>
+      </w:r>
+      <w:r>
+        <w:rPr>
+          <w:rFonts w:ascii="Cambria Math" w:eastAsiaTheme="minorEastAsia" w:hAnsi="Cambria Math" w:cs="Cambria Math"/>
+        </w:rPr>
+        <w:t>index számmal (minden elnevezésnek</w:t>
+      </w:r>
+      <w:bookmarkStart w:id="0" w:name="_GoBack"/>
+      <w:bookmarkEnd w:id="0"/>
+      <w:r>
+        <w:rPr>
+          <w:rFonts w:ascii="Cambria Math" w:eastAsiaTheme="minorEastAsia" w:hAnsi="Cambria Math" w:cs="Cambria Math"/>
+        </w:rPr>
+        <w:t xml:space="preserve"> a formája: index száma, teljes hosszú klóz):</w:t>
       </w:r>
     </w:p>
     <w:p>
@@ -10239,19 +10258,7 @@
           <w:rPr>
             <w:rFonts w:ascii="Cambria Math" w:eastAsiaTheme="minorEastAsia" w:hAnsi="Cambria Math" w:cs="Cambria Math"/>
           </w:rPr>
-          <m:t>WM</m:t>
-        </m:r>
-        <m:r>
-          <w:rPr>
-            <w:rFonts w:ascii="Cambria Math" w:eastAsiaTheme="minorEastAsia" w:hAnsi="Cambria Math" w:cs="Cambria Math"/>
-          </w:rPr>
-          <m:t>∖</m:t>
-        </m:r>
-        <m:r>
-          <w:rPr>
-            <w:rFonts w:ascii="Cambria Math" w:eastAsiaTheme="minorEastAsia" w:hAnsi="Cambria Math" w:cs="Cambria Math"/>
-          </w:rPr>
-          <m:t>{</m:t>
+          <m:t>WM∖{</m:t>
         </m:r>
         <m:sSup>
           <m:sSupPr>
@@ -10541,13 +10548,7 @@
               <w:rPr>
                 <w:rFonts w:ascii="Cambria Math" w:eastAsiaTheme="minorEastAsia" w:hAnsi="Cambria Math" w:cs="Cambria Math"/>
               </w:rPr>
-              <m:t>'</m:t>
-            </m:r>
-            <m:r>
-              <w:rPr>
-                <w:rFonts w:ascii="Cambria Math" w:eastAsiaTheme="minorEastAsia" w:hAnsi="Cambria Math" w:cs="Cambria Math"/>
-              </w:rPr>
-              <m:t>'</m:t>
+              <m:t>''</m:t>
             </m:r>
           </m:sup>
         </m:sSup>
@@ -10691,13 +10692,7 @@
           <w:rPr>
             <w:rFonts w:ascii="Cambria Math" w:eastAsiaTheme="minorEastAsia" w:hAnsi="Cambria Math" w:cs="Cambria Math"/>
           </w:rPr>
-          <m:t>:</m:t>
-        </m:r>
-        <m:r>
-          <w:rPr>
-            <w:rFonts w:ascii="Cambria Math" w:eastAsiaTheme="minorEastAsia" w:hAnsi="Cambria Math" w:cs="Cambria Math"/>
-          </w:rPr>
-          <m:t>=</m:t>
+          <m:t>:=</m:t>
         </m:r>
         <m:r>
           <w:rPr>
@@ -10711,19 +10706,7 @@
           <w:rPr>
             <w:rFonts w:ascii="Cambria Math" w:eastAsiaTheme="minorEastAsia" w:hAnsi="Cambria Math" w:cs="Cambria Math"/>
           </w:rPr>
-          <m:t>∪</m:t>
-        </m:r>
-        <m:r>
-          <w:rPr>
-            <w:rFonts w:ascii="Cambria Math" w:eastAsiaTheme="minorEastAsia" w:hAnsi="Cambria Math" w:cs="Cambria Math"/>
-          </w:rPr>
-          <m:t>V∖V</m:t>
-        </m:r>
-        <m:r>
-          <w:rPr>
-            <w:rFonts w:ascii="Cambria Math" w:eastAsiaTheme="minorEastAsia" w:hAnsi="Cambria Math" w:cs="Cambria Math"/>
-          </w:rPr>
-          <m:t>(C’)</m:t>
+          <m:t>∪V∖V(C’)</m:t>
         </m:r>
       </m:oMath>
       <w:r>
@@ -10803,13 +10786,7 @@
           <w:rPr>
             <w:rFonts w:ascii="Cambria Math" w:eastAsiaTheme="minorEastAsia" w:hAnsi="Cambria Math" w:cs="Cambria Math"/>
           </w:rPr>
-          <m:t>)</m:t>
-        </m:r>
-        <m:r>
-          <w:rPr>
-            <w:rFonts w:ascii="Cambria Math" w:eastAsiaTheme="minorEastAsia" w:hAnsi="Cambria Math" w:cs="Cambria Math"/>
-          </w:rPr>
-          <m:t>=N</m:t>
+          <m:t>)=N</m:t>
         </m:r>
         <m:d>
           <m:dPr>
@@ -11195,15 +11172,7 @@
             <w:sz w:val="24"/>
             <w:szCs w:val="24"/>
           </w:rPr>
-          <m:t>)⊈N</m:t>
-        </m:r>
-        <m:r>
-          <w:rPr>
-            <w:rFonts w:ascii="Cambria Math" w:eastAsiaTheme="minorEastAsia" w:hAnsi="Cambria Math" w:cs="Cambria Math"/>
-            <w:sz w:val="24"/>
-            <w:szCs w:val="24"/>
-          </w:rPr>
-          <m:t>(</m:t>
+          <m:t>)⊈N(</m:t>
         </m:r>
         <m:sSup>
           <m:sSupPr>
@@ -11667,13 +11636,7 @@
               <w:rPr>
                 <w:rFonts w:ascii="Cambria Math" w:eastAsiaTheme="minorEastAsia" w:hAnsi="Cambria Math" w:cs="Cambria Math"/>
               </w:rPr>
-              <m:t>'</m:t>
-            </m:r>
-            <m:r>
-              <w:rPr>
-                <w:rFonts w:ascii="Cambria Math" w:eastAsiaTheme="minorEastAsia" w:hAnsi="Cambria Math" w:cs="Cambria Math"/>
-              </w:rPr>
-              <m:t>'</m:t>
+              <m:t>''</m:t>
             </m:r>
           </m:sup>
         </m:sSup>
@@ -11829,13 +11792,7 @@
           <w:rPr>
             <w:rFonts w:ascii="Cambria Math" w:eastAsiaTheme="minorEastAsia" w:hAnsi="Cambria Math" w:cs="Cambria Math"/>
           </w:rPr>
-          <m:t>≠N</m:t>
-        </m:r>
-        <m:r>
-          <w:rPr>
-            <w:rFonts w:ascii="Cambria Math" w:eastAsiaTheme="minorEastAsia" w:hAnsi="Cambria Math" w:cs="Cambria Math"/>
-          </w:rPr>
-          <m:t>(</m:t>
+          <m:t>≠N(</m:t>
         </m:r>
         <m:sSup>
           <m:sSupPr>
@@ -12399,13 +12356,7 @@
           <w:rPr>
             <w:rFonts w:ascii="Cambria Math" w:eastAsiaTheme="minorEastAsia" w:hAnsi="Cambria Math" w:cs="Cambria Math"/>
           </w:rPr>
-          <m:t>)</m:t>
-        </m:r>
-        <m:r>
-          <w:rPr>
-            <w:rFonts w:ascii="Cambria Math" w:eastAsiaTheme="minorEastAsia" w:hAnsi="Cambria Math" w:cs="Cambria Math"/>
-          </w:rPr>
-          <m:t>)</m:t>
+          <m:t>))</m:t>
         </m:r>
       </m:oMath>
       <w:r>
@@ -12465,13 +12416,7 @@
           <w:rPr>
             <w:rFonts w:ascii="Cambria Math" w:eastAsiaTheme="minorEastAsia" w:hAnsi="Cambria Math" w:cs="Cambria Math"/>
           </w:rPr>
-          <m:t>⊂N</m:t>
-        </m:r>
-        <m:r>
-          <w:rPr>
-            <w:rFonts w:ascii="Cambria Math" w:eastAsiaTheme="minorEastAsia" w:hAnsi="Cambria Math" w:cs="Cambria Math"/>
-          </w:rPr>
-          <m:t>(</m:t>
+          <m:t>⊂N(</m:t>
         </m:r>
         <m:sSup>
           <m:sSupPr>
@@ -12881,13 +12826,7 @@
           <w:rPr>
             <w:rFonts w:ascii="Cambria Math" w:eastAsiaTheme="minorEastAsia" w:hAnsi="Cambria Math" w:cs="Cambria Math"/>
           </w:rPr>
-          <m:t>P</m:t>
-        </m:r>
-        <m:r>
-          <w:rPr>
-            <w:rFonts w:ascii="Cambria Math" w:eastAsiaTheme="minorEastAsia" w:hAnsi="Cambria Math" w:cs="Cambria Math"/>
-          </w:rPr>
-          <m:t>(</m:t>
+          <m:t>P(</m:t>
         </m:r>
         <m:sSup>
           <m:sSupPr>
@@ -13311,32 +13250,38 @@
         <w:rPr>
           <w:rFonts w:ascii="Cambria Math" w:eastAsiaTheme="minorEastAsia" w:hAnsi="Cambria Math" w:cs="Cambria Math"/>
         </w:rPr>
+        <w:t xml:space="preserve">Ez az a következtetés, amit megemlítettünk a cikk címében. Ez ad nekünk egy algoritmust, arról, hogyan generáljunk minimális </w:t>
+      </w:r>
+      <w:r>
+        <w:rPr>
+          <w:rFonts w:ascii="Cambria Math" w:eastAsiaTheme="minorEastAsia" w:hAnsi="Cambria Math" w:cs="Cambria Math"/>
+        </w:rPr>
+        <w:t xml:space="preserve">nem </w:t>
+      </w:r>
+      <w:r>
+        <w:rPr>
+          <w:rFonts w:ascii="Cambria Math" w:eastAsiaTheme="minorEastAsia" w:hAnsi="Cambria Math" w:cs="Cambria Math"/>
+        </w:rPr>
+        <w:t>kielégíthet</w:t>
+      </w:r>
+      <w:r>
+        <w:rPr>
+          <w:rFonts w:ascii="Cambria Math" w:eastAsiaTheme="minorEastAsia" w:hAnsi="Cambria Math" w:cs="Cambria Math"/>
+        </w:rPr>
+        <w:t>ő</w:t>
+      </w:r>
+      <w:r>
+        <w:rPr>
+          <w:rFonts w:ascii="Cambria Math" w:eastAsiaTheme="minorEastAsia" w:hAnsi="Cambria Math" w:cs="Cambria Math"/>
+        </w:rPr>
+        <w:t xml:space="preserve"> SAT példányt egy irányított gráfból: Először </w:t>
+      </w:r>
+      <w:r>
+        <w:rPr>
+          <w:rFonts w:ascii="Cambria Math" w:eastAsiaTheme="minorEastAsia" w:hAnsi="Cambria Math" w:cs="Cambria Math"/>
+        </w:rPr>
         <w:lastRenderedPageBreak/>
-        <w:t xml:space="preserve">Ez az a következtetés, amit megemlítettünk a cikk címében. Ez ad nekünk egy algoritmust, arról, hogyan generáljunk minimális </w:t>
-      </w:r>
-      <w:r>
-        <w:rPr>
-          <w:rFonts w:ascii="Cambria Math" w:eastAsiaTheme="minorEastAsia" w:hAnsi="Cambria Math" w:cs="Cambria Math"/>
-        </w:rPr>
-        <w:t xml:space="preserve">nem </w:t>
-      </w:r>
-      <w:r>
-        <w:rPr>
-          <w:rFonts w:ascii="Cambria Math" w:eastAsiaTheme="minorEastAsia" w:hAnsi="Cambria Math" w:cs="Cambria Math"/>
-        </w:rPr>
-        <w:t>kielégíthet</w:t>
-      </w:r>
-      <w:r>
-        <w:rPr>
-          <w:rFonts w:ascii="Cambria Math" w:eastAsiaTheme="minorEastAsia" w:hAnsi="Cambria Math" w:cs="Cambria Math"/>
-        </w:rPr>
-        <w:t>ő</w:t>
-      </w:r>
-      <w:r>
-        <w:rPr>
-          <w:rFonts w:ascii="Cambria Math" w:eastAsiaTheme="minorEastAsia" w:hAnsi="Cambria Math" w:cs="Cambria Math"/>
-        </w:rPr>
-        <w:t xml:space="preserve"> SAT példányt egy irányított gráfból: Először legeneráljuk a gyenge modelljét a bemeneti erős irányított gráfnak. </w:t>
+        <w:t xml:space="preserve">legeneráljuk a gyenge modelljét a bemeneti erős irányított gráfnak. </w:t>
       </w:r>
       <w:r>
         <w:rPr>
@@ -13369,13 +13314,7 @@
           <w:rPr>
             <w:rFonts w:ascii="Cambria Math" w:eastAsiaTheme="minorEastAsia" w:hAnsi="Cambria Math" w:cs="Cambria Math"/>
           </w:rPr>
-          <m:t>WM</m:t>
-        </m:r>
-        <m:r>
-          <w:rPr>
-            <w:rFonts w:ascii="Cambria Math" w:eastAsiaTheme="minorEastAsia" w:hAnsi="Cambria Math" w:cs="Cambria Math"/>
-          </w:rPr>
-          <m:t>∪{BB,WW}</m:t>
+          <m:t>WM∪{BB,WW}</m:t>
         </m:r>
       </m:oMath>
       <w:r>
@@ -13416,8 +13355,6 @@
         </w:rPr>
         <w:t>a megpróbáljuk általánosítani az eredményeinket a Balatonboglár kommunikációs gráf modellünkre.</w:t>
       </w:r>
-      <w:bookmarkStart w:id="0" w:name="_GoBack"/>
-      <w:bookmarkEnd w:id="0"/>
     </w:p>
     <w:sectPr>
       <w:pgSz w:w="11906" w:h="16838"/>

</xml_diff>